<commit_message>
Cambios en el manual tecnico
</commit_message>
<xml_diff>
--- a/Manual de técnico grupo 2.docx
+++ b/Manual de técnico grupo 2.docx
@@ -14,10 +14,10 @@
               <wp:anchor distT="0" distB="0" distL="114300" distR="114300" simplePos="0" relativeHeight="251657216" behindDoc="0" locked="0" layoutInCell="1" allowOverlap="1" wp14:anchorId="5B42D58E" wp14:editId="2E079BD4">
                 <wp:simplePos x="0" y="0"/>
                 <wp:positionH relativeFrom="column">
-                  <wp:posOffset>2498518</wp:posOffset>
+                  <wp:posOffset>2327969</wp:posOffset>
                 </wp:positionH>
                 <wp:positionV relativeFrom="paragraph">
-                  <wp:posOffset>4603307</wp:posOffset>
+                  <wp:posOffset>4571218</wp:posOffset>
                 </wp:positionV>
                 <wp:extent cx="4837814" cy="2381693"/>
                 <wp:effectExtent l="0" t="0" r="0" b="0"/>
@@ -49,20 +49,51 @@
                         <w:txbxContent>
                           <w:p>
                             <w:pPr>
-                              <w:jc w:val="right"/>
+                              <w:pStyle w:val="Prrafodelista"/>
+                              <w:numPr>
+                                <w:ilvl w:val="0"/>
+                                <w:numId w:val="1"/>
+                              </w:numPr>
                               <w:rPr>
                                 <w:color w:val="37405A"/>
                                 <w:sz w:val="28"/>
-                                <w:lang w:val="en-US"/>
+                                <w:lang w:val="es-MX"/>
                               </w:rPr>
                             </w:pPr>
                             <w:r>
                               <w:rPr>
                                 <w:color w:val="37405A"/>
                                 <w:sz w:val="28"/>
-                                <w:lang w:val="en-US"/>
-                              </w:rPr>
-                              <w:t>20121003387-David Alexander Cardenas Almendares</w:t>
+                                <w:lang w:val="es-MX"/>
+                              </w:rPr>
+                              <w:t xml:space="preserve">David Alexander Cardenas </w:t>
+                            </w:r>
+                            <w:proofErr w:type="spellStart"/>
+                            <w:r>
+                              <w:rPr>
+                                <w:color w:val="37405A"/>
+                                <w:sz w:val="28"/>
+                                <w:lang w:val="es-MX"/>
+                              </w:rPr>
+                              <w:t>Almendares</w:t>
+                            </w:r>
+                            <w:proofErr w:type="spellEnd"/>
+                            <w:r>
+                              <w:rPr>
+                                <w:color w:val="37405A"/>
+                                <w:sz w:val="28"/>
+                                <w:lang w:val="es-MX"/>
+                              </w:rPr>
+                              <w:t xml:space="preserve"> </w:t>
+                            </w:r>
+                            <w:r>
+                              <w:rPr>
+                                <w:color w:val="37405A"/>
+                                <w:sz w:val="28"/>
+                                <w:lang w:val="es-MX"/>
+                              </w:rPr>
+                              <w:tab/>
+                              <w:t>20121003387</w:t>
                             </w:r>
                           </w:p>
                           <w:p>
@@ -71,26 +102,70 @@
                               <w:rPr>
                                 <w:color w:val="37405A"/>
                                 <w:sz w:val="28"/>
-                                <w:lang w:val="en-US"/>
+                                <w:lang w:val="es-MX"/>
                               </w:rPr>
                             </w:pPr>
                           </w:p>
                           <w:p>
                             <w:pPr>
-                              <w:jc w:val="right"/>
+                              <w:pStyle w:val="Prrafodelista"/>
+                              <w:numPr>
+                                <w:ilvl w:val="0"/>
+                                <w:numId w:val="1"/>
+                              </w:numPr>
+                              <w:rPr>
+                                <w:color w:val="37405A"/>
+                                <w:sz w:val="28"/>
+                                <w:lang w:val="es-MX"/>
+                              </w:rPr>
+                            </w:pPr>
+                            <w:r>
+                              <w:rPr>
+                                <w:color w:val="37405A"/>
+                                <w:sz w:val="28"/>
+                                <w:lang w:val="es-MX"/>
+                              </w:rPr>
+                              <w:t xml:space="preserve">Cristian Alexander </w:t>
+                            </w:r>
+                            <w:r>
+                              <w:rPr>
+                                <w:color w:val="37405A"/>
+                                <w:sz w:val="28"/>
+                                <w:lang w:val="es-MX"/>
+                              </w:rPr>
+                              <w:t>Martínez</w:t>
+                            </w:r>
+                            <w:r>
+                              <w:rPr>
+                                <w:color w:val="37405A"/>
+                                <w:sz w:val="28"/>
+                                <w:lang w:val="es-MX"/>
+                              </w:rPr>
+                              <w:t xml:space="preserve"> Ochoa</w:t>
+                            </w:r>
+                            <w:r>
+                              <w:rPr>
+                                <w:color w:val="37405A"/>
+                                <w:sz w:val="28"/>
+                                <w:lang w:val="es-MX"/>
+                              </w:rPr>
+                              <w:tab/>
+                            </w:r>
+                            <w:r>
+                              <w:rPr>
+                                <w:color w:val="37405A"/>
+                                <w:sz w:val="28"/>
+                                <w:lang w:val="es-MX"/>
+                              </w:rPr>
+                              <w:tab/>
+                            </w:r>
+                            <w:r>
                               <w:rPr>
                                 <w:color w:val="37405A"/>
                                 <w:sz w:val="28"/>
                                 <w:lang w:val="en-US"/>
                               </w:rPr>
-                            </w:pPr>
-                            <w:r>
-                              <w:rPr>
-                                <w:color w:val="37405A"/>
-                                <w:sz w:val="28"/>
-                                <w:lang w:val="en-US"/>
-                              </w:rPr>
-                              <w:t>20131015700-Cristian Alexander Martinez Ochoa</w:t>
+                              <w:t>20131015700</w:t>
                             </w:r>
                           </w:p>
                         </w:txbxContent>
@@ -119,25 +194,56 @@
                 <v:stroke joinstyle="miter"/>
                 <v:path gradientshapeok="t" o:connecttype="rect"/>
               </v:shapetype>
-              <v:shape id="Cuadro de texto 9" o:spid="_x0000_s1026" type="#_x0000_t202" style="position:absolute;margin-left:196.75pt;margin-top:362.45pt;width:380.95pt;height:187.55pt;z-index:251657216;visibility:visible;mso-wrap-style:square;mso-width-percent:0;mso-height-percent:0;mso-wrap-distance-left:9pt;mso-wrap-distance-top:0;mso-wrap-distance-right:9pt;mso-wrap-distance-bottom:0;mso-position-horizontal:absolute;mso-position-horizontal-relative:text;mso-position-vertical:absolute;mso-position-vertical-relative:text;mso-width-percent:0;mso-height-percent:0;mso-width-relative:page;mso-height-relative:page;v-text-anchor:top" o:gfxdata="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" filled="f" stroked="f" strokeweight=".5pt">
+              <v:shape id="Cuadro de texto 9" o:spid="_x0000_s1026" type="#_x0000_t202" style="position:absolute;margin-left:183.3pt;margin-top:359.95pt;width:380.95pt;height:187.55pt;z-index:251657216;visibility:visible;mso-wrap-style:square;mso-width-percent:0;mso-height-percent:0;mso-wrap-distance-left:9pt;mso-wrap-distance-top:0;mso-wrap-distance-right:9pt;mso-wrap-distance-bottom:0;mso-position-horizontal:absolute;mso-position-horizontal-relative:text;mso-position-vertical:absolute;mso-position-vertical-relative:text;mso-width-percent:0;mso-height-percent:0;mso-width-relative:page;mso-height-relative:page;v-text-anchor:top" o:gfxdata="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" filled="f" stroked="f" strokeweight=".5pt">
                 <v:textbox>
                   <w:txbxContent>
                     <w:p>
                       <w:pPr>
-                        <w:jc w:val="right"/>
+                        <w:pStyle w:val="Prrafodelista"/>
+                        <w:numPr>
+                          <w:ilvl w:val="0"/>
+                          <w:numId w:val="1"/>
+                        </w:numPr>
                         <w:rPr>
                           <w:color w:val="37405A"/>
                           <w:sz w:val="28"/>
-                          <w:lang w:val="en-US"/>
+                          <w:lang w:val="es-MX"/>
                         </w:rPr>
                       </w:pPr>
                       <w:r>
                         <w:rPr>
                           <w:color w:val="37405A"/>
                           <w:sz w:val="28"/>
-                          <w:lang w:val="en-US"/>
-                        </w:rPr>
-                        <w:t>20121003387-David Alexander Cardenas Almendares</w:t>
+                          <w:lang w:val="es-MX"/>
+                        </w:rPr>
+                        <w:t xml:space="preserve">David Alexander Cardenas </w:t>
+                      </w:r>
+                      <w:proofErr w:type="spellStart"/>
+                      <w:r>
+                        <w:rPr>
+                          <w:color w:val="37405A"/>
+                          <w:sz w:val="28"/>
+                          <w:lang w:val="es-MX"/>
+                        </w:rPr>
+                        <w:t>Almendares</w:t>
+                      </w:r>
+                      <w:proofErr w:type="spellEnd"/>
+                      <w:r>
+                        <w:rPr>
+                          <w:color w:val="37405A"/>
+                          <w:sz w:val="28"/>
+                          <w:lang w:val="es-MX"/>
+                        </w:rPr>
+                        <w:t xml:space="preserve"> </w:t>
+                      </w:r>
+                      <w:r>
+                        <w:rPr>
+                          <w:color w:val="37405A"/>
+                          <w:sz w:val="28"/>
+                          <w:lang w:val="es-MX"/>
+                        </w:rPr>
+                        <w:tab/>
+                        <w:t>20121003387</w:t>
                       </w:r>
                     </w:p>
                     <w:p>
@@ -146,26 +252,70 @@
                         <w:rPr>
                           <w:color w:val="37405A"/>
                           <w:sz w:val="28"/>
-                          <w:lang w:val="en-US"/>
+                          <w:lang w:val="es-MX"/>
                         </w:rPr>
                       </w:pPr>
                     </w:p>
                     <w:p>
                       <w:pPr>
-                        <w:jc w:val="right"/>
+                        <w:pStyle w:val="Prrafodelista"/>
+                        <w:numPr>
+                          <w:ilvl w:val="0"/>
+                          <w:numId w:val="1"/>
+                        </w:numPr>
+                        <w:rPr>
+                          <w:color w:val="37405A"/>
+                          <w:sz w:val="28"/>
+                          <w:lang w:val="es-MX"/>
+                        </w:rPr>
+                      </w:pPr>
+                      <w:r>
+                        <w:rPr>
+                          <w:color w:val="37405A"/>
+                          <w:sz w:val="28"/>
+                          <w:lang w:val="es-MX"/>
+                        </w:rPr>
+                        <w:t xml:space="preserve">Cristian Alexander </w:t>
+                      </w:r>
+                      <w:r>
+                        <w:rPr>
+                          <w:color w:val="37405A"/>
+                          <w:sz w:val="28"/>
+                          <w:lang w:val="es-MX"/>
+                        </w:rPr>
+                        <w:t>Martínez</w:t>
+                      </w:r>
+                      <w:r>
+                        <w:rPr>
+                          <w:color w:val="37405A"/>
+                          <w:sz w:val="28"/>
+                          <w:lang w:val="es-MX"/>
+                        </w:rPr>
+                        <w:t xml:space="preserve"> Ochoa</w:t>
+                      </w:r>
+                      <w:r>
+                        <w:rPr>
+                          <w:color w:val="37405A"/>
+                          <w:sz w:val="28"/>
+                          <w:lang w:val="es-MX"/>
+                        </w:rPr>
+                        <w:tab/>
+                      </w:r>
+                      <w:r>
+                        <w:rPr>
+                          <w:color w:val="37405A"/>
+                          <w:sz w:val="28"/>
+                          <w:lang w:val="es-MX"/>
+                        </w:rPr>
+                        <w:tab/>
+                      </w:r>
+                      <w:r>
                         <w:rPr>
                           <w:color w:val="37405A"/>
                           <w:sz w:val="28"/>
                           <w:lang w:val="en-US"/>
                         </w:rPr>
-                      </w:pPr>
-                      <w:r>
-                        <w:rPr>
-                          <w:color w:val="37405A"/>
-                          <w:sz w:val="28"/>
-                          <w:lang w:val="en-US"/>
-                        </w:rPr>
-                        <w:t>20131015700-Cristian Alexander Martinez Ochoa</w:t>
+                        <w:t>20131015700</w:t>
                       </w:r>
                     </w:p>
                   </w:txbxContent>
@@ -237,7 +387,19 @@
                                 <w:szCs w:val="56"/>
                                 <w:lang w:val="es-MX"/>
                               </w:rPr>
-                              <w:t>INTEGRANTES:</w:t>
+                              <w:t>INTEGRANTES</w:t>
+                            </w:r>
+                            <w:bookmarkStart w:id="0" w:name="_GoBack"/>
+                            <w:bookmarkEnd w:id="0"/>
+                            <w:r>
+                              <w:rPr>
+                                <w:rFonts w:ascii="Helvetica" w:hAnsi="Helvetica" w:cs="Al Bayan Plain"/>
+                                <w:color w:val="C00000"/>
+                                <w:sz w:val="56"/>
+                                <w:szCs w:val="56"/>
+                                <w:lang w:val="es-MX"/>
+                              </w:rPr>
+                              <w:t>:</w:t>
                             </w:r>
                           </w:p>
                         </w:txbxContent>
@@ -529,7 +691,7 @@
                     </pic:cNvPicPr>
                   </pic:nvPicPr>
                   <pic:blipFill>
-                    <a:blip r:embed="rId4" cstate="print">
+                    <a:blip r:embed="rId5" cstate="print">
                       <a:extLst>
                         <a:ext uri="{28A0092B-C50C-407E-A947-70E740481C1C}">
                           <a14:useLocalDpi xmlns:a14="http://schemas.microsoft.com/office/drawing/2010/main" val="0"/>
@@ -949,7 +1111,7 @@
                     </pic:cNvPicPr>
                   </pic:nvPicPr>
                   <pic:blipFill>
-                    <a:blip r:embed="rId5">
+                    <a:blip r:embed="rId6">
                       <a:extLst>
                         <a:ext uri="{28A0092B-C50C-407E-A947-70E740481C1C}">
                           <a14:useLocalDpi xmlns:a14="http://schemas.microsoft.com/office/drawing/2010/main" val="0"/>
@@ -982,10 +1144,7 @@
       </w:r>
     </w:p>
     <w:p/>
-    <w:p>
-      <w:bookmarkStart w:id="0" w:name="_GoBack"/>
-      <w:bookmarkEnd w:id="0"/>
-    </w:p>
+    <w:p/>
     <w:sectPr>
       <w:pgSz w:w="11900" w:h="16840"/>
       <w:pgMar w:top="0" w:right="0" w:bottom="0" w:left="0" w:header="709" w:footer="709" w:gutter="0"/>
@@ -994,6 +1153,127 @@
     </w:sectPr>
   </w:body>
 </w:document>
+</file>
+
+<file path=word/numbering.xml><?xml version="1.0" encoding="utf-8"?>
+<w:numbering xmlns:wpc="http://schemas.microsoft.com/office/word/2010/wordprocessingCanvas" xmlns:cx="http://schemas.microsoft.com/office/drawing/2014/chartex" xmlns:mc="http://schemas.openxmlformats.org/markup-compatibility/2006" xmlns:o="urn:schemas-microsoft-com:office:office" xmlns:r="http://schemas.openxmlformats.org/officeDocument/2006/relationships" xmlns:m="http://schemas.openxmlformats.org/officeDocument/2006/math" xmlns:v="urn:schemas-microsoft-com:vml" xmlns:wp14="http://schemas.microsoft.com/office/word/2010/wordprocessingDrawing" xmlns:wp="http://schemas.openxmlformats.org/drawingml/2006/wordprocessingDrawing" xmlns:w10="urn:schemas-microsoft-com:office:word" xmlns:w="http://schemas.openxmlformats.org/wordprocessingml/2006/main" xmlns:w14="http://schemas.microsoft.com/office/word/2010/wordml" xmlns:w15="http://schemas.microsoft.com/office/word/2012/wordml" xmlns:w16se="http://schemas.microsoft.com/office/word/2015/wordml/symex" xmlns:wpg="http://schemas.microsoft.com/office/word/2010/wordprocessingGroup" xmlns:wpi="http://schemas.microsoft.com/office/word/2010/wordprocessingInk" xmlns:wne="http://schemas.microsoft.com/office/word/2006/wordml" xmlns:wps="http://schemas.microsoft.com/office/word/2010/wordprocessingShape" mc:Ignorable="w14 w15 w16se wp14">
+  <w:abstractNum w:abstractNumId="0" w15:restartNumberingAfterBreak="0">
+    <w:nsid w:val="4E1241D8"/>
+    <w:multiLevelType w:val="hybridMultilevel"/>
+    <w:tmpl w:val="60E24992"/>
+    <w:lvl w:ilvl="0" w:tplc="04090001">
+      <w:start w:val="1"/>
+      <w:numFmt w:val="bullet"/>
+      <w:lvlText w:val=""/>
+      <w:lvlJc w:val="left"/>
+      <w:pPr>
+        <w:ind w:left="720" w:hanging="360"/>
+      </w:pPr>
+      <w:rPr>
+        <w:rFonts w:ascii="Symbol" w:hAnsi="Symbol" w:hint="default"/>
+      </w:rPr>
+    </w:lvl>
+    <w:lvl w:ilvl="1" w:tplc="04090003" w:tentative="1">
+      <w:start w:val="1"/>
+      <w:numFmt w:val="bullet"/>
+      <w:lvlText w:val="o"/>
+      <w:lvlJc w:val="left"/>
+      <w:pPr>
+        <w:ind w:left="1440" w:hanging="360"/>
+      </w:pPr>
+      <w:rPr>
+        <w:rFonts w:ascii="Courier New" w:hAnsi="Courier New" w:cs="Courier New" w:hint="default"/>
+      </w:rPr>
+    </w:lvl>
+    <w:lvl w:ilvl="2" w:tplc="04090005" w:tentative="1">
+      <w:start w:val="1"/>
+      <w:numFmt w:val="bullet"/>
+      <w:lvlText w:val=""/>
+      <w:lvlJc w:val="left"/>
+      <w:pPr>
+        <w:ind w:left="2160" w:hanging="360"/>
+      </w:pPr>
+      <w:rPr>
+        <w:rFonts w:ascii="Wingdings" w:hAnsi="Wingdings" w:hint="default"/>
+      </w:rPr>
+    </w:lvl>
+    <w:lvl w:ilvl="3" w:tplc="04090001" w:tentative="1">
+      <w:start w:val="1"/>
+      <w:numFmt w:val="bullet"/>
+      <w:lvlText w:val=""/>
+      <w:lvlJc w:val="left"/>
+      <w:pPr>
+        <w:ind w:left="2880" w:hanging="360"/>
+      </w:pPr>
+      <w:rPr>
+        <w:rFonts w:ascii="Symbol" w:hAnsi="Symbol" w:hint="default"/>
+      </w:rPr>
+    </w:lvl>
+    <w:lvl w:ilvl="4" w:tplc="04090003" w:tentative="1">
+      <w:start w:val="1"/>
+      <w:numFmt w:val="bullet"/>
+      <w:lvlText w:val="o"/>
+      <w:lvlJc w:val="left"/>
+      <w:pPr>
+        <w:ind w:left="3600" w:hanging="360"/>
+      </w:pPr>
+      <w:rPr>
+        <w:rFonts w:ascii="Courier New" w:hAnsi="Courier New" w:cs="Courier New" w:hint="default"/>
+      </w:rPr>
+    </w:lvl>
+    <w:lvl w:ilvl="5" w:tplc="04090005" w:tentative="1">
+      <w:start w:val="1"/>
+      <w:numFmt w:val="bullet"/>
+      <w:lvlText w:val=""/>
+      <w:lvlJc w:val="left"/>
+      <w:pPr>
+        <w:ind w:left="4320" w:hanging="360"/>
+      </w:pPr>
+      <w:rPr>
+        <w:rFonts w:ascii="Wingdings" w:hAnsi="Wingdings" w:hint="default"/>
+      </w:rPr>
+    </w:lvl>
+    <w:lvl w:ilvl="6" w:tplc="04090001" w:tentative="1">
+      <w:start w:val="1"/>
+      <w:numFmt w:val="bullet"/>
+      <w:lvlText w:val=""/>
+      <w:lvlJc w:val="left"/>
+      <w:pPr>
+        <w:ind w:left="5040" w:hanging="360"/>
+      </w:pPr>
+      <w:rPr>
+        <w:rFonts w:ascii="Symbol" w:hAnsi="Symbol" w:hint="default"/>
+      </w:rPr>
+    </w:lvl>
+    <w:lvl w:ilvl="7" w:tplc="04090003" w:tentative="1">
+      <w:start w:val="1"/>
+      <w:numFmt w:val="bullet"/>
+      <w:lvlText w:val="o"/>
+      <w:lvlJc w:val="left"/>
+      <w:pPr>
+        <w:ind w:left="5760" w:hanging="360"/>
+      </w:pPr>
+      <w:rPr>
+        <w:rFonts w:ascii="Courier New" w:hAnsi="Courier New" w:cs="Courier New" w:hint="default"/>
+      </w:rPr>
+    </w:lvl>
+    <w:lvl w:ilvl="8" w:tplc="04090005" w:tentative="1">
+      <w:start w:val="1"/>
+      <w:numFmt w:val="bullet"/>
+      <w:lvlText w:val=""/>
+      <w:lvlJc w:val="left"/>
+      <w:pPr>
+        <w:ind w:left="6480" w:hanging="360"/>
+      </w:pPr>
+      <w:rPr>
+        <w:rFonts w:ascii="Wingdings" w:hAnsi="Wingdings" w:hint="default"/>
+      </w:rPr>
+    </w:lvl>
+  </w:abstractNum>
+  <w:num w:numId="1">
+    <w:abstractNumId w:val="0"/>
+  </w:num>
+</w:numbering>
 </file>
 
 <file path=word/styles.xml><?xml version="1.0" encoding="utf-8"?>
@@ -1392,6 +1672,7 @@
   <w:style w:type="character" w:default="1" w:styleId="Fuentedeprrafopredeter">
     <w:name w:val="Default Paragraph Font"/>
     <w:uiPriority w:val="1"/>
+    <w:semiHidden/>
     <w:unhideWhenUsed/>
   </w:style>
   <w:style w:type="table" w:default="1" w:styleId="Tablanormal">
@@ -1450,6 +1731,17 @@
       <w:b/>
       <w:bCs/>
     </w:rPr>
+  </w:style>
+  <w:style w:type="paragraph" w:styleId="Prrafodelista">
+    <w:name w:val="List Paragraph"/>
+    <w:basedOn w:val="Normal"/>
+    <w:uiPriority w:val="34"/>
+    <w:qFormat/>
+    <w:rsid w:val="006068C4"/>
+    <w:pPr>
+      <w:ind w:left="720"/>
+      <w:contextualSpacing/>
+    </w:pPr>
   </w:style>
 </w:styles>
 </file>

</xml_diff>

<commit_message>
Estructura general del manual tecnico
</commit_message>
<xml_diff>
--- a/Manual de técnico grupo 2.docx
+++ b/Manual de técnico grupo 2.docx
@@ -266,16 +266,8 @@
                                 <w:sz w:val="28"/>
                               </w:rPr>
                               <w:tab/>
-                            </w:r>
-                            <w:r>
-                              <w:rPr>
-                                <w:color w:val="37405A"/>
-                                <w:sz w:val="28"/>
-                              </w:rPr>
                               <w:t>20131006640</w:t>
                             </w:r>
-                            <w:bookmarkStart w:id="0" w:name="_GoBack"/>
-                            <w:bookmarkEnd w:id="0"/>
                           </w:p>
                         </w:txbxContent>
                       </wps:txbx>
@@ -897,7 +889,7 @@
                     </pic:cNvPicPr>
                   </pic:nvPicPr>
                   <pic:blipFill>
-                    <a:blip r:embed="rId5" cstate="print">
+                    <a:blip r:embed="rId8" cstate="print">
                       <a:extLst>
                         <a:ext uri="{28A0092B-C50C-407E-A947-70E740481C1C}">
                           <a14:useLocalDpi xmlns:a14="http://schemas.microsoft.com/office/drawing/2010/main" val="0"/>
@@ -1317,7 +1309,7 @@
                     </pic:cNvPicPr>
                   </pic:nvPicPr>
                   <pic:blipFill>
-                    <a:blip r:embed="rId6">
+                    <a:blip r:embed="rId9">
                       <a:extLst>
                         <a:ext uri="{28A0092B-C50C-407E-A947-70E740481C1C}">
                           <a14:useLocalDpi xmlns:a14="http://schemas.microsoft.com/office/drawing/2010/main" val="0"/>
@@ -1351,7 +1343,840 @@
     </w:p>
     <w:p/>
     <w:p/>
+    <w:p/>
+    <w:p/>
+    <w:p>
+      <w:r>
+        <w:rPr>
+          <w:noProof/>
+          <w:lang w:val="en-US" w:eastAsia="en-US"/>
+        </w:rPr>
+        <w:drawing>
+          <wp:anchor distT="0" distB="0" distL="114300" distR="114300" simplePos="0" relativeHeight="251662336" behindDoc="0" locked="0" layoutInCell="1" allowOverlap="1" wp14:anchorId="71559CAB" wp14:editId="7C684640">
+            <wp:simplePos x="0" y="0"/>
+            <wp:positionH relativeFrom="column">
+              <wp:posOffset>254635</wp:posOffset>
+            </wp:positionH>
+            <wp:positionV relativeFrom="paragraph">
+              <wp:posOffset>10160</wp:posOffset>
+            </wp:positionV>
+            <wp:extent cx="1562735" cy="1562735"/>
+            <wp:effectExtent l="0" t="0" r="0" b="0"/>
+            <wp:wrapSquare wrapText="bothSides"/>
+            <wp:docPr id="5" name="Imagen 5" descr="Ingeniería en Sistemas"/>
+            <wp:cNvGraphicFramePr>
+              <a:graphicFrameLocks xmlns:a="http://schemas.openxmlformats.org/drawingml/2006/main" noChangeAspect="1"/>
+            </wp:cNvGraphicFramePr>
+            <a:graphic xmlns:a="http://schemas.openxmlformats.org/drawingml/2006/main">
+              <a:graphicData uri="http://schemas.openxmlformats.org/drawingml/2006/picture">
+                <pic:pic xmlns:pic="http://schemas.openxmlformats.org/drawingml/2006/picture">
+                  <pic:nvPicPr>
+                    <pic:cNvPr id="0" name="Picture 1" descr="Ingeniería en Sistemas"/>
+                    <pic:cNvPicPr>
+                      <a:picLocks noChangeAspect="1" noChangeArrowheads="1"/>
+                    </pic:cNvPicPr>
+                  </pic:nvPicPr>
+                  <pic:blipFill>
+                    <a:blip r:embed="rId10" cstate="print">
+                      <a:extLst>
+                        <a:ext uri="{28A0092B-C50C-407E-A947-70E740481C1C}">
+                          <a14:useLocalDpi xmlns:a14="http://schemas.microsoft.com/office/drawing/2010/main" val="0"/>
+                        </a:ext>
+                      </a:extLst>
+                    </a:blip>
+                    <a:srcRect/>
+                    <a:stretch>
+                      <a:fillRect/>
+                    </a:stretch>
+                  </pic:blipFill>
+                  <pic:spPr bwMode="auto">
+                    <a:xfrm>
+                      <a:off x="0" y="0"/>
+                      <a:ext cx="1562735" cy="1562735"/>
+                    </a:xfrm>
+                    <a:prstGeom prst="rect">
+                      <a:avLst/>
+                    </a:prstGeom>
+                    <a:noFill/>
+                    <a:ln>
+                      <a:noFill/>
+                    </a:ln>
+                  </pic:spPr>
+                </pic:pic>
+              </a:graphicData>
+            </a:graphic>
+            <wp14:sizeRelH relativeFrom="page">
+              <wp14:pctWidth>0</wp14:pctWidth>
+            </wp14:sizeRelH>
+            <wp14:sizeRelV relativeFrom="page">
+              <wp14:pctHeight>0</wp14:pctHeight>
+            </wp14:sizeRelV>
+          </wp:anchor>
+        </w:drawing>
+      </w:r>
+    </w:p>
+    <w:p>
+      <w:r>
+        <w:rPr>
+          <w:noProof/>
+        </w:rPr>
+        <mc:AlternateContent>
+          <mc:Choice Requires="wps">
+            <w:drawing>
+              <wp:anchor distT="0" distB="0" distL="114300" distR="114300" simplePos="0" relativeHeight="251664384" behindDoc="0" locked="0" layoutInCell="1" allowOverlap="1" wp14:anchorId="7CE9AEB2" wp14:editId="2BDFE544">
+                <wp:simplePos x="0" y="0"/>
+                <wp:positionH relativeFrom="column">
+                  <wp:posOffset>2700256</wp:posOffset>
+                </wp:positionH>
+                <wp:positionV relativeFrom="paragraph">
+                  <wp:posOffset>185582</wp:posOffset>
+                </wp:positionV>
+                <wp:extent cx="4210494" cy="808075"/>
+                <wp:effectExtent l="0" t="0" r="0" b="0"/>
+                <wp:wrapNone/>
+                <wp:docPr id="6" name="Cuadro de texto 6"/>
+                <wp:cNvGraphicFramePr/>
+                <a:graphic xmlns:a="http://schemas.openxmlformats.org/drawingml/2006/main">
+                  <a:graphicData uri="http://schemas.microsoft.com/office/word/2010/wordprocessingShape">
+                    <wps:wsp>
+                      <wps:cNvSpPr txBox="1"/>
+                      <wps:spPr>
+                        <a:xfrm>
+                          <a:off x="0" y="0"/>
+                          <a:ext cx="4210494" cy="808075"/>
+                        </a:xfrm>
+                        <a:prstGeom prst="rect">
+                          <a:avLst/>
+                        </a:prstGeom>
+                        <a:noFill/>
+                        <a:ln>
+                          <a:noFill/>
+                        </a:ln>
+                      </wps:spPr>
+                      <wps:txbx>
+                        <w:txbxContent>
+                          <w:p>
+                            <w:pPr>
+                              <w:tabs>
+                                <w:tab w:val="left" w:pos="2060"/>
+                              </w:tabs>
+                              <w:rPr>
+                                <w:color w:val="000000" w:themeColor="text1"/>
+                                <w:sz w:val="72"/>
+                                <w:szCs w:val="72"/>
+                                <w:lang w:val="es-MX"/>
+                                <w14:shadow w14:blurRad="38100" w14:dist="19050" w14:dir="2700000" w14:sx="100000" w14:sy="100000" w14:kx="0" w14:ky="0" w14:algn="tl">
+                                  <w14:schemeClr w14:val="dk1">
+                                    <w14:alpha w14:val="60000"/>
+                                  </w14:schemeClr>
+                                </w14:shadow>
+                                <w14:textOutline w14:w="0" w14:cap="flat" w14:cmpd="sng" w14:algn="ctr">
+                                  <w14:noFill/>
+                                  <w14:prstDash w14:val="solid"/>
+                                  <w14:round/>
+                                </w14:textOutline>
+                              </w:rPr>
+                            </w:pPr>
+                            <w:r>
+                              <w:rPr>
+                                <w:color w:val="000000" w:themeColor="text1"/>
+                                <w:sz w:val="72"/>
+                                <w:szCs w:val="72"/>
+                                <w:lang w:val="es-MX"/>
+                                <w14:shadow w14:blurRad="38100" w14:dist="19050" w14:dir="2700000" w14:sx="100000" w14:sy="100000" w14:kx="0" w14:ky="0" w14:algn="tl">
+                                  <w14:schemeClr w14:val="dk1">
+                                    <w14:alpha w14:val="60000"/>
+                                  </w14:schemeClr>
+                                </w14:shadow>
+                                <w14:textOutline w14:w="0" w14:cap="flat" w14:cmpd="sng" w14:algn="ctr">
+                                  <w14:noFill/>
+                                  <w14:prstDash w14:val="solid"/>
+                                  <w14:round/>
+                                </w14:textOutline>
+                              </w:rPr>
+                              <w:t>Manual Técnico</w:t>
+                            </w:r>
+                          </w:p>
+                        </w:txbxContent>
+                      </wps:txbx>
+                      <wps:bodyPr rot="0" spcFirstLastPara="0" vertOverflow="overflow" horzOverflow="overflow" vert="horz" wrap="square" lIns="91440" tIns="45720" rIns="91440" bIns="45720" numCol="1" spcCol="0" rtlCol="0" fromWordArt="0" anchor="t" anchorCtr="0" forceAA="0" compatLnSpc="1">
+                        <a:prstTxWarp prst="textNoShape">
+                          <a:avLst/>
+                        </a:prstTxWarp>
+                        <a:noAutofit/>
+                      </wps:bodyPr>
+                    </wps:wsp>
+                  </a:graphicData>
+                </a:graphic>
+                <wp14:sizeRelH relativeFrom="margin">
+                  <wp14:pctWidth>0</wp14:pctWidth>
+                </wp14:sizeRelH>
+                <wp14:sizeRelV relativeFrom="margin">
+                  <wp14:pctHeight>0</wp14:pctHeight>
+                </wp14:sizeRelV>
+              </wp:anchor>
+            </w:drawing>
+          </mc:Choice>
+          <mc:Fallback>
+            <w:pict>
+              <v:shapetype w14:anchorId="7CE9AEB2" id="_x0000_t202" coordsize="21600,21600" o:spt="202" path="m,l,21600r21600,l21600,xe">
+                <v:stroke joinstyle="miter"/>
+                <v:path gradientshapeok="t" o:connecttype="rect"/>
+              </v:shapetype>
+              <v:shape id="Cuadro de texto 6" o:spid="_x0000_s1032" type="#_x0000_t202" style="position:absolute;margin-left:212.6pt;margin-top:14.6pt;width:331.55pt;height:63.65pt;z-index:251664384;visibility:visible;mso-wrap-style:square;mso-width-percent:0;mso-height-percent:0;mso-wrap-distance-left:9pt;mso-wrap-distance-top:0;mso-wrap-distance-right:9pt;mso-wrap-distance-bottom:0;mso-position-horizontal:absolute;mso-position-horizontal-relative:text;mso-position-vertical:absolute;mso-position-vertical-relative:text;mso-width-percent:0;mso-height-percent:0;mso-width-relative:margin;mso-height-relative:margin;v-text-anchor:top" o:gfxdata="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" filled="f" stroked="f">
+                <v:fill o:detectmouseclick="t"/>
+                <v:textbox>
+                  <w:txbxContent>
+                    <w:p>
+                      <w:pPr>
+                        <w:tabs>
+                          <w:tab w:val="left" w:pos="2060"/>
+                        </w:tabs>
+                        <w:rPr>
+                          <w:color w:val="000000" w:themeColor="text1"/>
+                          <w:sz w:val="72"/>
+                          <w:szCs w:val="72"/>
+                          <w:lang w:val="es-MX"/>
+                          <w14:shadow w14:blurRad="38100" w14:dist="19050" w14:dir="2700000" w14:sx="100000" w14:sy="100000" w14:kx="0" w14:ky="0" w14:algn="tl">
+                            <w14:schemeClr w14:val="dk1">
+                              <w14:alpha w14:val="60000"/>
+                            </w14:schemeClr>
+                          </w14:shadow>
+                          <w14:textOutline w14:w="0" w14:cap="flat" w14:cmpd="sng" w14:algn="ctr">
+                            <w14:noFill/>
+                            <w14:prstDash w14:val="solid"/>
+                            <w14:round/>
+                          </w14:textOutline>
+                        </w:rPr>
+                      </w:pPr>
+                      <w:r>
+                        <w:rPr>
+                          <w:color w:val="000000" w:themeColor="text1"/>
+                          <w:sz w:val="72"/>
+                          <w:szCs w:val="72"/>
+                          <w:lang w:val="es-MX"/>
+                          <w14:shadow w14:blurRad="38100" w14:dist="19050" w14:dir="2700000" w14:sx="100000" w14:sy="100000" w14:kx="0" w14:ky="0" w14:algn="tl">
+                            <w14:schemeClr w14:val="dk1">
+                              <w14:alpha w14:val="60000"/>
+                            </w14:schemeClr>
+                          </w14:shadow>
+                          <w14:textOutline w14:w="0" w14:cap="flat" w14:cmpd="sng" w14:algn="ctr">
+                            <w14:noFill/>
+                            <w14:prstDash w14:val="solid"/>
+                            <w14:round/>
+                          </w14:textOutline>
+                        </w:rPr>
+                        <w:t>Manual Técnico</w:t>
+                      </w:r>
+                    </w:p>
+                  </w:txbxContent>
+                </v:textbox>
+              </v:shape>
+            </w:pict>
+          </mc:Fallback>
+        </mc:AlternateContent>
+      </w:r>
+    </w:p>
+    <w:p>
+      <w:pPr>
+        <w:tabs>
+          <w:tab w:val="left" w:pos="2060"/>
+        </w:tabs>
+      </w:pPr>
+      <w:r>
+        <w:tab/>
+      </w:r>
+    </w:p>
+    <w:p>
+      <w:pPr>
+        <w:tabs>
+          <w:tab w:val="left" w:pos="2060"/>
+        </w:tabs>
+      </w:pPr>
+    </w:p>
+    <w:p>
+      <w:pPr>
+        <w:tabs>
+          <w:tab w:val="left" w:pos="2060"/>
+        </w:tabs>
+      </w:pPr>
+    </w:p>
+    <w:p>
+      <w:pPr>
+        <w:tabs>
+          <w:tab w:val="left" w:pos="2060"/>
+        </w:tabs>
+      </w:pPr>
+    </w:p>
+    <w:p>
+      <w:pPr>
+        <w:tabs>
+          <w:tab w:val="left" w:pos="2060"/>
+        </w:tabs>
+      </w:pPr>
+    </w:p>
+    <w:p>
+      <w:pPr>
+        <w:tabs>
+          <w:tab w:val="left" w:pos="2060"/>
+        </w:tabs>
+      </w:pPr>
+    </w:p>
+    <w:p>
+      <w:pPr>
+        <w:tabs>
+          <w:tab w:val="left" w:pos="2060"/>
+        </w:tabs>
+      </w:pPr>
+    </w:p>
+    <w:p>
+      <w:pPr>
+        <w:tabs>
+          <w:tab w:val="left" w:pos="2060"/>
+        </w:tabs>
+      </w:pPr>
+      <w:r>
+        <w:tab/>
+      </w:r>
+    </w:p>
+    <w:p>
+      <w:pPr>
+        <w:tabs>
+          <w:tab w:val="left" w:pos="2060"/>
+        </w:tabs>
+        <w:jc w:val="center"/>
+      </w:pPr>
+      <w:r>
+        <w:t>Índice</w:t>
+      </w:r>
+    </w:p>
+    <w:p>
+      <w:pPr>
+        <w:tabs>
+          <w:tab w:val="left" w:pos="2060"/>
+        </w:tabs>
+        <w:jc w:val="center"/>
+      </w:pPr>
+    </w:p>
+    <w:p>
+      <w:r>
+        <w:br w:type="page"/>
+      </w:r>
+    </w:p>
+    <w:p>
+      <w:pPr>
+        <w:tabs>
+          <w:tab w:val="left" w:pos="2060"/>
+        </w:tabs>
+        <w:jc w:val="center"/>
+      </w:pPr>
+    </w:p>
+    <w:p>
+      <w:pPr>
+        <w:tabs>
+          <w:tab w:val="left" w:pos="2060"/>
+        </w:tabs>
+        <w:jc w:val="center"/>
+      </w:pPr>
+    </w:p>
+    <w:p>
+      <w:pPr>
+        <w:tabs>
+          <w:tab w:val="left" w:pos="2060"/>
+        </w:tabs>
+        <w:jc w:val="center"/>
+      </w:pPr>
+    </w:p>
+    <w:p>
+      <w:pPr>
+        <w:tabs>
+          <w:tab w:val="left" w:pos="2060"/>
+        </w:tabs>
+        <w:jc w:val="center"/>
+      </w:pPr>
+    </w:p>
+    <w:p>
+      <w:pPr>
+        <w:tabs>
+          <w:tab w:val="left" w:pos="2060"/>
+        </w:tabs>
+        <w:jc w:val="center"/>
+      </w:pPr>
+    </w:p>
+    <w:p>
+      <w:pPr>
+        <w:tabs>
+          <w:tab w:val="left" w:pos="2060"/>
+        </w:tabs>
+        <w:jc w:val="center"/>
+      </w:pPr>
+    </w:p>
+    <w:p>
+      <w:pPr>
+        <w:tabs>
+          <w:tab w:val="left" w:pos="2060"/>
+        </w:tabs>
+        <w:jc w:val="center"/>
+      </w:pPr>
+      <w:r>
+        <w:t>Objetivos</w:t>
+      </w:r>
+    </w:p>
+    <w:p>
+      <w:pPr>
+        <w:tabs>
+          <w:tab w:val="left" w:pos="2060"/>
+        </w:tabs>
+        <w:jc w:val="center"/>
+      </w:pPr>
+    </w:p>
+    <w:p>
+      <w:pPr>
+        <w:tabs>
+          <w:tab w:val="left" w:pos="2060"/>
+        </w:tabs>
+        <w:jc w:val="center"/>
+      </w:pPr>
+    </w:p>
+    <w:p>
+      <w:pPr>
+        <w:tabs>
+          <w:tab w:val="left" w:pos="2060"/>
+        </w:tabs>
+        <w:jc w:val="center"/>
+      </w:pPr>
+    </w:p>
+    <w:p>
+      <w:r>
+        <w:br w:type="page"/>
+      </w:r>
+    </w:p>
+    <w:p>
+      <w:pPr>
+        <w:tabs>
+          <w:tab w:val="left" w:pos="2060"/>
+        </w:tabs>
+        <w:jc w:val="center"/>
+      </w:pPr>
+    </w:p>
+    <w:p>
+      <w:pPr>
+        <w:tabs>
+          <w:tab w:val="left" w:pos="2060"/>
+        </w:tabs>
+        <w:jc w:val="center"/>
+      </w:pPr>
+    </w:p>
+    <w:p>
+      <w:pPr>
+        <w:tabs>
+          <w:tab w:val="left" w:pos="2060"/>
+        </w:tabs>
+        <w:jc w:val="center"/>
+      </w:pPr>
+    </w:p>
+    <w:p>
+      <w:pPr>
+        <w:tabs>
+          <w:tab w:val="left" w:pos="2060"/>
+        </w:tabs>
+        <w:jc w:val="center"/>
+      </w:pPr>
+    </w:p>
+    <w:p>
+      <w:pPr>
+        <w:tabs>
+          <w:tab w:val="left" w:pos="2060"/>
+        </w:tabs>
+        <w:jc w:val="center"/>
+      </w:pPr>
+    </w:p>
+    <w:p>
+      <w:pPr>
+        <w:tabs>
+          <w:tab w:val="left" w:pos="2060"/>
+        </w:tabs>
+        <w:jc w:val="center"/>
+      </w:pPr>
+      <w:r>
+        <w:t xml:space="preserve"> </w:t>
+      </w:r>
+    </w:p>
+    <w:p>
+      <w:pPr>
+        <w:tabs>
+          <w:tab w:val="left" w:pos="2060"/>
+        </w:tabs>
+        <w:jc w:val="center"/>
+      </w:pPr>
+      <w:r>
+        <w:t>Alcance</w:t>
+      </w:r>
+    </w:p>
+    <w:p>
+      <w:r>
+        <w:br w:type="page"/>
+      </w:r>
+    </w:p>
+    <w:p>
+      <w:pPr>
+        <w:tabs>
+          <w:tab w:val="left" w:pos="2060"/>
+        </w:tabs>
+        <w:jc w:val="center"/>
+      </w:pPr>
+    </w:p>
+    <w:p>
+      <w:pPr>
+        <w:tabs>
+          <w:tab w:val="left" w:pos="2060"/>
+        </w:tabs>
+        <w:jc w:val="center"/>
+      </w:pPr>
+    </w:p>
+    <w:p>
+      <w:pPr>
+        <w:tabs>
+          <w:tab w:val="left" w:pos="2060"/>
+        </w:tabs>
+        <w:jc w:val="center"/>
+      </w:pPr>
+    </w:p>
+    <w:p>
+      <w:pPr>
+        <w:tabs>
+          <w:tab w:val="left" w:pos="2060"/>
+        </w:tabs>
+        <w:jc w:val="center"/>
+      </w:pPr>
+    </w:p>
+    <w:p>
+      <w:pPr>
+        <w:tabs>
+          <w:tab w:val="left" w:pos="2060"/>
+        </w:tabs>
+        <w:jc w:val="center"/>
+      </w:pPr>
+    </w:p>
+    <w:p>
+      <w:pPr>
+        <w:tabs>
+          <w:tab w:val="left" w:pos="2060"/>
+        </w:tabs>
+        <w:jc w:val="center"/>
+      </w:pPr>
+    </w:p>
+    <w:p>
+      <w:pPr>
+        <w:tabs>
+          <w:tab w:val="left" w:pos="2060"/>
+        </w:tabs>
+        <w:jc w:val="center"/>
+      </w:pPr>
+      <w:r>
+        <w:t xml:space="preserve">Requerimientos técnicos </w:t>
+      </w:r>
+    </w:p>
+    <w:p>
+      <w:pPr>
+        <w:tabs>
+          <w:tab w:val="left" w:pos="2060"/>
+        </w:tabs>
+        <w:jc w:val="center"/>
+      </w:pPr>
+    </w:p>
+    <w:p>
+      <w:pPr>
+        <w:tabs>
+          <w:tab w:val="left" w:pos="2060"/>
+        </w:tabs>
+        <w:jc w:val="center"/>
+      </w:pPr>
+    </w:p>
+    <w:p>
+      <w:r>
+        <w:br w:type="page"/>
+      </w:r>
+    </w:p>
+    <w:p>
+      <w:pPr>
+        <w:tabs>
+          <w:tab w:val="left" w:pos="2060"/>
+        </w:tabs>
+        <w:jc w:val="center"/>
+      </w:pPr>
+    </w:p>
+    <w:p>
+      <w:pPr>
+        <w:tabs>
+          <w:tab w:val="left" w:pos="2060"/>
+        </w:tabs>
+        <w:jc w:val="center"/>
+      </w:pPr>
+    </w:p>
+    <w:p>
+      <w:pPr>
+        <w:tabs>
+          <w:tab w:val="left" w:pos="2060"/>
+        </w:tabs>
+        <w:jc w:val="center"/>
+      </w:pPr>
+    </w:p>
+    <w:p>
+      <w:pPr>
+        <w:tabs>
+          <w:tab w:val="left" w:pos="2060"/>
+        </w:tabs>
+        <w:jc w:val="center"/>
+      </w:pPr>
+    </w:p>
+    <w:p>
+      <w:pPr>
+        <w:tabs>
+          <w:tab w:val="left" w:pos="2060"/>
+        </w:tabs>
+        <w:jc w:val="center"/>
+      </w:pPr>
+    </w:p>
+    <w:p>
+      <w:pPr>
+        <w:tabs>
+          <w:tab w:val="left" w:pos="2060"/>
+        </w:tabs>
+        <w:jc w:val="center"/>
+      </w:pPr>
+    </w:p>
+    <w:p>
+      <w:pPr>
+        <w:tabs>
+          <w:tab w:val="left" w:pos="2060"/>
+        </w:tabs>
+        <w:jc w:val="center"/>
+      </w:pPr>
+      <w:r>
+        <w:t xml:space="preserve">Herramientas utilizadas para el desarrollo </w:t>
+      </w:r>
+    </w:p>
+    <w:p>
+      <w:r>
+        <w:br w:type="page"/>
+      </w:r>
+    </w:p>
+    <w:p>
+      <w:pPr>
+        <w:tabs>
+          <w:tab w:val="left" w:pos="2060"/>
+        </w:tabs>
+        <w:jc w:val="center"/>
+      </w:pPr>
+    </w:p>
+    <w:p>
+      <w:pPr>
+        <w:tabs>
+          <w:tab w:val="left" w:pos="2060"/>
+        </w:tabs>
+        <w:jc w:val="center"/>
+      </w:pPr>
+    </w:p>
+    <w:p>
+      <w:pPr>
+        <w:tabs>
+          <w:tab w:val="left" w:pos="2060"/>
+        </w:tabs>
+        <w:jc w:val="center"/>
+      </w:pPr>
+    </w:p>
+    <w:p>
+      <w:pPr>
+        <w:tabs>
+          <w:tab w:val="left" w:pos="2060"/>
+        </w:tabs>
+        <w:jc w:val="center"/>
+      </w:pPr>
+    </w:p>
+    <w:p>
+      <w:pPr>
+        <w:tabs>
+          <w:tab w:val="left" w:pos="2060"/>
+        </w:tabs>
+        <w:jc w:val="center"/>
+      </w:pPr>
+    </w:p>
+    <w:p>
+      <w:pPr>
+        <w:tabs>
+          <w:tab w:val="left" w:pos="2060"/>
+        </w:tabs>
+        <w:jc w:val="center"/>
+      </w:pPr>
+    </w:p>
+    <w:p>
+      <w:pPr>
+        <w:tabs>
+          <w:tab w:val="left" w:pos="2060"/>
+        </w:tabs>
+        <w:jc w:val="center"/>
+      </w:pPr>
+      <w:r>
+        <w:t>Instalación</w:t>
+      </w:r>
+    </w:p>
+    <w:p>
+      <w:pPr>
+        <w:tabs>
+          <w:tab w:val="left" w:pos="2060"/>
+        </w:tabs>
+        <w:jc w:val="center"/>
+      </w:pPr>
+    </w:p>
+    <w:p>
+      <w:pPr>
+        <w:tabs>
+          <w:tab w:val="left" w:pos="2060"/>
+        </w:tabs>
+        <w:jc w:val="center"/>
+      </w:pPr>
+    </w:p>
+    <w:p>
+      <w:pPr>
+        <w:tabs>
+          <w:tab w:val="left" w:pos="2060"/>
+        </w:tabs>
+        <w:jc w:val="center"/>
+      </w:pPr>
+    </w:p>
+    <w:p>
+      <w:r>
+        <w:br w:type="page"/>
+      </w:r>
+    </w:p>
+    <w:p>
+      <w:pPr>
+        <w:tabs>
+          <w:tab w:val="left" w:pos="2060"/>
+        </w:tabs>
+        <w:jc w:val="center"/>
+      </w:pPr>
+    </w:p>
+    <w:p>
+      <w:pPr>
+        <w:tabs>
+          <w:tab w:val="left" w:pos="2060"/>
+        </w:tabs>
+        <w:jc w:val="center"/>
+      </w:pPr>
+    </w:p>
+    <w:p>
+      <w:pPr>
+        <w:tabs>
+          <w:tab w:val="left" w:pos="2060"/>
+        </w:tabs>
+        <w:jc w:val="center"/>
+      </w:pPr>
+    </w:p>
+    <w:p>
+      <w:pPr>
+        <w:tabs>
+          <w:tab w:val="left" w:pos="2060"/>
+        </w:tabs>
+        <w:jc w:val="center"/>
+      </w:pPr>
+    </w:p>
+    <w:p>
+      <w:pPr>
+        <w:tabs>
+          <w:tab w:val="left" w:pos="2060"/>
+        </w:tabs>
+        <w:jc w:val="center"/>
+      </w:pPr>
+    </w:p>
+    <w:p>
+      <w:pPr>
+        <w:tabs>
+          <w:tab w:val="left" w:pos="2060"/>
+        </w:tabs>
+        <w:jc w:val="center"/>
+      </w:pPr>
+    </w:p>
+    <w:p>
+      <w:pPr>
+        <w:tabs>
+          <w:tab w:val="left" w:pos="2060"/>
+        </w:tabs>
+        <w:jc w:val="center"/>
+      </w:pPr>
+      <w:r>
+        <w:t xml:space="preserve">Configuración  </w:t>
+      </w:r>
+    </w:p>
+    <w:p>
+      <w:r>
+        <w:br w:type="page"/>
+      </w:r>
+    </w:p>
+    <w:p>
+      <w:pPr>
+        <w:tabs>
+          <w:tab w:val="left" w:pos="2060"/>
+        </w:tabs>
+        <w:jc w:val="center"/>
+      </w:pPr>
+    </w:p>
+    <w:p>
+      <w:pPr>
+        <w:tabs>
+          <w:tab w:val="left" w:pos="2060"/>
+        </w:tabs>
+        <w:jc w:val="center"/>
+      </w:pPr>
+    </w:p>
+    <w:p>
+      <w:pPr>
+        <w:tabs>
+          <w:tab w:val="left" w:pos="2060"/>
+        </w:tabs>
+        <w:jc w:val="center"/>
+      </w:pPr>
+    </w:p>
+    <w:p>
+      <w:pPr>
+        <w:tabs>
+          <w:tab w:val="left" w:pos="2060"/>
+        </w:tabs>
+        <w:jc w:val="center"/>
+      </w:pPr>
+    </w:p>
+    <w:p>
+      <w:pPr>
+        <w:tabs>
+          <w:tab w:val="left" w:pos="2060"/>
+        </w:tabs>
+        <w:jc w:val="center"/>
+      </w:pPr>
+    </w:p>
+    <w:p>
+      <w:pPr>
+        <w:tabs>
+          <w:tab w:val="left" w:pos="2060"/>
+        </w:tabs>
+        <w:jc w:val="center"/>
+      </w:pPr>
+    </w:p>
+    <w:p>
+      <w:pPr>
+        <w:tabs>
+          <w:tab w:val="left" w:pos="2060"/>
+        </w:tabs>
+        <w:jc w:val="center"/>
+      </w:pPr>
+      <w:r>
+        <w:t>Analisis</w:t>
+      </w:r>
+      <w:bookmarkStart w:id="0" w:name="_GoBack"/>
+      <w:bookmarkEnd w:id="0"/>
+    </w:p>
     <w:sectPr>
+      <w:footerReference w:type="default" r:id="rId11"/>
       <w:pgSz w:w="11900" w:h="16840"/>
       <w:pgMar w:top="0" w:right="0" w:bottom="0" w:left="0" w:header="709" w:footer="709" w:gutter="0"/>
       <w:cols w:space="708"/>
@@ -1359,6 +2184,148 @@
     </w:sectPr>
   </w:body>
 </w:document>
+</file>
+
+<file path=word/endnotes.xml><?xml version="1.0" encoding="utf-8"?>
+<w:endnotes xmlns:wpc="http://schemas.microsoft.com/office/word/2010/wordprocessingCanvas" xmlns:cx="http://schemas.microsoft.com/office/drawing/2014/chartex" xmlns:mc="http://schemas.openxmlformats.org/markup-compatibility/2006" xmlns:o="urn:schemas-microsoft-com:office:office" xmlns:r="http://schemas.openxmlformats.org/officeDocument/2006/relationships" xmlns:m="http://schemas.openxmlformats.org/officeDocument/2006/math" xmlns:v="urn:schemas-microsoft-com:vml" xmlns:wp14="http://schemas.microsoft.com/office/word/2010/wordprocessingDrawing" xmlns:wp="http://schemas.openxmlformats.org/drawingml/2006/wordprocessingDrawing" xmlns:w10="urn:schemas-microsoft-com:office:word" xmlns:w="http://schemas.openxmlformats.org/wordprocessingml/2006/main" xmlns:w14="http://schemas.microsoft.com/office/word/2010/wordml" xmlns:w15="http://schemas.microsoft.com/office/word/2012/wordml" xmlns:w16se="http://schemas.microsoft.com/office/word/2015/wordml/symex" xmlns:wpg="http://schemas.microsoft.com/office/word/2010/wordprocessingGroup" xmlns:wpi="http://schemas.microsoft.com/office/word/2010/wordprocessingInk" xmlns:wne="http://schemas.microsoft.com/office/word/2006/wordml" xmlns:wps="http://schemas.microsoft.com/office/word/2010/wordprocessingShape" mc:Ignorable="w14 w15 w16se wp14">
+  <w:endnote w:type="separator" w:id="-1">
+    <w:p>
+      <w:r>
+        <w:separator/>
+      </w:r>
+    </w:p>
+  </w:endnote>
+  <w:endnote w:type="continuationSeparator" w:id="0">
+    <w:p>
+      <w:r>
+        <w:continuationSeparator/>
+      </w:r>
+    </w:p>
+  </w:endnote>
+</w:endnotes>
+</file>
+
+<file path=word/footer1.xml><?xml version="1.0" encoding="utf-8"?>
+<w:ftr xmlns:wpc="http://schemas.microsoft.com/office/word/2010/wordprocessingCanvas" xmlns:cx="http://schemas.microsoft.com/office/drawing/2014/chartex" xmlns:mc="http://schemas.openxmlformats.org/markup-compatibility/2006" xmlns:o="urn:schemas-microsoft-com:office:office" xmlns:r="http://schemas.openxmlformats.org/officeDocument/2006/relationships" xmlns:m="http://schemas.openxmlformats.org/officeDocument/2006/math" xmlns:v="urn:schemas-microsoft-com:vml" xmlns:wp14="http://schemas.microsoft.com/office/word/2010/wordprocessingDrawing" xmlns:wp="http://schemas.openxmlformats.org/drawingml/2006/wordprocessingDrawing" xmlns:w10="urn:schemas-microsoft-com:office:word" xmlns:w="http://schemas.openxmlformats.org/wordprocessingml/2006/main" xmlns:w14="http://schemas.microsoft.com/office/word/2010/wordml" xmlns:w15="http://schemas.microsoft.com/office/word/2012/wordml" xmlns:w16se="http://schemas.microsoft.com/office/word/2015/wordml/symex" xmlns:wpg="http://schemas.microsoft.com/office/word/2010/wordprocessingGroup" xmlns:wpi="http://schemas.microsoft.com/office/word/2010/wordprocessingInk" xmlns:wne="http://schemas.microsoft.com/office/word/2006/wordml" xmlns:wps="http://schemas.microsoft.com/office/word/2010/wordprocessingShape" mc:Ignorable="w14 w15 w16se wp14">
+  <w:p>
+    <w:pPr>
+      <w:tabs>
+        <w:tab w:val="center" w:pos="4550"/>
+        <w:tab w:val="left" w:pos="5818"/>
+      </w:tabs>
+      <w:ind w:right="260"/>
+      <w:jc w:val="right"/>
+      <w:rPr>
+        <w:color w:val="222A35" w:themeColor="text2" w:themeShade="80"/>
+      </w:rPr>
+    </w:pPr>
+    <w:r>
+      <w:rPr>
+        <w:color w:val="8496B0" w:themeColor="text2" w:themeTint="99"/>
+        <w:spacing w:val="60"/>
+      </w:rPr>
+      <w:t>Página</w:t>
+    </w:r>
+    <w:r>
+      <w:rPr>
+        <w:color w:val="8496B0" w:themeColor="text2" w:themeTint="99"/>
+      </w:rPr>
+      <w:t xml:space="preserve"> </w:t>
+    </w:r>
+    <w:r>
+      <w:rPr>
+        <w:color w:val="323E4F" w:themeColor="text2" w:themeShade="BF"/>
+      </w:rPr>
+      <w:fldChar w:fldCharType="begin"/>
+    </w:r>
+    <w:r>
+      <w:rPr>
+        <w:color w:val="323E4F" w:themeColor="text2" w:themeShade="BF"/>
+      </w:rPr>
+      <w:instrText>PAGE   \* MERGEFORMAT</w:instrText>
+    </w:r>
+    <w:r>
+      <w:rPr>
+        <w:color w:val="323E4F" w:themeColor="text2" w:themeShade="BF"/>
+      </w:rPr>
+      <w:fldChar w:fldCharType="separate"/>
+    </w:r>
+    <w:r>
+      <w:rPr>
+        <w:noProof/>
+        <w:color w:val="323E4F" w:themeColor="text2" w:themeShade="BF"/>
+      </w:rPr>
+      <w:t>9</w:t>
+    </w:r>
+    <w:r>
+      <w:rPr>
+        <w:color w:val="323E4F" w:themeColor="text2" w:themeShade="BF"/>
+      </w:rPr>
+      <w:fldChar w:fldCharType="end"/>
+    </w:r>
+    <w:r>
+      <w:rPr>
+        <w:color w:val="323E4F" w:themeColor="text2" w:themeShade="BF"/>
+      </w:rPr>
+      <w:t xml:space="preserve"> | </w:t>
+    </w:r>
+    <w:r>
+      <w:rPr>
+        <w:color w:val="323E4F" w:themeColor="text2" w:themeShade="BF"/>
+      </w:rPr>
+      <w:fldChar w:fldCharType="begin"/>
+    </w:r>
+    <w:r>
+      <w:rPr>
+        <w:color w:val="323E4F" w:themeColor="text2" w:themeShade="BF"/>
+      </w:rPr>
+      <w:instrText>NUMPAGES  \* Arabic  \* MERGEFORMAT</w:instrText>
+    </w:r>
+    <w:r>
+      <w:rPr>
+        <w:color w:val="323E4F" w:themeColor="text2" w:themeShade="BF"/>
+      </w:rPr>
+      <w:fldChar w:fldCharType="separate"/>
+    </w:r>
+    <w:r>
+      <w:rPr>
+        <w:noProof/>
+        <w:color w:val="323E4F" w:themeColor="text2" w:themeShade="BF"/>
+      </w:rPr>
+      <w:t>9</w:t>
+    </w:r>
+    <w:r>
+      <w:rPr>
+        <w:color w:val="323E4F" w:themeColor="text2" w:themeShade="BF"/>
+      </w:rPr>
+      <w:fldChar w:fldCharType="end"/>
+    </w:r>
+  </w:p>
+  <w:p>
+    <w:pPr>
+      <w:pStyle w:val="Piedepgina"/>
+    </w:pPr>
+  </w:p>
+</w:ftr>
+</file>
+
+<file path=word/footnotes.xml><?xml version="1.0" encoding="utf-8"?>
+<w:footnotes xmlns:wpc="http://schemas.microsoft.com/office/word/2010/wordprocessingCanvas" xmlns:cx="http://schemas.microsoft.com/office/drawing/2014/chartex" xmlns:mc="http://schemas.openxmlformats.org/markup-compatibility/2006" xmlns:o="urn:schemas-microsoft-com:office:office" xmlns:r="http://schemas.openxmlformats.org/officeDocument/2006/relationships" xmlns:m="http://schemas.openxmlformats.org/officeDocument/2006/math" xmlns:v="urn:schemas-microsoft-com:vml" xmlns:wp14="http://schemas.microsoft.com/office/word/2010/wordprocessingDrawing" xmlns:wp="http://schemas.openxmlformats.org/drawingml/2006/wordprocessingDrawing" xmlns:w10="urn:schemas-microsoft-com:office:word" xmlns:w="http://schemas.openxmlformats.org/wordprocessingml/2006/main" xmlns:w14="http://schemas.microsoft.com/office/word/2010/wordml" xmlns:w15="http://schemas.microsoft.com/office/word/2012/wordml" xmlns:w16se="http://schemas.microsoft.com/office/word/2015/wordml/symex" xmlns:wpg="http://schemas.microsoft.com/office/word/2010/wordprocessingGroup" xmlns:wpi="http://schemas.microsoft.com/office/word/2010/wordprocessingInk" xmlns:wne="http://schemas.microsoft.com/office/word/2006/wordml" xmlns:wps="http://schemas.microsoft.com/office/word/2010/wordprocessingShape" mc:Ignorable="w14 w15 w16se wp14">
+  <w:footnote w:type="separator" w:id="-1">
+    <w:p>
+      <w:r>
+        <w:separator/>
+      </w:r>
+    </w:p>
+  </w:footnote>
+  <w:footnote w:type="continuationSeparator" w:id="0">
+    <w:p>
+      <w:r>
+        <w:continuationSeparator/>
+      </w:r>
+    </w:p>
+  </w:footnote>
+</w:footnotes>
 </file>
 
 <file path=word/numbering.xml><?xml version="1.0" encoding="utf-8"?>
@@ -1878,6 +2845,7 @@
   <w:style w:type="character" w:default="1" w:styleId="Fuentedeprrafopredeter">
     <w:name w:val="Default Paragraph Font"/>
     <w:uiPriority w:val="1"/>
+    <w:semiHidden/>
     <w:unhideWhenUsed/>
   </w:style>
   <w:style w:type="table" w:default="1" w:styleId="Tablanormal">
@@ -1947,6 +2915,58 @@
       <w:ind w:left="720"/>
       <w:contextualSpacing/>
     </w:pPr>
+  </w:style>
+  <w:style w:type="paragraph" w:styleId="Encabezado">
+    <w:name w:val="header"/>
+    <w:basedOn w:val="Normal"/>
+    <w:link w:val="EncabezadoCar"/>
+    <w:uiPriority w:val="99"/>
+    <w:unhideWhenUsed/>
+    <w:rsid w:val="008A0A8C"/>
+    <w:pPr>
+      <w:tabs>
+        <w:tab w:val="center" w:pos="4419"/>
+        <w:tab w:val="right" w:pos="8838"/>
+      </w:tabs>
+    </w:pPr>
+  </w:style>
+  <w:style w:type="character" w:customStyle="1" w:styleId="EncabezadoCar">
+    <w:name w:val="Encabezado Car"/>
+    <w:basedOn w:val="Fuentedeprrafopredeter"/>
+    <w:link w:val="Encabezado"/>
+    <w:uiPriority w:val="99"/>
+    <w:rsid w:val="008A0A8C"/>
+    <w:rPr>
+      <w:sz w:val="24"/>
+      <w:szCs w:val="24"/>
+      <w:lang w:eastAsia="es-ES"/>
+    </w:rPr>
+  </w:style>
+  <w:style w:type="paragraph" w:styleId="Piedepgina">
+    <w:name w:val="footer"/>
+    <w:basedOn w:val="Normal"/>
+    <w:link w:val="PiedepginaCar"/>
+    <w:uiPriority w:val="99"/>
+    <w:unhideWhenUsed/>
+    <w:rsid w:val="008A0A8C"/>
+    <w:pPr>
+      <w:tabs>
+        <w:tab w:val="center" w:pos="4419"/>
+        <w:tab w:val="right" w:pos="8838"/>
+      </w:tabs>
+    </w:pPr>
+  </w:style>
+  <w:style w:type="character" w:customStyle="1" w:styleId="PiedepginaCar">
+    <w:name w:val="Pie de página Car"/>
+    <w:basedOn w:val="Fuentedeprrafopredeter"/>
+    <w:link w:val="Piedepgina"/>
+    <w:uiPriority w:val="99"/>
+    <w:rsid w:val="008A0A8C"/>
+    <w:rPr>
+      <w:sz w:val="24"/>
+      <w:szCs w:val="24"/>
+      <w:lang w:eastAsia="es-ES"/>
+    </w:rPr>
   </w:style>
 </w:styles>
 </file>
@@ -2244,4 +3264,16 @@
     </a:ext>
   </a:extLst>
 </a:theme>
+</file>
+
+<file path=customXml/item1.xml><?xml version="1.0" encoding="utf-8"?>
+<b:Sources xmlns:b="http://schemas.openxmlformats.org/officeDocument/2006/bibliography" xmlns="http://schemas.openxmlformats.org/officeDocument/2006/bibliography" SelectedStyle="\APASixthEditionOfficeOnline.xsl" StyleName="APA" Version="6"/>
+</file>
+
+<file path=customXml/itemProps1.xml><?xml version="1.0" encoding="utf-8"?>
+<ds:datastoreItem xmlns:ds="http://schemas.openxmlformats.org/officeDocument/2006/customXml" ds:itemID="{CAEA9968-1C92-4304-B12A-1E2BEAF3B9DF}">
+  <ds:schemaRefs>
+    <ds:schemaRef ds:uri="http://schemas.openxmlformats.org/officeDocument/2006/bibliography"/>
+  </ds:schemaRefs>
+</ds:datastoreItem>
 </file>
</xml_diff>

<commit_message>
Actualizacion de mas puntos en el manual tecnico
se actualizo hasta el punto 4
</commit_message>
<xml_diff>
--- a/Manual de técnico grupo 2.docx
+++ b/Manual de técnico grupo 2.docx
@@ -68,23 +68,13 @@
                               </w:rPr>
                               <w:t xml:space="preserve">David Alexander Cardenas </w:t>
                             </w:r>
-                            <w:proofErr w:type="spellStart"/>
                             <w:r>
                               <w:rPr>
                                 <w:color w:val="37405A"/>
                                 <w:sz w:val="28"/>
                                 <w:lang w:val="es-MX"/>
                               </w:rPr>
-                              <w:t>Almendares</w:t>
-                            </w:r>
-                            <w:proofErr w:type="spellEnd"/>
-                            <w:r>
-                              <w:rPr>
-                                <w:color w:val="37405A"/>
-                                <w:sz w:val="28"/>
-                                <w:lang w:val="es-MX"/>
-                              </w:rPr>
-                              <w:t xml:space="preserve"> </w:t>
+                              <w:t xml:space="preserve">Almendares </w:t>
                             </w:r>
                             <w:r>
                               <w:rPr>
@@ -198,47 +188,27 @@
                               </w:rPr>
                               <w:t xml:space="preserve">Ariel </w:t>
                             </w:r>
-                            <w:proofErr w:type="spellStart"/>
                             <w:r>
                               <w:rPr>
                                 <w:color w:val="37405A"/>
                                 <w:sz w:val="28"/>
                               </w:rPr>
-                              <w:t>Isai</w:t>
+                              <w:t>Isaí</w:t>
                             </w:r>
-                            <w:proofErr w:type="spellEnd"/>
                             <w:r>
                               <w:rPr>
                                 <w:color w:val="37405A"/>
                                 <w:sz w:val="28"/>
                               </w:rPr>
-                              <w:t xml:space="preserve"> </w:t>
+                              <w:t xml:space="preserve"> Turcios </w:t>
                             </w:r>
-                            <w:proofErr w:type="spellStart"/>
                             <w:r>
                               <w:rPr>
                                 <w:color w:val="37405A"/>
                                 <w:sz w:val="28"/>
                               </w:rPr>
-                              <w:t>Turcios</w:t>
+                              <w:t>García</w:t>
                             </w:r>
-                            <w:proofErr w:type="spellEnd"/>
-                            <w:r>
-                              <w:rPr>
-                                <w:color w:val="37405A"/>
-                                <w:sz w:val="28"/>
-                              </w:rPr>
-                              <w:t xml:space="preserve"> </w:t>
-                            </w:r>
-                            <w:proofErr w:type="spellStart"/>
-                            <w:r>
-                              <w:rPr>
-                                <w:color w:val="37405A"/>
-                                <w:sz w:val="28"/>
-                              </w:rPr>
-                              <w:t>Garcia</w:t>
-                            </w:r>
-                            <w:proofErr w:type="spellEnd"/>
                             <w:r>
                               <w:rPr>
                                 <w:color w:val="37405A"/>
@@ -319,23 +289,13 @@
                         </w:rPr>
                         <w:t xml:space="preserve">David Alexander Cardenas </w:t>
                       </w:r>
-                      <w:proofErr w:type="spellStart"/>
                       <w:r>
                         <w:rPr>
                           <w:color w:val="37405A"/>
                           <w:sz w:val="28"/>
                           <w:lang w:val="es-MX"/>
                         </w:rPr>
-                        <w:t>Almendares</w:t>
-                      </w:r>
-                      <w:proofErr w:type="spellEnd"/>
-                      <w:r>
-                        <w:rPr>
-                          <w:color w:val="37405A"/>
-                          <w:sz w:val="28"/>
-                          <w:lang w:val="es-MX"/>
-                        </w:rPr>
-                        <w:t xml:space="preserve"> </w:t>
+                        <w:t xml:space="preserve">Almendares </w:t>
                       </w:r>
                       <w:r>
                         <w:rPr>
@@ -449,47 +409,27 @@
                         </w:rPr>
                         <w:t xml:space="preserve">Ariel </w:t>
                       </w:r>
-                      <w:proofErr w:type="spellStart"/>
                       <w:r>
                         <w:rPr>
                           <w:color w:val="37405A"/>
                           <w:sz w:val="28"/>
                         </w:rPr>
-                        <w:t>Isai</w:t>
+                        <w:t>Isaí</w:t>
                       </w:r>
-                      <w:proofErr w:type="spellEnd"/>
                       <w:r>
                         <w:rPr>
                           <w:color w:val="37405A"/>
                           <w:sz w:val="28"/>
                         </w:rPr>
-                        <w:t xml:space="preserve"> </w:t>
+                        <w:t xml:space="preserve"> Turcios </w:t>
                       </w:r>
-                      <w:proofErr w:type="spellStart"/>
                       <w:r>
                         <w:rPr>
                           <w:color w:val="37405A"/>
                           <w:sz w:val="28"/>
                         </w:rPr>
-                        <w:t>Turcios</w:t>
+                        <w:t>García</w:t>
                       </w:r>
-                      <w:proofErr w:type="spellEnd"/>
-                      <w:r>
-                        <w:rPr>
-                          <w:color w:val="37405A"/>
-                          <w:sz w:val="28"/>
-                        </w:rPr>
-                        <w:t xml:space="preserve"> </w:t>
-                      </w:r>
-                      <w:proofErr w:type="spellStart"/>
-                      <w:r>
-                        <w:rPr>
-                          <w:color w:val="37405A"/>
-                          <w:sz w:val="28"/>
-                        </w:rPr>
-                        <w:t>Garcia</w:t>
-                      </w:r>
-                      <w:proofErr w:type="spellEnd"/>
                       <w:r>
                         <w:rPr>
                           <w:color w:val="37405A"/>
@@ -1654,49 +1594,151 @@
     </w:p>
     <w:p>
       <w:pPr>
-        <w:tabs>
-          <w:tab w:val="left" w:pos="2060"/>
-        </w:tabs>
-        <w:jc w:val="center"/>
-      </w:pPr>
-    </w:p>
-    <w:p>
-      <w:pPr>
-        <w:tabs>
-          <w:tab w:val="left" w:pos="2060"/>
-        </w:tabs>
-        <w:jc w:val="center"/>
-      </w:pPr>
-    </w:p>
-    <w:p>
-      <w:pPr>
         <w:pStyle w:val="Prrafodelista"/>
         <w:numPr>
           <w:ilvl w:val="0"/>
-          <w:numId w:val="2"/>
+          <w:numId w:val="6"/>
         </w:numPr>
         <w:tabs>
           <w:tab w:val="left" w:pos="2060"/>
         </w:tabs>
       </w:pPr>
       <w:r>
-        <w:t>Objetivos …………………………………………………………………………………….. 3</w:t>
-      </w:r>
+        <w:t>Objetivos ………………………………………………………………………………….. 3</w:t>
+      </w:r>
+    </w:p>
+    <w:p>
+      <w:pPr>
+        <w:pStyle w:val="Prrafodelista"/>
+        <w:tabs>
+          <w:tab w:val="left" w:pos="2060"/>
+        </w:tabs>
+        <w:ind w:left="2420"/>
+      </w:pPr>
+      <w:r>
+        <w:t>1.1 Objetivos específicos …………………………………………………………. 3</w:t>
+      </w:r>
+    </w:p>
+    <w:p>
+      <w:pPr>
+        <w:pStyle w:val="Prrafodelista"/>
+        <w:tabs>
+          <w:tab w:val="left" w:pos="2060"/>
+        </w:tabs>
+        <w:ind w:left="2420"/>
+      </w:pPr>
     </w:p>
     <w:p>
       <w:pPr>
         <w:pStyle w:val="Prrafodelista"/>
         <w:numPr>
-          <w:ilvl w:val="1"/>
-          <w:numId w:val="5"/>
+          <w:ilvl w:val="0"/>
+          <w:numId w:val="6"/>
         </w:numPr>
         <w:tabs>
           <w:tab w:val="left" w:pos="2060"/>
         </w:tabs>
       </w:pPr>
       <w:r>
-        <w:t>Objetivos específicos ……………………………………………………………. 3</w:t>
-      </w:r>
+        <w:t>Alcance ……………………………………………………………………………………</w:t>
+      </w:r>
+      <w:r>
+        <w:t xml:space="preserve"> 3</w:t>
+      </w:r>
+    </w:p>
+    <w:p>
+      <w:pPr>
+        <w:pStyle w:val="Prrafodelista"/>
+        <w:tabs>
+          <w:tab w:val="left" w:pos="2060"/>
+        </w:tabs>
+        <w:ind w:left="2420"/>
+      </w:pPr>
+    </w:p>
+    <w:p>
+      <w:pPr>
+        <w:pStyle w:val="Prrafodelista"/>
+        <w:numPr>
+          <w:ilvl w:val="0"/>
+          <w:numId w:val="6"/>
+        </w:numPr>
+        <w:tabs>
+          <w:tab w:val="left" w:pos="2060"/>
+        </w:tabs>
+      </w:pPr>
+      <w:r>
+        <w:t>Requerimientos técnicos ……………………………………………………….. 4</w:t>
+      </w:r>
+    </w:p>
+    <w:p>
+      <w:pPr>
+        <w:pStyle w:val="Prrafodelista"/>
+        <w:tabs>
+          <w:tab w:val="left" w:pos="2060"/>
+        </w:tabs>
+        <w:ind w:left="2420"/>
+      </w:pPr>
+      <w:r>
+        <w:t>3.1 Software ………………………………………………………………………….. 4</w:t>
+      </w:r>
+    </w:p>
+    <w:p>
+      <w:pPr>
+        <w:tabs>
+          <w:tab w:val="left" w:pos="2060"/>
+        </w:tabs>
+      </w:pPr>
+    </w:p>
+    <w:p>
+      <w:pPr>
+        <w:pStyle w:val="Prrafodelista"/>
+        <w:numPr>
+          <w:ilvl w:val="0"/>
+          <w:numId w:val="6"/>
+        </w:numPr>
+        <w:tabs>
+          <w:tab w:val="left" w:pos="2060"/>
+        </w:tabs>
+      </w:pPr>
+      <w:r>
+        <w:t>Herramientas utilizadas para el desarrollo …………………………… 5</w:t>
+      </w:r>
+    </w:p>
+    <w:p>
+      <w:pPr>
+        <w:pStyle w:val="Prrafodelista"/>
+        <w:tabs>
+          <w:tab w:val="left" w:pos="2060"/>
+        </w:tabs>
+        <w:ind w:left="2420"/>
+      </w:pPr>
+    </w:p>
+    <w:p>
+      <w:pPr>
+        <w:pStyle w:val="Prrafodelista"/>
+        <w:tabs>
+          <w:tab w:val="left" w:pos="2060"/>
+        </w:tabs>
+        <w:ind w:left="2420"/>
+      </w:pPr>
+    </w:p>
+    <w:p>
+      <w:pPr>
+        <w:pStyle w:val="Prrafodelista"/>
+        <w:tabs>
+          <w:tab w:val="left" w:pos="2060"/>
+        </w:tabs>
+        <w:ind w:left="2420"/>
+      </w:pPr>
+    </w:p>
+    <w:p>
+      <w:pPr>
+        <w:pStyle w:val="Prrafodelista"/>
+        <w:tabs>
+          <w:tab w:val="left" w:pos="2060"/>
+        </w:tabs>
+        <w:ind w:left="2852"/>
+      </w:pPr>
     </w:p>
     <w:p>
       <w:pPr>
@@ -1714,298 +1756,1459 @@
           <w:tab w:val="left" w:pos="2060"/>
         </w:tabs>
       </w:pPr>
+    </w:p>
+    <w:p>
+      <w:pPr>
+        <w:tabs>
+          <w:tab w:val="left" w:pos="2060"/>
+        </w:tabs>
+      </w:pPr>
       <w:r>
         <w:tab/>
       </w:r>
+      <w:r>
+        <w:tab/>
+      </w:r>
+      <w:r>
+        <w:tab/>
+      </w:r>
+      <w:r>
+        <w:tab/>
+      </w:r>
+      <w:r>
+        <w:tab/>
+      </w:r>
+      <w:r>
+        <w:tab/>
+      </w:r>
+    </w:p>
+    <w:p>
+      <w:r>
+        <w:br w:type="page"/>
+      </w:r>
+    </w:p>
+    <w:p>
+      <w:pPr>
+        <w:tabs>
+          <w:tab w:val="left" w:pos="2060"/>
+        </w:tabs>
+        <w:jc w:val="center"/>
+      </w:pPr>
+    </w:p>
+    <w:p>
+      <w:pPr>
+        <w:tabs>
+          <w:tab w:val="left" w:pos="2060"/>
+        </w:tabs>
+        <w:jc w:val="center"/>
+      </w:pPr>
+    </w:p>
+    <w:p>
+      <w:pPr>
+        <w:tabs>
+          <w:tab w:val="left" w:pos="2060"/>
+        </w:tabs>
+        <w:jc w:val="center"/>
+      </w:pPr>
+    </w:p>
+    <w:p>
+      <w:pPr>
+        <w:tabs>
+          <w:tab w:val="left" w:pos="2060"/>
+        </w:tabs>
+        <w:jc w:val="center"/>
+      </w:pPr>
+    </w:p>
+    <w:p>
+      <w:pPr>
+        <w:tabs>
+          <w:tab w:val="left" w:pos="2060"/>
+        </w:tabs>
+        <w:jc w:val="center"/>
+      </w:pPr>
+    </w:p>
+    <w:p>
+      <w:pPr>
+        <w:tabs>
+          <w:tab w:val="left" w:pos="2060"/>
+        </w:tabs>
+        <w:jc w:val="center"/>
+      </w:pPr>
+    </w:p>
+    <w:p>
+      <w:pPr>
+        <w:tabs>
+          <w:tab w:val="left" w:pos="2060"/>
+        </w:tabs>
+        <w:jc w:val="center"/>
+      </w:pPr>
+    </w:p>
+    <w:p>
+      <w:pPr>
+        <w:tabs>
+          <w:tab w:val="left" w:pos="2060"/>
+        </w:tabs>
+        <w:jc w:val="center"/>
+      </w:pPr>
+    </w:p>
+    <w:p>
+      <w:pPr>
+        <w:tabs>
+          <w:tab w:val="left" w:pos="2060"/>
+        </w:tabs>
+        <w:ind w:left="1416"/>
+        <w:rPr>
+          <w:rFonts w:asciiTheme="majorHAnsi" w:hAnsiTheme="majorHAnsi" w:cstheme="majorHAnsi"/>
+          <w:b/>
+          <w:sz w:val="40"/>
+          <w:szCs w:val="40"/>
+        </w:rPr>
+      </w:pPr>
+      <w:r>
+        <w:rPr>
+          <w:rFonts w:asciiTheme="majorHAnsi" w:hAnsiTheme="majorHAnsi" w:cstheme="majorHAnsi"/>
+          <w:b/>
+          <w:sz w:val="40"/>
+          <w:szCs w:val="40"/>
+        </w:rPr>
+        <w:t xml:space="preserve">1. </w:t>
+      </w:r>
+      <w:r>
+        <w:rPr>
+          <w:rFonts w:asciiTheme="majorHAnsi" w:hAnsiTheme="majorHAnsi" w:cstheme="majorHAnsi"/>
+          <w:b/>
+          <w:sz w:val="40"/>
+          <w:szCs w:val="40"/>
+        </w:rPr>
+        <w:t>Objetivos</w:t>
+      </w:r>
+      <w:r>
+        <w:rPr>
+          <w:rFonts w:asciiTheme="majorHAnsi" w:hAnsiTheme="majorHAnsi" w:cstheme="majorHAnsi"/>
+          <w:b/>
+          <w:sz w:val="40"/>
+          <w:szCs w:val="40"/>
+        </w:rPr>
+        <w:t>.</w:t>
+      </w:r>
+    </w:p>
+    <w:p>
+      <w:pPr>
+        <w:tabs>
+          <w:tab w:val="left" w:pos="2060"/>
+        </w:tabs>
+        <w:jc w:val="center"/>
+      </w:pPr>
+    </w:p>
+    <w:p>
+      <w:pPr>
+        <w:jc w:val="center"/>
+      </w:pPr>
+      <w:r>
+        <w:t>Se ha creado dicho documento con el propósito de mostrar cómo fue diseñada la aplicación,</w:t>
+      </w:r>
+    </w:p>
+    <w:p>
+      <w:pPr>
+        <w:ind w:firstLine="1416"/>
+        <w:jc w:val="both"/>
+      </w:pPr>
+      <w:r>
+        <w:t>Y al mismo tiempo dar referencias de como interactuar con el programa.</w:t>
+      </w:r>
+    </w:p>
+    <w:p>
+      <w:pPr>
+        <w:ind w:firstLine="1416"/>
+        <w:jc w:val="both"/>
+      </w:pPr>
+    </w:p>
+    <w:p>
+      <w:pPr>
+        <w:ind w:firstLine="1416"/>
+        <w:jc w:val="both"/>
+      </w:pPr>
+      <w:r>
+        <w:t>Todo esto para futuras actualizaciones o para darle mantenimiento por otro programador.</w:t>
+      </w:r>
+    </w:p>
+    <w:p>
+      <w:pPr>
+        <w:ind w:firstLine="1416"/>
+        <w:jc w:val="both"/>
+      </w:pPr>
+      <w:r>
+        <w:t>Se especifica su creación, proceso de instalación</w:t>
+      </w:r>
+      <w:r>
+        <w:t xml:space="preserve">, código fuente etc… </w:t>
+      </w:r>
+    </w:p>
+    <w:p>
+      <w:pPr>
+        <w:ind w:firstLine="1416"/>
+        <w:jc w:val="both"/>
+      </w:pPr>
+    </w:p>
+    <w:p>
+      <w:pPr>
+        <w:ind w:firstLine="1416"/>
+        <w:jc w:val="both"/>
+      </w:pPr>
+    </w:p>
+    <w:p>
+      <w:pPr>
+        <w:ind w:firstLine="1416"/>
+        <w:jc w:val="both"/>
+      </w:pPr>
+    </w:p>
+    <w:p>
+      <w:pPr>
+        <w:ind w:firstLine="1416"/>
+        <w:jc w:val="both"/>
+        <w:rPr>
+          <w:rFonts w:asciiTheme="majorHAnsi" w:hAnsiTheme="majorHAnsi" w:cstheme="majorHAnsi"/>
+          <w:b/>
+          <w:sz w:val="32"/>
+          <w:szCs w:val="32"/>
+        </w:rPr>
+      </w:pPr>
+      <w:r>
+        <w:tab/>
+      </w:r>
+      <w:r>
+        <w:rPr>
+          <w:rFonts w:asciiTheme="majorHAnsi" w:hAnsiTheme="majorHAnsi" w:cstheme="majorHAnsi"/>
+          <w:b/>
+          <w:sz w:val="32"/>
+          <w:szCs w:val="32"/>
+        </w:rPr>
+        <w:t>1.1 Objetivos específicos</w:t>
+      </w:r>
+      <w:r>
+        <w:rPr>
+          <w:rFonts w:asciiTheme="majorHAnsi" w:hAnsiTheme="majorHAnsi" w:cstheme="majorHAnsi"/>
+          <w:b/>
+          <w:sz w:val="32"/>
+          <w:szCs w:val="32"/>
+        </w:rPr>
+        <w:t>.</w:t>
+      </w:r>
+      <w:r>
+        <w:rPr>
+          <w:rFonts w:asciiTheme="majorHAnsi" w:hAnsiTheme="majorHAnsi" w:cstheme="majorHAnsi"/>
+          <w:b/>
+          <w:sz w:val="32"/>
+          <w:szCs w:val="32"/>
+        </w:rPr>
+        <w:t xml:space="preserve"> </w:t>
+      </w:r>
+    </w:p>
+    <w:p>
+      <w:pPr>
+        <w:ind w:firstLine="1416"/>
+      </w:pPr>
+    </w:p>
+    <w:p>
+      <w:pPr>
+        <w:autoSpaceDE w:val="0"/>
+        <w:autoSpaceDN w:val="0"/>
+        <w:adjustRightInd w:val="0"/>
+        <w:rPr>
+          <w:rFonts w:cs="Calibri"/>
+          <w:lang w:val="es-MX" w:eastAsia="es-ES_tradnl"/>
+        </w:rPr>
+      </w:pPr>
+      <w:r>
+        <w:rPr>
+          <w:rFonts w:cs="Calibri"/>
+          <w:lang w:val="es-MX" w:eastAsia="es-ES_tradnl"/>
+        </w:rPr>
+        <w:tab/>
+      </w:r>
+      <w:r>
+        <w:rPr>
+          <w:rFonts w:cs="Calibri"/>
+          <w:lang w:val="es-MX" w:eastAsia="es-ES_tradnl"/>
+        </w:rPr>
+        <w:tab/>
+      </w:r>
+      <w:r>
+        <w:rPr>
+          <w:rFonts w:cs="Calibri"/>
+          <w:lang w:val="es-MX" w:eastAsia="es-ES_tradnl"/>
+        </w:rPr>
+        <w:t>1. Comprende</w:t>
+      </w:r>
+      <w:r>
+        <w:rPr>
+          <w:rFonts w:cs="Calibri"/>
+          <w:lang w:val="es-MX" w:eastAsia="es-ES_tradnl"/>
+        </w:rPr>
+        <w:t xml:space="preserve"> los pasos a seguir para gestionar los procesos por parte del</w:t>
+      </w:r>
+    </w:p>
+    <w:p>
+      <w:pPr>
+        <w:autoSpaceDE w:val="0"/>
+        <w:autoSpaceDN w:val="0"/>
+        <w:adjustRightInd w:val="0"/>
+        <w:rPr>
+          <w:rFonts w:cs="Calibri"/>
+          <w:lang w:val="en-US" w:eastAsia="es-ES_tradnl"/>
+        </w:rPr>
+      </w:pPr>
+      <w:r>
+        <w:rPr>
+          <w:rFonts w:cs="Calibri"/>
+          <w:lang w:val="es-MX" w:eastAsia="es-ES_tradnl"/>
+        </w:rPr>
+        <w:tab/>
+      </w:r>
+      <w:r>
+        <w:rPr>
+          <w:rFonts w:cs="Calibri"/>
+          <w:lang w:val="es-MX" w:eastAsia="es-ES_tradnl"/>
+        </w:rPr>
+        <w:tab/>
+      </w:r>
+      <w:r>
+        <w:rPr>
+          <w:rFonts w:cs="Calibri"/>
+          <w:lang w:val="en-US" w:eastAsia="es-ES_tradnl"/>
+        </w:rPr>
+        <w:t>sistema operativo.</w:t>
+      </w:r>
+    </w:p>
+    <w:p>
+      <w:pPr>
+        <w:autoSpaceDE w:val="0"/>
+        <w:autoSpaceDN w:val="0"/>
+        <w:adjustRightInd w:val="0"/>
+        <w:rPr>
+          <w:rFonts w:cs="Calibri"/>
+          <w:lang w:val="en-US" w:eastAsia="es-ES_tradnl"/>
+        </w:rPr>
+      </w:pPr>
+    </w:p>
+    <w:p>
+      <w:pPr>
+        <w:ind w:firstLine="1416"/>
+        <w:rPr>
+          <w:rFonts w:cs="Calibri"/>
+          <w:lang w:val="es-MX" w:eastAsia="es-ES_tradnl"/>
+        </w:rPr>
+      </w:pPr>
+      <w:r>
+        <w:rPr>
+          <w:rFonts w:cs="Calibri"/>
+          <w:lang w:val="es-MX" w:eastAsia="es-ES_tradnl"/>
+        </w:rPr>
+        <w:t>2. Desarrollar un gestor de procesos en base al modelo de los 5 estados.</w:t>
+      </w:r>
+    </w:p>
+    <w:p>
+      <w:pPr>
+        <w:ind w:firstLine="1416"/>
+        <w:rPr>
+          <w:rFonts w:cs="Calibri"/>
+          <w:lang w:val="es-MX" w:eastAsia="es-ES_tradnl"/>
+        </w:rPr>
+      </w:pPr>
+    </w:p>
+    <w:p>
+      <w:pPr>
+        <w:ind w:firstLine="1416"/>
+        <w:rPr>
+          <w:rFonts w:cs="Calibri"/>
+          <w:lang w:val="es-MX" w:eastAsia="es-ES_tradnl"/>
+        </w:rPr>
+      </w:pPr>
+    </w:p>
+    <w:p>
+      <w:pPr>
+        <w:ind w:firstLine="1416"/>
+        <w:rPr>
+          <w:rFonts w:cs="Calibri"/>
+          <w:lang w:val="es-MX" w:eastAsia="es-ES_tradnl"/>
+        </w:rPr>
+      </w:pPr>
+    </w:p>
+    <w:p>
+      <w:pPr>
+        <w:ind w:firstLine="1416"/>
+        <w:rPr>
+          <w:rFonts w:cs="Calibri"/>
+          <w:lang w:val="es-MX" w:eastAsia="es-ES_tradnl"/>
+        </w:rPr>
+      </w:pPr>
+    </w:p>
+    <w:p>
+      <w:pPr>
+        <w:ind w:firstLine="1416"/>
+        <w:rPr>
+          <w:rFonts w:asciiTheme="majorHAnsi" w:hAnsiTheme="majorHAnsi" w:cstheme="majorHAnsi"/>
+          <w:b/>
+          <w:sz w:val="40"/>
+          <w:szCs w:val="40"/>
+          <w:lang w:val="es-MX" w:eastAsia="es-ES_tradnl"/>
+        </w:rPr>
+      </w:pPr>
+      <w:r>
+        <w:rPr>
+          <w:rFonts w:asciiTheme="majorHAnsi" w:hAnsiTheme="majorHAnsi" w:cstheme="majorHAnsi"/>
+          <w:b/>
+          <w:sz w:val="40"/>
+          <w:szCs w:val="40"/>
+          <w:lang w:val="es-MX" w:eastAsia="es-ES_tradnl"/>
+        </w:rPr>
+        <w:t>2. Alcance</w:t>
+      </w:r>
+      <w:r>
+        <w:rPr>
+          <w:rFonts w:asciiTheme="majorHAnsi" w:hAnsiTheme="majorHAnsi" w:cstheme="majorHAnsi"/>
+          <w:b/>
+          <w:sz w:val="40"/>
+          <w:szCs w:val="40"/>
+          <w:lang w:val="es-MX" w:eastAsia="es-ES_tradnl"/>
+        </w:rPr>
+        <w:t>.</w:t>
+      </w:r>
+    </w:p>
+    <w:p>
+      <w:pPr>
+        <w:ind w:firstLine="1416"/>
+        <w:rPr>
+          <w:rFonts w:asciiTheme="majorHAnsi" w:hAnsiTheme="majorHAnsi" w:cstheme="majorHAnsi"/>
+          <w:b/>
+          <w:sz w:val="40"/>
+          <w:szCs w:val="40"/>
+          <w:lang w:val="es-MX" w:eastAsia="es-ES_tradnl"/>
+        </w:rPr>
+      </w:pPr>
+    </w:p>
+    <w:p>
+      <w:pPr>
+        <w:ind w:firstLine="1416"/>
+        <w:rPr>
+          <w:rFonts w:asciiTheme="minorHAnsi" w:hAnsiTheme="minorHAnsi" w:cstheme="minorHAnsi"/>
+          <w:lang w:val="es-MX" w:eastAsia="es-ES_tradnl"/>
+        </w:rPr>
+      </w:pPr>
+      <w:r>
+        <w:rPr>
+          <w:rFonts w:asciiTheme="minorHAnsi" w:hAnsiTheme="minorHAnsi" w:cstheme="minorHAnsi"/>
+          <w:lang w:val="es-MX" w:eastAsia="es-ES_tradnl"/>
+        </w:rPr>
+        <w:t>Este documento va dirigido a un programador con conocimientos medios de lenguaje java</w:t>
+      </w:r>
+    </w:p>
+    <w:p>
+      <w:pPr>
+        <w:ind w:firstLine="1416"/>
+        <w:rPr>
+          <w:rFonts w:asciiTheme="minorHAnsi" w:hAnsiTheme="minorHAnsi" w:cstheme="minorHAnsi"/>
+          <w:lang w:val="es-MX" w:eastAsia="es-ES_tradnl"/>
+        </w:rPr>
+      </w:pPr>
+      <w:r>
+        <w:rPr>
+          <w:rFonts w:asciiTheme="minorHAnsi" w:hAnsiTheme="minorHAnsi" w:cstheme="minorHAnsi"/>
+          <w:lang w:val="es-MX" w:eastAsia="es-ES_tradnl"/>
+        </w:rPr>
+        <w:t xml:space="preserve">además de los conocimientos de la clase de sistemas operativos uno relacionado con los </w:t>
+      </w:r>
+    </w:p>
+    <w:p>
+      <w:pPr>
+        <w:ind w:firstLine="1416"/>
+        <w:rPr>
+          <w:rFonts w:asciiTheme="minorHAnsi" w:hAnsiTheme="minorHAnsi" w:cstheme="minorHAnsi"/>
+          <w:lang w:val="es-MX" w:eastAsia="es-ES_tradnl"/>
+        </w:rPr>
+      </w:pPr>
+      <w:r>
+        <w:rPr>
+          <w:rFonts w:asciiTheme="minorHAnsi" w:hAnsiTheme="minorHAnsi" w:cstheme="minorHAnsi"/>
+          <w:lang w:val="es-MX" w:eastAsia="es-ES_tradnl"/>
+        </w:rPr>
+        <w:t>con el modelo de los 5 estados.</w:t>
+      </w:r>
+    </w:p>
+    <w:p>
+      <w:pPr>
+        <w:ind w:firstLine="1416"/>
+        <w:rPr>
+          <w:rFonts w:asciiTheme="minorHAnsi" w:hAnsiTheme="minorHAnsi" w:cstheme="minorHAnsi"/>
+          <w:lang w:val="es-MX"/>
+        </w:rPr>
+      </w:pPr>
+    </w:p>
+    <w:p>
+      <w:pPr>
+        <w:ind w:firstLine="1416"/>
+        <w:jc w:val="both"/>
+      </w:pPr>
+    </w:p>
+    <w:p>
+      <w:pPr>
+        <w:ind w:firstLine="1416"/>
+        <w:jc w:val="both"/>
+      </w:pPr>
+    </w:p>
+    <w:p>
+      <w:pPr>
+        <w:ind w:firstLine="1416"/>
+        <w:jc w:val="both"/>
+      </w:pPr>
+    </w:p>
+    <w:p>
+      <w:pPr>
+        <w:ind w:firstLine="1416"/>
+        <w:jc w:val="both"/>
+      </w:pPr>
+    </w:p>
+    <w:p>
+      <w:pPr>
+        <w:ind w:firstLine="1416"/>
+        <w:jc w:val="both"/>
+      </w:pPr>
+    </w:p>
+    <w:p>
+      <w:pPr>
+        <w:ind w:firstLine="1416"/>
+        <w:jc w:val="both"/>
+      </w:pPr>
+    </w:p>
+    <w:p>
+      <w:pPr>
+        <w:ind w:firstLine="1416"/>
+        <w:jc w:val="both"/>
+      </w:pPr>
+    </w:p>
+    <w:p>
+      <w:r>
+        <w:br w:type="page"/>
+      </w:r>
+    </w:p>
+    <w:p>
+      <w:pPr>
+        <w:tabs>
+          <w:tab w:val="left" w:pos="2060"/>
+        </w:tabs>
+        <w:jc w:val="center"/>
+      </w:pPr>
+    </w:p>
+    <w:p>
+      <w:pPr>
+        <w:tabs>
+          <w:tab w:val="left" w:pos="2060"/>
+        </w:tabs>
+        <w:jc w:val="center"/>
+      </w:pPr>
+    </w:p>
+    <w:p>
+      <w:pPr>
+        <w:tabs>
+          <w:tab w:val="left" w:pos="2060"/>
+        </w:tabs>
+        <w:jc w:val="center"/>
+      </w:pPr>
+    </w:p>
+    <w:p>
+      <w:pPr>
+        <w:tabs>
+          <w:tab w:val="left" w:pos="2060"/>
+        </w:tabs>
+        <w:ind w:left="2420"/>
+      </w:pPr>
+    </w:p>
+    <w:p>
+      <w:pPr>
+        <w:tabs>
+          <w:tab w:val="left" w:pos="2060"/>
+        </w:tabs>
+        <w:ind w:left="2420"/>
+      </w:pPr>
+    </w:p>
+    <w:p>
+      <w:pPr>
+        <w:tabs>
+          <w:tab w:val="left" w:pos="2060"/>
+        </w:tabs>
+        <w:ind w:left="2420"/>
+      </w:pPr>
+    </w:p>
+    <w:p>
+      <w:pPr>
+        <w:tabs>
+          <w:tab w:val="left" w:pos="2060"/>
+        </w:tabs>
+        <w:ind w:left="2420"/>
+      </w:pPr>
+    </w:p>
+    <w:p>
+      <w:pPr>
+        <w:tabs>
+          <w:tab w:val="left" w:pos="2060"/>
+        </w:tabs>
+        <w:ind w:left="2420"/>
+        <w:rPr>
+          <w:rFonts w:asciiTheme="majorHAnsi" w:hAnsiTheme="majorHAnsi" w:cstheme="majorHAnsi"/>
+          <w:b/>
+          <w:sz w:val="40"/>
+          <w:szCs w:val="40"/>
+        </w:rPr>
+      </w:pPr>
+    </w:p>
+    <w:p>
+      <w:pPr>
+        <w:tabs>
+          <w:tab w:val="left" w:pos="2060"/>
+        </w:tabs>
+        <w:ind w:left="2420"/>
+        <w:rPr>
+          <w:rFonts w:asciiTheme="majorHAnsi" w:hAnsiTheme="majorHAnsi" w:cstheme="majorHAnsi"/>
+          <w:b/>
+          <w:sz w:val="40"/>
+          <w:szCs w:val="40"/>
+        </w:rPr>
+      </w:pPr>
+      <w:r>
+        <w:rPr>
+          <w:rFonts w:asciiTheme="majorHAnsi" w:hAnsiTheme="majorHAnsi" w:cstheme="majorHAnsi"/>
+          <w:b/>
+          <w:sz w:val="40"/>
+          <w:szCs w:val="40"/>
+        </w:rPr>
+        <w:t>3. Requerimientos técnicos</w:t>
+      </w:r>
+      <w:r>
+        <w:rPr>
+          <w:rFonts w:asciiTheme="majorHAnsi" w:hAnsiTheme="majorHAnsi" w:cstheme="majorHAnsi"/>
+          <w:b/>
+          <w:sz w:val="40"/>
+          <w:szCs w:val="40"/>
+        </w:rPr>
+        <w:t>.</w:t>
+      </w:r>
+    </w:p>
+    <w:p>
+      <w:pPr>
+        <w:tabs>
+          <w:tab w:val="left" w:pos="2060"/>
+        </w:tabs>
+        <w:ind w:left="2420"/>
+        <w:rPr>
+          <w:rFonts w:asciiTheme="majorHAnsi" w:hAnsiTheme="majorHAnsi" w:cstheme="majorHAnsi"/>
+          <w:sz w:val="40"/>
+          <w:szCs w:val="40"/>
+        </w:rPr>
+      </w:pPr>
+    </w:p>
+    <w:p>
+      <w:pPr>
+        <w:tabs>
+          <w:tab w:val="left" w:pos="2060"/>
+        </w:tabs>
+        <w:ind w:left="2420"/>
+        <w:rPr>
+          <w:rFonts w:asciiTheme="majorHAnsi" w:hAnsiTheme="majorHAnsi" w:cstheme="majorHAnsi"/>
+          <w:b/>
+          <w:sz w:val="32"/>
+          <w:szCs w:val="32"/>
+        </w:rPr>
+      </w:pPr>
+      <w:r>
+        <w:rPr>
+          <w:rFonts w:asciiTheme="majorHAnsi" w:hAnsiTheme="majorHAnsi" w:cstheme="majorHAnsi"/>
+          <w:b/>
+          <w:sz w:val="32"/>
+          <w:szCs w:val="32"/>
+        </w:rPr>
+        <w:t>S</w:t>
+      </w:r>
+      <w:r>
+        <w:rPr>
+          <w:rFonts w:asciiTheme="majorHAnsi" w:hAnsiTheme="majorHAnsi" w:cstheme="majorHAnsi"/>
+          <w:b/>
+          <w:sz w:val="32"/>
+          <w:szCs w:val="32"/>
+        </w:rPr>
+        <w:t>oftware:</w:t>
+      </w:r>
+    </w:p>
+    <w:p>
+      <w:pPr>
+        <w:tabs>
+          <w:tab w:val="left" w:pos="2060"/>
+        </w:tabs>
+        <w:ind w:left="2420"/>
+        <w:rPr>
+          <w:rFonts w:asciiTheme="majorHAnsi" w:hAnsiTheme="majorHAnsi" w:cstheme="majorHAnsi"/>
+          <w:sz w:val="32"/>
+          <w:szCs w:val="32"/>
+        </w:rPr>
+      </w:pPr>
+    </w:p>
+    <w:p>
+      <w:pPr>
+        <w:pStyle w:val="Prrafodelista"/>
+        <w:numPr>
+          <w:ilvl w:val="0"/>
+          <w:numId w:val="7"/>
+        </w:numPr>
+        <w:tabs>
+          <w:tab w:val="left" w:pos="2060"/>
+        </w:tabs>
+        <w:rPr>
+          <w:rFonts w:asciiTheme="minorHAnsi" w:hAnsiTheme="minorHAnsi" w:cstheme="minorHAnsi"/>
+        </w:rPr>
+      </w:pPr>
+      <w:r>
+        <w:rPr>
+          <w:rFonts w:asciiTheme="minorHAnsi" w:hAnsiTheme="minorHAnsi" w:cstheme="minorHAnsi"/>
+        </w:rPr>
+        <w:t>Java, JDK</w:t>
+      </w:r>
+    </w:p>
+    <w:p>
+      <w:pPr>
+        <w:pStyle w:val="Prrafodelista"/>
+        <w:numPr>
+          <w:ilvl w:val="0"/>
+          <w:numId w:val="7"/>
+        </w:numPr>
+        <w:tabs>
+          <w:tab w:val="left" w:pos="2060"/>
+        </w:tabs>
+        <w:rPr>
+          <w:rFonts w:asciiTheme="minorHAnsi" w:hAnsiTheme="minorHAnsi" w:cstheme="minorHAnsi"/>
+        </w:rPr>
+      </w:pPr>
+      <w:r>
+        <w:rPr>
+          <w:rFonts w:asciiTheme="minorHAnsi" w:hAnsiTheme="minorHAnsi" w:cstheme="minorHAnsi"/>
+        </w:rPr>
+        <w:t>I</w:t>
+      </w:r>
+      <w:r>
+        <w:rPr>
+          <w:rFonts w:asciiTheme="minorHAnsi" w:hAnsiTheme="minorHAnsi" w:cstheme="minorHAnsi"/>
+        </w:rPr>
+        <w:t>DE</w:t>
+      </w:r>
+      <w:r>
+        <w:rPr>
+          <w:rFonts w:asciiTheme="minorHAnsi" w:hAnsiTheme="minorHAnsi" w:cstheme="minorHAnsi"/>
+        </w:rPr>
+        <w:t xml:space="preserve"> </w:t>
+      </w:r>
+      <w:proofErr w:type="spellStart"/>
+      <w:r>
+        <w:rPr>
+          <w:rFonts w:asciiTheme="minorHAnsi" w:hAnsiTheme="minorHAnsi" w:cstheme="minorHAnsi"/>
+        </w:rPr>
+        <w:t>NetBeans</w:t>
+      </w:r>
+      <w:proofErr w:type="spellEnd"/>
+      <w:r>
+        <w:rPr>
+          <w:rFonts w:asciiTheme="minorHAnsi" w:hAnsiTheme="minorHAnsi" w:cstheme="minorHAnsi"/>
+        </w:rPr>
+        <w:t xml:space="preserve"> </w:t>
+      </w:r>
+      <w:r>
+        <w:rPr>
+          <w:rFonts w:asciiTheme="minorHAnsi" w:hAnsiTheme="minorHAnsi" w:cstheme="minorHAnsi"/>
+        </w:rPr>
+        <w:t xml:space="preserve">o Eclipse </w:t>
+      </w:r>
+    </w:p>
+    <w:p>
+      <w:pPr>
+        <w:pStyle w:val="Prrafodelista"/>
+        <w:numPr>
+          <w:ilvl w:val="0"/>
+          <w:numId w:val="7"/>
+        </w:numPr>
+        <w:tabs>
+          <w:tab w:val="left" w:pos="2060"/>
+        </w:tabs>
+        <w:rPr>
+          <w:rFonts w:asciiTheme="minorHAnsi" w:hAnsiTheme="minorHAnsi" w:cstheme="minorHAnsi"/>
+        </w:rPr>
+      </w:pPr>
+      <w:r>
+        <w:rPr>
+          <w:rFonts w:asciiTheme="minorHAnsi" w:hAnsiTheme="minorHAnsi" w:cstheme="minorHAnsi"/>
+        </w:rPr>
+        <w:t>Computadora con W</w:t>
+      </w:r>
+      <w:r>
+        <w:rPr>
+          <w:rFonts w:asciiTheme="minorHAnsi" w:hAnsiTheme="minorHAnsi" w:cstheme="minorHAnsi"/>
+        </w:rPr>
+        <w:t>indows 7 o superior</w:t>
+      </w:r>
+    </w:p>
+    <w:p>
+      <w:pPr>
+        <w:tabs>
+          <w:tab w:val="left" w:pos="2060"/>
+        </w:tabs>
+        <w:rPr>
+          <w:rFonts w:asciiTheme="majorHAnsi" w:hAnsiTheme="majorHAnsi" w:cstheme="majorHAnsi"/>
+          <w:sz w:val="32"/>
+          <w:szCs w:val="32"/>
+        </w:rPr>
+      </w:pPr>
+    </w:p>
+    <w:p>
+      <w:pPr>
+        <w:tabs>
+          <w:tab w:val="left" w:pos="2060"/>
+        </w:tabs>
+        <w:rPr>
+          <w:rFonts w:asciiTheme="majorHAnsi" w:hAnsiTheme="majorHAnsi" w:cstheme="majorHAnsi"/>
+          <w:b/>
+          <w:sz w:val="32"/>
+          <w:szCs w:val="32"/>
+        </w:rPr>
+      </w:pPr>
+      <w:r>
+        <w:rPr>
+          <w:rFonts w:asciiTheme="majorHAnsi" w:hAnsiTheme="majorHAnsi" w:cstheme="majorHAnsi"/>
+          <w:sz w:val="32"/>
+          <w:szCs w:val="32"/>
+        </w:rPr>
+        <w:tab/>
+      </w:r>
+      <w:r>
+        <w:rPr>
+          <w:rFonts w:asciiTheme="majorHAnsi" w:hAnsiTheme="majorHAnsi" w:cstheme="majorHAnsi"/>
+          <w:sz w:val="32"/>
+          <w:szCs w:val="32"/>
+        </w:rPr>
+        <w:tab/>
+        <w:t xml:space="preserve">    </w:t>
+      </w:r>
+      <w:r>
+        <w:rPr>
+          <w:rFonts w:asciiTheme="majorHAnsi" w:hAnsiTheme="majorHAnsi" w:cstheme="majorHAnsi"/>
+          <w:b/>
+          <w:sz w:val="32"/>
+          <w:szCs w:val="32"/>
+        </w:rPr>
+        <w:t>Hardware:</w:t>
+      </w:r>
+    </w:p>
+    <w:p>
+      <w:pPr>
+        <w:pStyle w:val="Prrafodelista"/>
+        <w:tabs>
+          <w:tab w:val="left" w:pos="2060"/>
+        </w:tabs>
+        <w:ind w:left="3500"/>
+        <w:rPr>
+          <w:rFonts w:asciiTheme="majorHAnsi" w:hAnsiTheme="majorHAnsi" w:cstheme="majorHAnsi"/>
+          <w:sz w:val="32"/>
+          <w:szCs w:val="32"/>
+        </w:rPr>
+      </w:pPr>
+    </w:p>
+    <w:p>
+      <w:pPr>
+        <w:pStyle w:val="Prrafodelista"/>
+        <w:numPr>
+          <w:ilvl w:val="0"/>
+          <w:numId w:val="16"/>
+        </w:numPr>
+        <w:tabs>
+          <w:tab w:val="left" w:pos="2060"/>
+        </w:tabs>
+        <w:rPr>
+          <w:rFonts w:asciiTheme="minorHAnsi" w:hAnsiTheme="minorHAnsi" w:cstheme="minorHAnsi"/>
+        </w:rPr>
+      </w:pPr>
+      <w:r>
+        <w:rPr>
+          <w:rFonts w:asciiTheme="minorHAnsi" w:hAnsiTheme="minorHAnsi" w:cstheme="minorHAnsi"/>
+        </w:rPr>
+        <w:t xml:space="preserve">Una computadora completa (bocinas no necesarias) </w:t>
+      </w:r>
+    </w:p>
+    <w:p>
+      <w:pPr>
+        <w:pStyle w:val="Prrafodelista"/>
+        <w:tabs>
+          <w:tab w:val="left" w:pos="2060"/>
+        </w:tabs>
+        <w:ind w:left="2844"/>
+        <w:rPr>
+          <w:rFonts w:asciiTheme="majorHAnsi" w:hAnsiTheme="majorHAnsi" w:cstheme="majorHAnsi"/>
+        </w:rPr>
+      </w:pPr>
+    </w:p>
+    <w:p>
+      <w:pPr>
+        <w:pStyle w:val="Prrafodelista"/>
+        <w:tabs>
+          <w:tab w:val="left" w:pos="2060"/>
+        </w:tabs>
+        <w:ind w:left="3550"/>
+        <w:rPr>
+          <w:rFonts w:asciiTheme="majorHAnsi" w:hAnsiTheme="majorHAnsi" w:cstheme="majorHAnsi"/>
+          <w:sz w:val="32"/>
+          <w:szCs w:val="32"/>
+        </w:rPr>
+      </w:pPr>
+    </w:p>
+    <w:p>
+      <w:pPr>
+        <w:tabs>
+          <w:tab w:val="left" w:pos="2060"/>
+        </w:tabs>
+        <w:ind w:left="2124"/>
+        <w:rPr>
+          <w:rFonts w:asciiTheme="majorHAnsi" w:hAnsiTheme="majorHAnsi" w:cstheme="majorHAnsi"/>
+          <w:b/>
+          <w:sz w:val="32"/>
+          <w:szCs w:val="32"/>
+        </w:rPr>
+      </w:pPr>
+      <w:r>
+        <w:rPr>
+          <w:rFonts w:asciiTheme="majorHAnsi" w:hAnsiTheme="majorHAnsi" w:cstheme="majorHAnsi"/>
+          <w:sz w:val="32"/>
+          <w:szCs w:val="32"/>
+        </w:rPr>
+        <w:tab/>
+      </w:r>
+      <w:r>
+        <w:rPr>
+          <w:rFonts w:asciiTheme="majorHAnsi" w:hAnsiTheme="majorHAnsi" w:cstheme="majorHAnsi"/>
+          <w:b/>
+          <w:sz w:val="32"/>
+          <w:szCs w:val="32"/>
+        </w:rPr>
+        <w:t>3.1 Requerimientos mínimos de hardware</w:t>
+      </w:r>
+      <w:r>
+        <w:rPr>
+          <w:rFonts w:asciiTheme="majorHAnsi" w:hAnsiTheme="majorHAnsi" w:cstheme="majorHAnsi"/>
+          <w:b/>
+          <w:sz w:val="32"/>
+          <w:szCs w:val="32"/>
+        </w:rPr>
+        <w:t>.</w:t>
+      </w:r>
+    </w:p>
+    <w:p>
+      <w:pPr>
+        <w:tabs>
+          <w:tab w:val="left" w:pos="2060"/>
+        </w:tabs>
+        <w:ind w:left="2124"/>
+        <w:rPr>
+          <w:rFonts w:asciiTheme="majorHAnsi" w:hAnsiTheme="majorHAnsi" w:cstheme="majorHAnsi"/>
+          <w:sz w:val="32"/>
+          <w:szCs w:val="32"/>
+        </w:rPr>
+      </w:pPr>
+    </w:p>
+    <w:p>
+      <w:pPr>
+        <w:pStyle w:val="Prrafodelista"/>
+        <w:numPr>
+          <w:ilvl w:val="0"/>
+          <w:numId w:val="16"/>
+        </w:numPr>
+        <w:tabs>
+          <w:tab w:val="left" w:pos="2060"/>
+        </w:tabs>
+        <w:rPr>
+          <w:rFonts w:asciiTheme="minorHAnsi" w:hAnsiTheme="minorHAnsi" w:cstheme="minorHAnsi"/>
+        </w:rPr>
+      </w:pPr>
+      <w:r>
+        <w:rPr>
+          <w:rFonts w:asciiTheme="minorHAnsi" w:hAnsiTheme="minorHAnsi" w:cstheme="minorHAnsi"/>
+        </w:rPr>
+        <w:t xml:space="preserve">Procesador: Intel </w:t>
+      </w:r>
+      <w:proofErr w:type="spellStart"/>
+      <w:r>
+        <w:rPr>
+          <w:rFonts w:asciiTheme="minorHAnsi" w:hAnsiTheme="minorHAnsi" w:cstheme="minorHAnsi"/>
+        </w:rPr>
+        <w:t>Inside</w:t>
+      </w:r>
+      <w:proofErr w:type="spellEnd"/>
+      <w:r>
+        <w:rPr>
+          <w:rFonts w:asciiTheme="minorHAnsi" w:hAnsiTheme="minorHAnsi" w:cstheme="minorHAnsi"/>
+        </w:rPr>
+        <w:t xml:space="preserve"> 1.5 </w:t>
+      </w:r>
+      <w:proofErr w:type="spellStart"/>
+      <w:r>
+        <w:rPr>
+          <w:rFonts w:asciiTheme="minorHAnsi" w:hAnsiTheme="minorHAnsi" w:cstheme="minorHAnsi"/>
+        </w:rPr>
+        <w:t>Ghz</w:t>
+      </w:r>
+      <w:proofErr w:type="spellEnd"/>
+    </w:p>
+    <w:p>
+      <w:pPr>
+        <w:pStyle w:val="Prrafodelista"/>
+        <w:numPr>
+          <w:ilvl w:val="0"/>
+          <w:numId w:val="16"/>
+        </w:numPr>
+        <w:tabs>
+          <w:tab w:val="left" w:pos="2060"/>
+        </w:tabs>
+        <w:rPr>
+          <w:rFonts w:asciiTheme="minorHAnsi" w:hAnsiTheme="minorHAnsi" w:cstheme="minorHAnsi"/>
+        </w:rPr>
+      </w:pPr>
+      <w:r>
+        <w:rPr>
+          <w:rFonts w:asciiTheme="minorHAnsi" w:hAnsiTheme="minorHAnsi" w:cstheme="minorHAnsi"/>
+        </w:rPr>
+        <w:t xml:space="preserve">Memoria RAM (mínimo): 512 </w:t>
+      </w:r>
+      <w:proofErr w:type="spellStart"/>
+      <w:r>
+        <w:rPr>
+          <w:rFonts w:asciiTheme="minorHAnsi" w:hAnsiTheme="minorHAnsi" w:cstheme="minorHAnsi"/>
+        </w:rPr>
+        <w:t>mb</w:t>
+      </w:r>
+      <w:proofErr w:type="spellEnd"/>
+    </w:p>
+    <w:p>
+      <w:pPr>
+        <w:pStyle w:val="Prrafodelista"/>
+        <w:numPr>
+          <w:ilvl w:val="0"/>
+          <w:numId w:val="16"/>
+        </w:numPr>
+        <w:tabs>
+          <w:tab w:val="left" w:pos="2060"/>
+        </w:tabs>
+        <w:rPr>
+          <w:rFonts w:asciiTheme="minorHAnsi" w:hAnsiTheme="minorHAnsi" w:cstheme="minorHAnsi"/>
+        </w:rPr>
+      </w:pPr>
+      <w:r>
+        <w:rPr>
+          <w:rFonts w:asciiTheme="minorHAnsi" w:hAnsiTheme="minorHAnsi" w:cstheme="minorHAnsi"/>
+        </w:rPr>
+        <w:t>Disco duro: 10gb</w:t>
+      </w:r>
+    </w:p>
+    <w:p>
+      <w:pPr>
+        <w:tabs>
+          <w:tab w:val="left" w:pos="2060"/>
+        </w:tabs>
+        <w:rPr>
+          <w:rFonts w:asciiTheme="majorHAnsi" w:hAnsiTheme="majorHAnsi" w:cstheme="majorHAnsi"/>
+        </w:rPr>
+      </w:pPr>
+    </w:p>
+    <w:p>
+      <w:pPr>
+        <w:tabs>
+          <w:tab w:val="left" w:pos="2060"/>
+        </w:tabs>
+        <w:rPr>
+          <w:rFonts w:asciiTheme="majorHAnsi" w:hAnsiTheme="majorHAnsi" w:cstheme="majorHAnsi"/>
+        </w:rPr>
+      </w:pPr>
+    </w:p>
+    <w:p>
+      <w:pPr>
+        <w:tabs>
+          <w:tab w:val="left" w:pos="2060"/>
+        </w:tabs>
+        <w:rPr>
+          <w:rFonts w:asciiTheme="majorHAnsi" w:hAnsiTheme="majorHAnsi" w:cstheme="majorHAnsi"/>
+        </w:rPr>
+      </w:pPr>
+    </w:p>
+    <w:p>
+      <w:pPr>
+        <w:tabs>
+          <w:tab w:val="left" w:pos="2060"/>
+        </w:tabs>
+        <w:ind w:left="1416"/>
+        <w:rPr>
+          <w:rFonts w:asciiTheme="majorHAnsi" w:hAnsiTheme="majorHAnsi" w:cstheme="majorHAnsi"/>
+          <w:b/>
+          <w:sz w:val="32"/>
+          <w:szCs w:val="32"/>
+        </w:rPr>
+      </w:pPr>
+      <w:r>
+        <w:rPr>
+          <w:rFonts w:asciiTheme="majorHAnsi" w:hAnsiTheme="majorHAnsi" w:cstheme="majorHAnsi"/>
+        </w:rPr>
+        <w:tab/>
+      </w:r>
+      <w:r>
+        <w:rPr>
+          <w:rFonts w:asciiTheme="majorHAnsi" w:hAnsiTheme="majorHAnsi" w:cstheme="majorHAnsi"/>
+        </w:rPr>
+        <w:tab/>
+      </w:r>
+      <w:r>
+        <w:rPr>
+          <w:rFonts w:asciiTheme="majorHAnsi" w:hAnsiTheme="majorHAnsi" w:cstheme="majorHAnsi"/>
+          <w:b/>
+          <w:sz w:val="32"/>
+          <w:szCs w:val="32"/>
+        </w:rPr>
+        <w:tab/>
+        <w:t>3.2 Requerimientos mínimos de software</w:t>
+      </w:r>
+    </w:p>
+    <w:p>
+      <w:pPr>
+        <w:tabs>
+          <w:tab w:val="left" w:pos="2060"/>
+        </w:tabs>
+        <w:ind w:left="1416"/>
+        <w:rPr>
+          <w:rFonts w:asciiTheme="majorHAnsi" w:hAnsiTheme="majorHAnsi" w:cstheme="majorHAnsi"/>
+          <w:b/>
+          <w:sz w:val="32"/>
+          <w:szCs w:val="32"/>
+        </w:rPr>
+      </w:pPr>
+    </w:p>
+    <w:p>
+      <w:pPr>
+        <w:pStyle w:val="Prrafodelista"/>
+        <w:numPr>
+          <w:ilvl w:val="0"/>
+          <w:numId w:val="17"/>
+        </w:numPr>
+        <w:tabs>
+          <w:tab w:val="left" w:pos="2060"/>
+        </w:tabs>
+        <w:rPr>
+          <w:rFonts w:asciiTheme="majorHAnsi" w:hAnsiTheme="majorHAnsi" w:cstheme="majorHAnsi"/>
+          <w:b/>
+          <w:sz w:val="32"/>
+          <w:szCs w:val="32"/>
+        </w:rPr>
+      </w:pPr>
+      <w:r>
+        <w:rPr>
+          <w:rFonts w:asciiTheme="minorHAnsi" w:hAnsiTheme="minorHAnsi" w:cstheme="minorHAnsi"/>
+        </w:rPr>
+        <w:t>Privilegios de administrador: si</w:t>
+      </w:r>
+    </w:p>
+    <w:p>
+      <w:pPr>
+        <w:pStyle w:val="Prrafodelista"/>
+        <w:numPr>
+          <w:ilvl w:val="0"/>
+          <w:numId w:val="17"/>
+        </w:numPr>
+        <w:tabs>
+          <w:tab w:val="left" w:pos="2060"/>
+        </w:tabs>
+        <w:rPr>
+          <w:rFonts w:asciiTheme="majorHAnsi" w:hAnsiTheme="majorHAnsi" w:cstheme="majorHAnsi"/>
+          <w:b/>
+          <w:sz w:val="32"/>
+          <w:szCs w:val="32"/>
+        </w:rPr>
+      </w:pPr>
+      <w:r>
+        <w:rPr>
+          <w:rFonts w:asciiTheme="minorHAnsi" w:hAnsiTheme="minorHAnsi" w:cstheme="minorHAnsi"/>
+        </w:rPr>
+        <w:t xml:space="preserve">Sistema operativo: Windows 7 o superior </w:t>
+      </w:r>
+    </w:p>
+    <w:p>
+      <w:pPr>
+        <w:pStyle w:val="Prrafodelista"/>
+        <w:tabs>
+          <w:tab w:val="left" w:pos="2060"/>
+        </w:tabs>
+        <w:ind w:left="3192"/>
+        <w:rPr>
+          <w:rFonts w:asciiTheme="minorHAnsi" w:hAnsiTheme="minorHAnsi" w:cstheme="minorHAnsi"/>
+        </w:rPr>
+      </w:pPr>
+    </w:p>
+    <w:p>
+      <w:pPr>
+        <w:pStyle w:val="Prrafodelista"/>
+        <w:tabs>
+          <w:tab w:val="left" w:pos="2060"/>
+        </w:tabs>
+        <w:ind w:left="3192"/>
+        <w:rPr>
+          <w:rFonts w:asciiTheme="minorHAnsi" w:hAnsiTheme="minorHAnsi" w:cstheme="minorHAnsi"/>
+        </w:rPr>
+      </w:pPr>
+    </w:p>
+    <w:p>
+      <w:pPr>
+        <w:pStyle w:val="Prrafodelista"/>
+        <w:tabs>
+          <w:tab w:val="left" w:pos="2060"/>
+        </w:tabs>
+        <w:ind w:left="3192"/>
+        <w:rPr>
+          <w:rFonts w:asciiTheme="minorHAnsi" w:hAnsiTheme="minorHAnsi" w:cstheme="minorHAnsi"/>
+        </w:rPr>
+      </w:pPr>
+    </w:p>
+    <w:p>
+      <w:pPr>
+        <w:pStyle w:val="Prrafodelista"/>
+        <w:tabs>
+          <w:tab w:val="left" w:pos="2060"/>
+        </w:tabs>
+        <w:ind w:left="2124"/>
+        <w:rPr>
+          <w:rFonts w:asciiTheme="majorHAnsi" w:hAnsiTheme="majorHAnsi" w:cstheme="majorHAnsi"/>
+          <w:b/>
+          <w:sz w:val="32"/>
+          <w:szCs w:val="32"/>
+        </w:rPr>
+      </w:pPr>
+      <w:r>
+        <w:rPr>
+          <w:rFonts w:asciiTheme="minorHAnsi" w:hAnsiTheme="minorHAnsi" w:cstheme="minorHAnsi"/>
+        </w:rPr>
+        <w:t xml:space="preserve"> </w:t>
+      </w:r>
+    </w:p>
+    <w:p>
+      <w:pPr>
+        <w:pStyle w:val="Prrafodelista"/>
+        <w:tabs>
+          <w:tab w:val="left" w:pos="2060"/>
+        </w:tabs>
+        <w:ind w:left="2844"/>
+        <w:rPr>
+          <w:rFonts w:asciiTheme="majorHAnsi" w:hAnsiTheme="majorHAnsi" w:cstheme="majorHAnsi"/>
+          <w:sz w:val="32"/>
+          <w:szCs w:val="32"/>
+        </w:rPr>
+      </w:pPr>
+      <w:r>
+        <w:rPr>
+          <w:rFonts w:asciiTheme="majorHAnsi" w:hAnsiTheme="majorHAnsi" w:cstheme="majorHAnsi"/>
+          <w:sz w:val="32"/>
+          <w:szCs w:val="32"/>
+        </w:rPr>
+        <w:t xml:space="preserve"> </w:t>
+      </w:r>
+    </w:p>
+    <w:p>
+      <w:pPr>
+        <w:tabs>
+          <w:tab w:val="left" w:pos="2060"/>
+        </w:tabs>
+        <w:ind w:left="2124"/>
+        <w:rPr>
+          <w:rFonts w:asciiTheme="majorHAnsi" w:hAnsiTheme="majorHAnsi" w:cstheme="majorHAnsi"/>
+          <w:sz w:val="32"/>
+          <w:szCs w:val="32"/>
+        </w:rPr>
+      </w:pPr>
+    </w:p>
+    <w:p>
+      <w:r>
+        <w:br w:type="page"/>
+      </w:r>
+    </w:p>
+    <w:p>
+      <w:pPr>
+        <w:tabs>
+          <w:tab w:val="left" w:pos="2060"/>
+        </w:tabs>
+        <w:jc w:val="center"/>
+      </w:pPr>
+    </w:p>
+    <w:p>
+      <w:pPr>
+        <w:tabs>
+          <w:tab w:val="left" w:pos="2060"/>
+        </w:tabs>
+        <w:jc w:val="center"/>
+      </w:pPr>
+    </w:p>
+    <w:p>
+      <w:pPr>
+        <w:tabs>
+          <w:tab w:val="left" w:pos="2060"/>
+        </w:tabs>
+        <w:jc w:val="center"/>
+      </w:pPr>
+    </w:p>
+    <w:p>
+      <w:pPr>
+        <w:tabs>
+          <w:tab w:val="left" w:pos="2060"/>
+        </w:tabs>
+        <w:jc w:val="center"/>
+      </w:pPr>
+    </w:p>
+    <w:p>
+      <w:pPr>
+        <w:tabs>
+          <w:tab w:val="left" w:pos="2060"/>
+        </w:tabs>
+        <w:jc w:val="center"/>
+      </w:pPr>
+    </w:p>
+    <w:p>
+      <w:pPr>
+        <w:tabs>
+          <w:tab w:val="left" w:pos="2060"/>
+        </w:tabs>
+        <w:jc w:val="center"/>
+      </w:pPr>
+    </w:p>
+    <w:p>
+      <w:pPr>
+        <w:tabs>
+          <w:tab w:val="left" w:pos="2060"/>
+        </w:tabs>
+        <w:ind w:left="1416"/>
+        <w:rPr>
+          <w:rFonts w:asciiTheme="majorHAnsi" w:hAnsiTheme="majorHAnsi" w:cstheme="majorHAnsi"/>
+          <w:b/>
+          <w:sz w:val="40"/>
+          <w:szCs w:val="40"/>
+        </w:rPr>
+      </w:pPr>
       <w:bookmarkStart w:id="0" w:name="_GoBack"/>
-      <w:bookmarkEnd w:id="0"/>
-      <w:r>
-        <w:t>2.</w:t>
-      </w:r>
-    </w:p>
-    <w:p>
-      <w:pPr>
-        <w:tabs>
-          <w:tab w:val="left" w:pos="2060"/>
-        </w:tabs>
+      <w:r>
+        <w:rPr>
+          <w:rFonts w:asciiTheme="majorHAnsi" w:hAnsiTheme="majorHAnsi" w:cstheme="majorHAnsi"/>
+          <w:b/>
+          <w:sz w:val="40"/>
+          <w:szCs w:val="40"/>
+        </w:rPr>
+        <w:t xml:space="preserve">4. </w:t>
+      </w:r>
+      <w:r>
+        <w:rPr>
+          <w:rFonts w:asciiTheme="majorHAnsi" w:hAnsiTheme="majorHAnsi" w:cstheme="majorHAnsi"/>
+          <w:b/>
+          <w:sz w:val="40"/>
+          <w:szCs w:val="40"/>
+        </w:rPr>
+        <w:t>Herramientas utilizadas para el desarrollo</w:t>
+      </w:r>
+      <w:r>
+        <w:rPr>
+          <w:rFonts w:asciiTheme="majorHAnsi" w:hAnsiTheme="majorHAnsi" w:cstheme="majorHAnsi"/>
+          <w:b/>
+          <w:sz w:val="40"/>
+          <w:szCs w:val="40"/>
+        </w:rPr>
+        <w:t>.</w:t>
+      </w:r>
+    </w:p>
+    <w:bookmarkEnd w:id="0"/>
+    <w:p>
+      <w:pPr>
+        <w:tabs>
+          <w:tab w:val="left" w:pos="2060"/>
+        </w:tabs>
+        <w:ind w:left="1416"/>
       </w:pPr>
     </w:p>
     <w:p>
       <w:pPr>
         <w:pStyle w:val="Prrafodelista"/>
-        <w:tabs>
-          <w:tab w:val="left" w:pos="2060"/>
-        </w:tabs>
-        <w:ind w:left="2852"/>
-      </w:pPr>
-    </w:p>
-    <w:p>
-      <w:pPr>
-        <w:tabs>
-          <w:tab w:val="left" w:pos="2060"/>
-        </w:tabs>
-      </w:pPr>
-      <w:r>
-        <w:tab/>
-      </w:r>
-    </w:p>
-    <w:p>
-      <w:pPr>
-        <w:tabs>
-          <w:tab w:val="left" w:pos="2060"/>
-        </w:tabs>
-      </w:pPr>
-    </w:p>
-    <w:p>
-      <w:pPr>
-        <w:tabs>
-          <w:tab w:val="left" w:pos="2060"/>
-        </w:tabs>
-      </w:pPr>
-      <w:r>
-        <w:tab/>
-      </w:r>
-      <w:r>
-        <w:tab/>
-      </w:r>
-      <w:r>
-        <w:tab/>
-      </w:r>
-      <w:r>
-        <w:tab/>
-      </w:r>
-      <w:r>
-        <w:tab/>
-      </w:r>
-      <w:r>
-        <w:tab/>
-      </w:r>
-    </w:p>
-    <w:p>
-      <w:r>
-        <w:br w:type="page"/>
-      </w:r>
-    </w:p>
-    <w:p>
-      <w:pPr>
-        <w:tabs>
-          <w:tab w:val="left" w:pos="2060"/>
-        </w:tabs>
-        <w:jc w:val="center"/>
-      </w:pPr>
-    </w:p>
-    <w:p>
-      <w:pPr>
-        <w:tabs>
-          <w:tab w:val="left" w:pos="2060"/>
-        </w:tabs>
-        <w:jc w:val="center"/>
-      </w:pPr>
-    </w:p>
-    <w:p>
-      <w:pPr>
-        <w:tabs>
-          <w:tab w:val="left" w:pos="2060"/>
-        </w:tabs>
-        <w:jc w:val="center"/>
-      </w:pPr>
-    </w:p>
-    <w:p>
-      <w:pPr>
-        <w:tabs>
-          <w:tab w:val="left" w:pos="2060"/>
-        </w:tabs>
-        <w:jc w:val="center"/>
-      </w:pPr>
-    </w:p>
-    <w:p>
-      <w:pPr>
-        <w:tabs>
-          <w:tab w:val="left" w:pos="2060"/>
-        </w:tabs>
-        <w:jc w:val="center"/>
-      </w:pPr>
-    </w:p>
-    <w:p>
-      <w:pPr>
-        <w:tabs>
-          <w:tab w:val="left" w:pos="2060"/>
-        </w:tabs>
-        <w:jc w:val="center"/>
-      </w:pPr>
-    </w:p>
-    <w:p>
-      <w:pPr>
-        <w:tabs>
-          <w:tab w:val="left" w:pos="2060"/>
-        </w:tabs>
-        <w:jc w:val="center"/>
-      </w:pPr>
-      <w:r>
-        <w:t>Objetivos</w:t>
-      </w:r>
-    </w:p>
-    <w:p>
-      <w:pPr>
-        <w:tabs>
-          <w:tab w:val="left" w:pos="2060"/>
-        </w:tabs>
-        <w:jc w:val="center"/>
-      </w:pPr>
-    </w:p>
-    <w:p>
-      <w:pPr>
-        <w:tabs>
-          <w:tab w:val="left" w:pos="2060"/>
-        </w:tabs>
-        <w:jc w:val="center"/>
-      </w:pPr>
-    </w:p>
-    <w:p>
-      <w:pPr>
-        <w:tabs>
-          <w:tab w:val="left" w:pos="2060"/>
-        </w:tabs>
-        <w:jc w:val="center"/>
-      </w:pPr>
-    </w:p>
-    <w:p>
-      <w:r>
-        <w:br w:type="page"/>
-      </w:r>
-    </w:p>
-    <w:p>
-      <w:pPr>
-        <w:tabs>
-          <w:tab w:val="left" w:pos="2060"/>
-        </w:tabs>
-        <w:jc w:val="center"/>
-      </w:pPr>
-    </w:p>
-    <w:p>
-      <w:pPr>
-        <w:tabs>
-          <w:tab w:val="left" w:pos="2060"/>
-        </w:tabs>
-        <w:jc w:val="center"/>
-      </w:pPr>
-    </w:p>
-    <w:p>
-      <w:pPr>
-        <w:tabs>
-          <w:tab w:val="left" w:pos="2060"/>
-        </w:tabs>
-        <w:jc w:val="center"/>
-      </w:pPr>
-    </w:p>
-    <w:p>
-      <w:pPr>
-        <w:tabs>
-          <w:tab w:val="left" w:pos="2060"/>
-        </w:tabs>
-        <w:jc w:val="center"/>
-      </w:pPr>
-    </w:p>
-    <w:p>
-      <w:pPr>
-        <w:tabs>
-          <w:tab w:val="left" w:pos="2060"/>
-        </w:tabs>
-        <w:jc w:val="center"/>
-      </w:pPr>
-    </w:p>
-    <w:p>
-      <w:pPr>
-        <w:tabs>
-          <w:tab w:val="left" w:pos="2060"/>
-        </w:tabs>
-        <w:jc w:val="center"/>
-      </w:pPr>
-      <w:r>
-        <w:t xml:space="preserve"> </w:t>
-      </w:r>
-    </w:p>
-    <w:p>
-      <w:pPr>
-        <w:tabs>
-          <w:tab w:val="left" w:pos="2060"/>
-        </w:tabs>
-        <w:jc w:val="center"/>
-      </w:pPr>
-      <w:r>
-        <w:t>Alcance</w:t>
-      </w:r>
-    </w:p>
-    <w:p>
-      <w:r>
-        <w:br w:type="page"/>
-      </w:r>
-    </w:p>
-    <w:p>
-      <w:pPr>
-        <w:tabs>
-          <w:tab w:val="left" w:pos="2060"/>
-        </w:tabs>
-        <w:jc w:val="center"/>
-      </w:pPr>
-    </w:p>
-    <w:p>
-      <w:pPr>
-        <w:tabs>
-          <w:tab w:val="left" w:pos="2060"/>
-        </w:tabs>
-        <w:jc w:val="center"/>
-      </w:pPr>
-    </w:p>
-    <w:p>
-      <w:pPr>
-        <w:tabs>
-          <w:tab w:val="left" w:pos="2060"/>
-        </w:tabs>
-        <w:jc w:val="center"/>
-      </w:pPr>
-    </w:p>
-    <w:p>
-      <w:pPr>
-        <w:tabs>
-          <w:tab w:val="left" w:pos="2060"/>
-        </w:tabs>
-        <w:jc w:val="center"/>
-      </w:pPr>
-    </w:p>
-    <w:p>
-      <w:pPr>
-        <w:tabs>
-          <w:tab w:val="left" w:pos="2060"/>
-        </w:tabs>
-        <w:jc w:val="center"/>
-      </w:pPr>
-    </w:p>
-    <w:p>
-      <w:pPr>
-        <w:tabs>
-          <w:tab w:val="left" w:pos="2060"/>
-        </w:tabs>
-        <w:jc w:val="center"/>
-      </w:pPr>
-    </w:p>
-    <w:p>
-      <w:pPr>
-        <w:tabs>
-          <w:tab w:val="left" w:pos="2060"/>
-        </w:tabs>
-        <w:jc w:val="center"/>
-      </w:pPr>
-      <w:r>
-        <w:t xml:space="preserve">Requerimientos técnicos </w:t>
-      </w:r>
-    </w:p>
-    <w:p>
-      <w:pPr>
-        <w:tabs>
-          <w:tab w:val="left" w:pos="2060"/>
-        </w:tabs>
-        <w:jc w:val="center"/>
+        <w:numPr>
+          <w:ilvl w:val="0"/>
+          <w:numId w:val="18"/>
+        </w:numPr>
+        <w:tabs>
+          <w:tab w:val="left" w:pos="2060"/>
+        </w:tabs>
+      </w:pPr>
+      <w:r>
+        <w:t xml:space="preserve">IDE </w:t>
+      </w:r>
+      <w:proofErr w:type="spellStart"/>
+      <w:r>
+        <w:t>NetBeans</w:t>
+      </w:r>
+      <w:proofErr w:type="spellEnd"/>
+      <w:r>
+        <w:t xml:space="preserve"> 8.2</w:t>
+      </w:r>
+    </w:p>
+    <w:p>
+      <w:pPr>
+        <w:pStyle w:val="Prrafodelista"/>
+        <w:numPr>
+          <w:ilvl w:val="0"/>
+          <w:numId w:val="18"/>
+        </w:numPr>
+        <w:tabs>
+          <w:tab w:val="left" w:pos="2060"/>
+        </w:tabs>
+      </w:pPr>
+      <w:r>
+        <w:t>Documentación de java en línea</w:t>
+      </w:r>
+    </w:p>
+    <w:p>
+      <w:pPr>
+        <w:pStyle w:val="Prrafodelista"/>
+        <w:numPr>
+          <w:ilvl w:val="0"/>
+          <w:numId w:val="18"/>
+        </w:numPr>
+        <w:tabs>
+          <w:tab w:val="left" w:pos="2060"/>
+        </w:tabs>
+      </w:pPr>
+      <w:r>
+        <w:t>Editor de texto</w:t>
+      </w:r>
+    </w:p>
+    <w:p>
+      <w:pPr>
+        <w:pStyle w:val="Prrafodelista"/>
+        <w:numPr>
+          <w:ilvl w:val="0"/>
+          <w:numId w:val="18"/>
+        </w:numPr>
+        <w:tabs>
+          <w:tab w:val="left" w:pos="2060"/>
+        </w:tabs>
+      </w:pPr>
+      <w:r>
+        <w:t xml:space="preserve">Documentación de la clase acerca de los 5 estados  </w:t>
+      </w:r>
+    </w:p>
+    <w:p>
+      <w:pPr>
+        <w:pStyle w:val="Prrafodelista"/>
+        <w:tabs>
+          <w:tab w:val="left" w:pos="2060"/>
+        </w:tabs>
+        <w:ind w:left="2136"/>
       </w:pPr>
     </w:p>
     <w:p>
@@ -2445,7 +3648,7 @@
         <w:noProof/>
         <w:color w:val="323E4F" w:themeColor="text2" w:themeShade="BF"/>
       </w:rPr>
-      <w:t>4</w:t>
+      <w:t>8</w:t>
     </w:r>
     <w:r>
       <w:rPr>
@@ -2521,6 +3724,119 @@
 <file path=word/numbering.xml><?xml version="1.0" encoding="utf-8"?>
 <w:numbering xmlns:wpc="http://schemas.microsoft.com/office/word/2010/wordprocessingCanvas" xmlns:cx="http://schemas.microsoft.com/office/drawing/2014/chartex" xmlns:mc="http://schemas.openxmlformats.org/markup-compatibility/2006" xmlns:o="urn:schemas-microsoft-com:office:office" xmlns:r="http://schemas.openxmlformats.org/officeDocument/2006/relationships" xmlns:m="http://schemas.openxmlformats.org/officeDocument/2006/math" xmlns:v="urn:schemas-microsoft-com:vml" xmlns:wp14="http://schemas.microsoft.com/office/word/2010/wordprocessingDrawing" xmlns:wp="http://schemas.openxmlformats.org/drawingml/2006/wordprocessingDrawing" xmlns:w10="urn:schemas-microsoft-com:office:word" xmlns:w="http://schemas.openxmlformats.org/wordprocessingml/2006/main" xmlns:w14="http://schemas.microsoft.com/office/word/2010/wordml" xmlns:w15="http://schemas.microsoft.com/office/word/2012/wordml" xmlns:w16se="http://schemas.microsoft.com/office/word/2015/wordml/symex" xmlns:wpg="http://schemas.microsoft.com/office/word/2010/wordprocessingGroup" xmlns:wpi="http://schemas.microsoft.com/office/word/2010/wordprocessingInk" xmlns:wne="http://schemas.microsoft.com/office/word/2006/wordml" xmlns:wps="http://schemas.microsoft.com/office/word/2010/wordprocessingShape" mc:Ignorable="w14 w15 w16se wp14">
   <w:abstractNum w:abstractNumId="0" w15:restartNumberingAfterBreak="0">
+    <w:nsid w:val="00F0150A"/>
+    <w:multiLevelType w:val="hybridMultilevel"/>
+    <w:tmpl w:val="91ACF346"/>
+    <w:lvl w:ilvl="0" w:tplc="04090001">
+      <w:start w:val="1"/>
+      <w:numFmt w:val="bullet"/>
+      <w:lvlText w:val=""/>
+      <w:lvlJc w:val="left"/>
+      <w:pPr>
+        <w:ind w:left="2844" w:hanging="360"/>
+      </w:pPr>
+      <w:rPr>
+        <w:rFonts w:ascii="Symbol" w:hAnsi="Symbol" w:hint="default"/>
+      </w:rPr>
+    </w:lvl>
+    <w:lvl w:ilvl="1" w:tplc="04090003" w:tentative="1">
+      <w:start w:val="1"/>
+      <w:numFmt w:val="bullet"/>
+      <w:lvlText w:val="o"/>
+      <w:lvlJc w:val="left"/>
+      <w:pPr>
+        <w:ind w:left="3564" w:hanging="360"/>
+      </w:pPr>
+      <w:rPr>
+        <w:rFonts w:ascii="Courier New" w:hAnsi="Courier New" w:cs="Courier New" w:hint="default"/>
+      </w:rPr>
+    </w:lvl>
+    <w:lvl w:ilvl="2" w:tplc="04090005" w:tentative="1">
+      <w:start w:val="1"/>
+      <w:numFmt w:val="bullet"/>
+      <w:lvlText w:val=""/>
+      <w:lvlJc w:val="left"/>
+      <w:pPr>
+        <w:ind w:left="4284" w:hanging="360"/>
+      </w:pPr>
+      <w:rPr>
+        <w:rFonts w:ascii="Wingdings" w:hAnsi="Wingdings" w:hint="default"/>
+      </w:rPr>
+    </w:lvl>
+    <w:lvl w:ilvl="3" w:tplc="04090001" w:tentative="1">
+      <w:start w:val="1"/>
+      <w:numFmt w:val="bullet"/>
+      <w:lvlText w:val=""/>
+      <w:lvlJc w:val="left"/>
+      <w:pPr>
+        <w:ind w:left="5004" w:hanging="360"/>
+      </w:pPr>
+      <w:rPr>
+        <w:rFonts w:ascii="Symbol" w:hAnsi="Symbol" w:hint="default"/>
+      </w:rPr>
+    </w:lvl>
+    <w:lvl w:ilvl="4" w:tplc="04090003" w:tentative="1">
+      <w:start w:val="1"/>
+      <w:numFmt w:val="bullet"/>
+      <w:lvlText w:val="o"/>
+      <w:lvlJc w:val="left"/>
+      <w:pPr>
+        <w:ind w:left="5724" w:hanging="360"/>
+      </w:pPr>
+      <w:rPr>
+        <w:rFonts w:ascii="Courier New" w:hAnsi="Courier New" w:cs="Courier New" w:hint="default"/>
+      </w:rPr>
+    </w:lvl>
+    <w:lvl w:ilvl="5" w:tplc="04090005" w:tentative="1">
+      <w:start w:val="1"/>
+      <w:numFmt w:val="bullet"/>
+      <w:lvlText w:val=""/>
+      <w:lvlJc w:val="left"/>
+      <w:pPr>
+        <w:ind w:left="6444" w:hanging="360"/>
+      </w:pPr>
+      <w:rPr>
+        <w:rFonts w:ascii="Wingdings" w:hAnsi="Wingdings" w:hint="default"/>
+      </w:rPr>
+    </w:lvl>
+    <w:lvl w:ilvl="6" w:tplc="04090001" w:tentative="1">
+      <w:start w:val="1"/>
+      <w:numFmt w:val="bullet"/>
+      <w:lvlText w:val=""/>
+      <w:lvlJc w:val="left"/>
+      <w:pPr>
+        <w:ind w:left="7164" w:hanging="360"/>
+      </w:pPr>
+      <w:rPr>
+        <w:rFonts w:ascii="Symbol" w:hAnsi="Symbol" w:hint="default"/>
+      </w:rPr>
+    </w:lvl>
+    <w:lvl w:ilvl="7" w:tplc="04090003" w:tentative="1">
+      <w:start w:val="1"/>
+      <w:numFmt w:val="bullet"/>
+      <w:lvlText w:val="o"/>
+      <w:lvlJc w:val="left"/>
+      <w:pPr>
+        <w:ind w:left="7884" w:hanging="360"/>
+      </w:pPr>
+      <w:rPr>
+        <w:rFonts w:ascii="Courier New" w:hAnsi="Courier New" w:cs="Courier New" w:hint="default"/>
+      </w:rPr>
+    </w:lvl>
+    <w:lvl w:ilvl="8" w:tplc="04090005" w:tentative="1">
+      <w:start w:val="1"/>
+      <w:numFmt w:val="bullet"/>
+      <w:lvlText w:val=""/>
+      <w:lvlJc w:val="left"/>
+      <w:pPr>
+        <w:ind w:left="8604" w:hanging="360"/>
+      </w:pPr>
+      <w:rPr>
+        <w:rFonts w:ascii="Wingdings" w:hAnsi="Wingdings" w:hint="default"/>
+      </w:rPr>
+    </w:lvl>
+  </w:abstractNum>
+  <w:abstractNum w:abstractNumId="1" w15:restartNumberingAfterBreak="0">
     <w:nsid w:val="0B056C88"/>
     <w:multiLevelType w:val="multilevel"/>
     <w:tmpl w:val="6712B82C"/>
@@ -2633,7 +3949,233 @@
       </w:rPr>
     </w:lvl>
   </w:abstractNum>
-  <w:abstractNum w:abstractNumId="1" w15:restartNumberingAfterBreak="0">
+  <w:abstractNum w:abstractNumId="2" w15:restartNumberingAfterBreak="0">
+    <w:nsid w:val="0E172ACC"/>
+    <w:multiLevelType w:val="hybridMultilevel"/>
+    <w:tmpl w:val="0204CAE4"/>
+    <w:lvl w:ilvl="0" w:tplc="04090001">
+      <w:start w:val="1"/>
+      <w:numFmt w:val="bullet"/>
+      <w:lvlText w:val=""/>
+      <w:lvlJc w:val="left"/>
+      <w:pPr>
+        <w:ind w:left="3552" w:hanging="360"/>
+      </w:pPr>
+      <w:rPr>
+        <w:rFonts w:ascii="Symbol" w:hAnsi="Symbol" w:hint="default"/>
+      </w:rPr>
+    </w:lvl>
+    <w:lvl w:ilvl="1" w:tplc="04090003" w:tentative="1">
+      <w:start w:val="1"/>
+      <w:numFmt w:val="bullet"/>
+      <w:lvlText w:val="o"/>
+      <w:lvlJc w:val="left"/>
+      <w:pPr>
+        <w:ind w:left="4272" w:hanging="360"/>
+      </w:pPr>
+      <w:rPr>
+        <w:rFonts w:ascii="Courier New" w:hAnsi="Courier New" w:cs="Courier New" w:hint="default"/>
+      </w:rPr>
+    </w:lvl>
+    <w:lvl w:ilvl="2" w:tplc="04090005" w:tentative="1">
+      <w:start w:val="1"/>
+      <w:numFmt w:val="bullet"/>
+      <w:lvlText w:val=""/>
+      <w:lvlJc w:val="left"/>
+      <w:pPr>
+        <w:ind w:left="4992" w:hanging="360"/>
+      </w:pPr>
+      <w:rPr>
+        <w:rFonts w:ascii="Wingdings" w:hAnsi="Wingdings" w:hint="default"/>
+      </w:rPr>
+    </w:lvl>
+    <w:lvl w:ilvl="3" w:tplc="04090001" w:tentative="1">
+      <w:start w:val="1"/>
+      <w:numFmt w:val="bullet"/>
+      <w:lvlText w:val=""/>
+      <w:lvlJc w:val="left"/>
+      <w:pPr>
+        <w:ind w:left="5712" w:hanging="360"/>
+      </w:pPr>
+      <w:rPr>
+        <w:rFonts w:ascii="Symbol" w:hAnsi="Symbol" w:hint="default"/>
+      </w:rPr>
+    </w:lvl>
+    <w:lvl w:ilvl="4" w:tplc="04090003" w:tentative="1">
+      <w:start w:val="1"/>
+      <w:numFmt w:val="bullet"/>
+      <w:lvlText w:val="o"/>
+      <w:lvlJc w:val="left"/>
+      <w:pPr>
+        <w:ind w:left="6432" w:hanging="360"/>
+      </w:pPr>
+      <w:rPr>
+        <w:rFonts w:ascii="Courier New" w:hAnsi="Courier New" w:cs="Courier New" w:hint="default"/>
+      </w:rPr>
+    </w:lvl>
+    <w:lvl w:ilvl="5" w:tplc="04090005" w:tentative="1">
+      <w:start w:val="1"/>
+      <w:numFmt w:val="bullet"/>
+      <w:lvlText w:val=""/>
+      <w:lvlJc w:val="left"/>
+      <w:pPr>
+        <w:ind w:left="7152" w:hanging="360"/>
+      </w:pPr>
+      <w:rPr>
+        <w:rFonts w:ascii="Wingdings" w:hAnsi="Wingdings" w:hint="default"/>
+      </w:rPr>
+    </w:lvl>
+    <w:lvl w:ilvl="6" w:tplc="04090001" w:tentative="1">
+      <w:start w:val="1"/>
+      <w:numFmt w:val="bullet"/>
+      <w:lvlText w:val=""/>
+      <w:lvlJc w:val="left"/>
+      <w:pPr>
+        <w:ind w:left="7872" w:hanging="360"/>
+      </w:pPr>
+      <w:rPr>
+        <w:rFonts w:ascii="Symbol" w:hAnsi="Symbol" w:hint="default"/>
+      </w:rPr>
+    </w:lvl>
+    <w:lvl w:ilvl="7" w:tplc="04090003" w:tentative="1">
+      <w:start w:val="1"/>
+      <w:numFmt w:val="bullet"/>
+      <w:lvlText w:val="o"/>
+      <w:lvlJc w:val="left"/>
+      <w:pPr>
+        <w:ind w:left="8592" w:hanging="360"/>
+      </w:pPr>
+      <w:rPr>
+        <w:rFonts w:ascii="Courier New" w:hAnsi="Courier New" w:cs="Courier New" w:hint="default"/>
+      </w:rPr>
+    </w:lvl>
+    <w:lvl w:ilvl="8" w:tplc="04090005" w:tentative="1">
+      <w:start w:val="1"/>
+      <w:numFmt w:val="bullet"/>
+      <w:lvlText w:val=""/>
+      <w:lvlJc w:val="left"/>
+      <w:pPr>
+        <w:ind w:left="9312" w:hanging="360"/>
+      </w:pPr>
+      <w:rPr>
+        <w:rFonts w:ascii="Wingdings" w:hAnsi="Wingdings" w:hint="default"/>
+      </w:rPr>
+    </w:lvl>
+  </w:abstractNum>
+  <w:abstractNum w:abstractNumId="3" w15:restartNumberingAfterBreak="0">
+    <w:nsid w:val="0F6B27BE"/>
+    <w:multiLevelType w:val="hybridMultilevel"/>
+    <w:tmpl w:val="A49A1696"/>
+    <w:lvl w:ilvl="0" w:tplc="04090001">
+      <w:start w:val="1"/>
+      <w:numFmt w:val="bullet"/>
+      <w:lvlText w:val=""/>
+      <w:lvlJc w:val="left"/>
+      <w:pPr>
+        <w:ind w:left="3550" w:hanging="360"/>
+      </w:pPr>
+      <w:rPr>
+        <w:rFonts w:ascii="Symbol" w:hAnsi="Symbol" w:hint="default"/>
+      </w:rPr>
+    </w:lvl>
+    <w:lvl w:ilvl="1" w:tplc="04090003" w:tentative="1">
+      <w:start w:val="1"/>
+      <w:numFmt w:val="bullet"/>
+      <w:lvlText w:val="o"/>
+      <w:lvlJc w:val="left"/>
+      <w:pPr>
+        <w:ind w:left="4270" w:hanging="360"/>
+      </w:pPr>
+      <w:rPr>
+        <w:rFonts w:ascii="Courier New" w:hAnsi="Courier New" w:cs="Courier New" w:hint="default"/>
+      </w:rPr>
+    </w:lvl>
+    <w:lvl w:ilvl="2" w:tplc="04090005" w:tentative="1">
+      <w:start w:val="1"/>
+      <w:numFmt w:val="bullet"/>
+      <w:lvlText w:val=""/>
+      <w:lvlJc w:val="left"/>
+      <w:pPr>
+        <w:ind w:left="4990" w:hanging="360"/>
+      </w:pPr>
+      <w:rPr>
+        <w:rFonts w:ascii="Wingdings" w:hAnsi="Wingdings" w:hint="default"/>
+      </w:rPr>
+    </w:lvl>
+    <w:lvl w:ilvl="3" w:tplc="04090001" w:tentative="1">
+      <w:start w:val="1"/>
+      <w:numFmt w:val="bullet"/>
+      <w:lvlText w:val=""/>
+      <w:lvlJc w:val="left"/>
+      <w:pPr>
+        <w:ind w:left="5710" w:hanging="360"/>
+      </w:pPr>
+      <w:rPr>
+        <w:rFonts w:ascii="Symbol" w:hAnsi="Symbol" w:hint="default"/>
+      </w:rPr>
+    </w:lvl>
+    <w:lvl w:ilvl="4" w:tplc="04090003" w:tentative="1">
+      <w:start w:val="1"/>
+      <w:numFmt w:val="bullet"/>
+      <w:lvlText w:val="o"/>
+      <w:lvlJc w:val="left"/>
+      <w:pPr>
+        <w:ind w:left="6430" w:hanging="360"/>
+      </w:pPr>
+      <w:rPr>
+        <w:rFonts w:ascii="Courier New" w:hAnsi="Courier New" w:cs="Courier New" w:hint="default"/>
+      </w:rPr>
+    </w:lvl>
+    <w:lvl w:ilvl="5" w:tplc="04090005" w:tentative="1">
+      <w:start w:val="1"/>
+      <w:numFmt w:val="bullet"/>
+      <w:lvlText w:val=""/>
+      <w:lvlJc w:val="left"/>
+      <w:pPr>
+        <w:ind w:left="7150" w:hanging="360"/>
+      </w:pPr>
+      <w:rPr>
+        <w:rFonts w:ascii="Wingdings" w:hAnsi="Wingdings" w:hint="default"/>
+      </w:rPr>
+    </w:lvl>
+    <w:lvl w:ilvl="6" w:tplc="04090001" w:tentative="1">
+      <w:start w:val="1"/>
+      <w:numFmt w:val="bullet"/>
+      <w:lvlText w:val=""/>
+      <w:lvlJc w:val="left"/>
+      <w:pPr>
+        <w:ind w:left="7870" w:hanging="360"/>
+      </w:pPr>
+      <w:rPr>
+        <w:rFonts w:ascii="Symbol" w:hAnsi="Symbol" w:hint="default"/>
+      </w:rPr>
+    </w:lvl>
+    <w:lvl w:ilvl="7" w:tplc="04090003" w:tentative="1">
+      <w:start w:val="1"/>
+      <w:numFmt w:val="bullet"/>
+      <w:lvlText w:val="o"/>
+      <w:lvlJc w:val="left"/>
+      <w:pPr>
+        <w:ind w:left="8590" w:hanging="360"/>
+      </w:pPr>
+      <w:rPr>
+        <w:rFonts w:ascii="Courier New" w:hAnsi="Courier New" w:cs="Courier New" w:hint="default"/>
+      </w:rPr>
+    </w:lvl>
+    <w:lvl w:ilvl="8" w:tplc="04090005" w:tentative="1">
+      <w:start w:val="1"/>
+      <w:numFmt w:val="bullet"/>
+      <w:lvlText w:val=""/>
+      <w:lvlJc w:val="left"/>
+      <w:pPr>
+        <w:ind w:left="9310" w:hanging="360"/>
+      </w:pPr>
+      <w:rPr>
+        <w:rFonts w:ascii="Wingdings" w:hAnsi="Wingdings" w:hint="default"/>
+      </w:rPr>
+    </w:lvl>
+  </w:abstractNum>
+  <w:abstractNum w:abstractNumId="4" w15:restartNumberingAfterBreak="0">
     <w:nsid w:val="1D382552"/>
     <w:multiLevelType w:val="multilevel"/>
     <w:tmpl w:val="6712B82C"/>
@@ -2746,7 +4288,911 @@
       </w:rPr>
     </w:lvl>
   </w:abstractNum>
-  <w:abstractNum w:abstractNumId="2" w15:restartNumberingAfterBreak="0">
+  <w:abstractNum w:abstractNumId="5" w15:restartNumberingAfterBreak="0">
+    <w:nsid w:val="26DB495F"/>
+    <w:multiLevelType w:val="hybridMultilevel"/>
+    <w:tmpl w:val="F7A2A4EA"/>
+    <w:lvl w:ilvl="0" w:tplc="04090001">
+      <w:start w:val="1"/>
+      <w:numFmt w:val="bullet"/>
+      <w:lvlText w:val=""/>
+      <w:lvlJc w:val="left"/>
+      <w:pPr>
+        <w:ind w:left="3500" w:hanging="360"/>
+      </w:pPr>
+      <w:rPr>
+        <w:rFonts w:ascii="Symbol" w:hAnsi="Symbol" w:hint="default"/>
+      </w:rPr>
+    </w:lvl>
+    <w:lvl w:ilvl="1" w:tplc="04090003" w:tentative="1">
+      <w:start w:val="1"/>
+      <w:numFmt w:val="bullet"/>
+      <w:lvlText w:val="o"/>
+      <w:lvlJc w:val="left"/>
+      <w:pPr>
+        <w:ind w:left="4220" w:hanging="360"/>
+      </w:pPr>
+      <w:rPr>
+        <w:rFonts w:ascii="Courier New" w:hAnsi="Courier New" w:cs="Courier New" w:hint="default"/>
+      </w:rPr>
+    </w:lvl>
+    <w:lvl w:ilvl="2" w:tplc="04090005" w:tentative="1">
+      <w:start w:val="1"/>
+      <w:numFmt w:val="bullet"/>
+      <w:lvlText w:val=""/>
+      <w:lvlJc w:val="left"/>
+      <w:pPr>
+        <w:ind w:left="4940" w:hanging="360"/>
+      </w:pPr>
+      <w:rPr>
+        <w:rFonts w:ascii="Wingdings" w:hAnsi="Wingdings" w:hint="default"/>
+      </w:rPr>
+    </w:lvl>
+    <w:lvl w:ilvl="3" w:tplc="04090001" w:tentative="1">
+      <w:start w:val="1"/>
+      <w:numFmt w:val="bullet"/>
+      <w:lvlText w:val=""/>
+      <w:lvlJc w:val="left"/>
+      <w:pPr>
+        <w:ind w:left="5660" w:hanging="360"/>
+      </w:pPr>
+      <w:rPr>
+        <w:rFonts w:ascii="Symbol" w:hAnsi="Symbol" w:hint="default"/>
+      </w:rPr>
+    </w:lvl>
+    <w:lvl w:ilvl="4" w:tplc="04090003" w:tentative="1">
+      <w:start w:val="1"/>
+      <w:numFmt w:val="bullet"/>
+      <w:lvlText w:val="o"/>
+      <w:lvlJc w:val="left"/>
+      <w:pPr>
+        <w:ind w:left="6380" w:hanging="360"/>
+      </w:pPr>
+      <w:rPr>
+        <w:rFonts w:ascii="Courier New" w:hAnsi="Courier New" w:cs="Courier New" w:hint="default"/>
+      </w:rPr>
+    </w:lvl>
+    <w:lvl w:ilvl="5" w:tplc="04090005" w:tentative="1">
+      <w:start w:val="1"/>
+      <w:numFmt w:val="bullet"/>
+      <w:lvlText w:val=""/>
+      <w:lvlJc w:val="left"/>
+      <w:pPr>
+        <w:ind w:left="7100" w:hanging="360"/>
+      </w:pPr>
+      <w:rPr>
+        <w:rFonts w:ascii="Wingdings" w:hAnsi="Wingdings" w:hint="default"/>
+      </w:rPr>
+    </w:lvl>
+    <w:lvl w:ilvl="6" w:tplc="04090001" w:tentative="1">
+      <w:start w:val="1"/>
+      <w:numFmt w:val="bullet"/>
+      <w:lvlText w:val=""/>
+      <w:lvlJc w:val="left"/>
+      <w:pPr>
+        <w:ind w:left="7820" w:hanging="360"/>
+      </w:pPr>
+      <w:rPr>
+        <w:rFonts w:ascii="Symbol" w:hAnsi="Symbol" w:hint="default"/>
+      </w:rPr>
+    </w:lvl>
+    <w:lvl w:ilvl="7" w:tplc="04090003" w:tentative="1">
+      <w:start w:val="1"/>
+      <w:numFmt w:val="bullet"/>
+      <w:lvlText w:val="o"/>
+      <w:lvlJc w:val="left"/>
+      <w:pPr>
+        <w:ind w:left="8540" w:hanging="360"/>
+      </w:pPr>
+      <w:rPr>
+        <w:rFonts w:ascii="Courier New" w:hAnsi="Courier New" w:cs="Courier New" w:hint="default"/>
+      </w:rPr>
+    </w:lvl>
+    <w:lvl w:ilvl="8" w:tplc="04090005" w:tentative="1">
+      <w:start w:val="1"/>
+      <w:numFmt w:val="bullet"/>
+      <w:lvlText w:val=""/>
+      <w:lvlJc w:val="left"/>
+      <w:pPr>
+        <w:ind w:left="9260" w:hanging="360"/>
+      </w:pPr>
+      <w:rPr>
+        <w:rFonts w:ascii="Wingdings" w:hAnsi="Wingdings" w:hint="default"/>
+      </w:rPr>
+    </w:lvl>
+  </w:abstractNum>
+  <w:abstractNum w:abstractNumId="6" w15:restartNumberingAfterBreak="0">
+    <w:nsid w:val="2A855DAC"/>
+    <w:multiLevelType w:val="hybridMultilevel"/>
+    <w:tmpl w:val="C4C08332"/>
+    <w:lvl w:ilvl="0" w:tplc="04090001">
+      <w:start w:val="1"/>
+      <w:numFmt w:val="bullet"/>
+      <w:lvlText w:val=""/>
+      <w:lvlJc w:val="left"/>
+      <w:pPr>
+        <w:ind w:left="2136" w:hanging="360"/>
+      </w:pPr>
+      <w:rPr>
+        <w:rFonts w:ascii="Symbol" w:hAnsi="Symbol" w:hint="default"/>
+      </w:rPr>
+    </w:lvl>
+    <w:lvl w:ilvl="1" w:tplc="04090003" w:tentative="1">
+      <w:start w:val="1"/>
+      <w:numFmt w:val="bullet"/>
+      <w:lvlText w:val="o"/>
+      <w:lvlJc w:val="left"/>
+      <w:pPr>
+        <w:ind w:left="2856" w:hanging="360"/>
+      </w:pPr>
+      <w:rPr>
+        <w:rFonts w:ascii="Courier New" w:hAnsi="Courier New" w:cs="Courier New" w:hint="default"/>
+      </w:rPr>
+    </w:lvl>
+    <w:lvl w:ilvl="2" w:tplc="04090005" w:tentative="1">
+      <w:start w:val="1"/>
+      <w:numFmt w:val="bullet"/>
+      <w:lvlText w:val=""/>
+      <w:lvlJc w:val="left"/>
+      <w:pPr>
+        <w:ind w:left="3576" w:hanging="360"/>
+      </w:pPr>
+      <w:rPr>
+        <w:rFonts w:ascii="Wingdings" w:hAnsi="Wingdings" w:hint="default"/>
+      </w:rPr>
+    </w:lvl>
+    <w:lvl w:ilvl="3" w:tplc="04090001" w:tentative="1">
+      <w:start w:val="1"/>
+      <w:numFmt w:val="bullet"/>
+      <w:lvlText w:val=""/>
+      <w:lvlJc w:val="left"/>
+      <w:pPr>
+        <w:ind w:left="4296" w:hanging="360"/>
+      </w:pPr>
+      <w:rPr>
+        <w:rFonts w:ascii="Symbol" w:hAnsi="Symbol" w:hint="default"/>
+      </w:rPr>
+    </w:lvl>
+    <w:lvl w:ilvl="4" w:tplc="04090003" w:tentative="1">
+      <w:start w:val="1"/>
+      <w:numFmt w:val="bullet"/>
+      <w:lvlText w:val="o"/>
+      <w:lvlJc w:val="left"/>
+      <w:pPr>
+        <w:ind w:left="5016" w:hanging="360"/>
+      </w:pPr>
+      <w:rPr>
+        <w:rFonts w:ascii="Courier New" w:hAnsi="Courier New" w:cs="Courier New" w:hint="default"/>
+      </w:rPr>
+    </w:lvl>
+    <w:lvl w:ilvl="5" w:tplc="04090005" w:tentative="1">
+      <w:start w:val="1"/>
+      <w:numFmt w:val="bullet"/>
+      <w:lvlText w:val=""/>
+      <w:lvlJc w:val="left"/>
+      <w:pPr>
+        <w:ind w:left="5736" w:hanging="360"/>
+      </w:pPr>
+      <w:rPr>
+        <w:rFonts w:ascii="Wingdings" w:hAnsi="Wingdings" w:hint="default"/>
+      </w:rPr>
+    </w:lvl>
+    <w:lvl w:ilvl="6" w:tplc="04090001" w:tentative="1">
+      <w:start w:val="1"/>
+      <w:numFmt w:val="bullet"/>
+      <w:lvlText w:val=""/>
+      <w:lvlJc w:val="left"/>
+      <w:pPr>
+        <w:ind w:left="6456" w:hanging="360"/>
+      </w:pPr>
+      <w:rPr>
+        <w:rFonts w:ascii="Symbol" w:hAnsi="Symbol" w:hint="default"/>
+      </w:rPr>
+    </w:lvl>
+    <w:lvl w:ilvl="7" w:tplc="04090003" w:tentative="1">
+      <w:start w:val="1"/>
+      <w:numFmt w:val="bullet"/>
+      <w:lvlText w:val="o"/>
+      <w:lvlJc w:val="left"/>
+      <w:pPr>
+        <w:ind w:left="7176" w:hanging="360"/>
+      </w:pPr>
+      <w:rPr>
+        <w:rFonts w:ascii="Courier New" w:hAnsi="Courier New" w:cs="Courier New" w:hint="default"/>
+      </w:rPr>
+    </w:lvl>
+    <w:lvl w:ilvl="8" w:tplc="04090005" w:tentative="1">
+      <w:start w:val="1"/>
+      <w:numFmt w:val="bullet"/>
+      <w:lvlText w:val=""/>
+      <w:lvlJc w:val="left"/>
+      <w:pPr>
+        <w:ind w:left="7896" w:hanging="360"/>
+      </w:pPr>
+      <w:rPr>
+        <w:rFonts w:ascii="Wingdings" w:hAnsi="Wingdings" w:hint="default"/>
+      </w:rPr>
+    </w:lvl>
+  </w:abstractNum>
+  <w:abstractNum w:abstractNumId="7" w15:restartNumberingAfterBreak="0">
+    <w:nsid w:val="2E1217C0"/>
+    <w:multiLevelType w:val="hybridMultilevel"/>
+    <w:tmpl w:val="BC34B33A"/>
+    <w:lvl w:ilvl="0" w:tplc="04090001">
+      <w:start w:val="1"/>
+      <w:numFmt w:val="bullet"/>
+      <w:lvlText w:val=""/>
+      <w:lvlJc w:val="left"/>
+      <w:pPr>
+        <w:ind w:left="2780" w:hanging="360"/>
+      </w:pPr>
+      <w:rPr>
+        <w:rFonts w:ascii="Symbol" w:hAnsi="Symbol" w:hint="default"/>
+      </w:rPr>
+    </w:lvl>
+    <w:lvl w:ilvl="1" w:tplc="04090003" w:tentative="1">
+      <w:start w:val="1"/>
+      <w:numFmt w:val="bullet"/>
+      <w:lvlText w:val="o"/>
+      <w:lvlJc w:val="left"/>
+      <w:pPr>
+        <w:ind w:left="3500" w:hanging="360"/>
+      </w:pPr>
+      <w:rPr>
+        <w:rFonts w:ascii="Courier New" w:hAnsi="Courier New" w:cs="Courier New" w:hint="default"/>
+      </w:rPr>
+    </w:lvl>
+    <w:lvl w:ilvl="2" w:tplc="04090005" w:tentative="1">
+      <w:start w:val="1"/>
+      <w:numFmt w:val="bullet"/>
+      <w:lvlText w:val=""/>
+      <w:lvlJc w:val="left"/>
+      <w:pPr>
+        <w:ind w:left="4220" w:hanging="360"/>
+      </w:pPr>
+      <w:rPr>
+        <w:rFonts w:ascii="Wingdings" w:hAnsi="Wingdings" w:hint="default"/>
+      </w:rPr>
+    </w:lvl>
+    <w:lvl w:ilvl="3" w:tplc="04090001" w:tentative="1">
+      <w:start w:val="1"/>
+      <w:numFmt w:val="bullet"/>
+      <w:lvlText w:val=""/>
+      <w:lvlJc w:val="left"/>
+      <w:pPr>
+        <w:ind w:left="4940" w:hanging="360"/>
+      </w:pPr>
+      <w:rPr>
+        <w:rFonts w:ascii="Symbol" w:hAnsi="Symbol" w:hint="default"/>
+      </w:rPr>
+    </w:lvl>
+    <w:lvl w:ilvl="4" w:tplc="04090003" w:tentative="1">
+      <w:start w:val="1"/>
+      <w:numFmt w:val="bullet"/>
+      <w:lvlText w:val="o"/>
+      <w:lvlJc w:val="left"/>
+      <w:pPr>
+        <w:ind w:left="5660" w:hanging="360"/>
+      </w:pPr>
+      <w:rPr>
+        <w:rFonts w:ascii="Courier New" w:hAnsi="Courier New" w:cs="Courier New" w:hint="default"/>
+      </w:rPr>
+    </w:lvl>
+    <w:lvl w:ilvl="5" w:tplc="04090005" w:tentative="1">
+      <w:start w:val="1"/>
+      <w:numFmt w:val="bullet"/>
+      <w:lvlText w:val=""/>
+      <w:lvlJc w:val="left"/>
+      <w:pPr>
+        <w:ind w:left="6380" w:hanging="360"/>
+      </w:pPr>
+      <w:rPr>
+        <w:rFonts w:ascii="Wingdings" w:hAnsi="Wingdings" w:hint="default"/>
+      </w:rPr>
+    </w:lvl>
+    <w:lvl w:ilvl="6" w:tplc="04090001" w:tentative="1">
+      <w:start w:val="1"/>
+      <w:numFmt w:val="bullet"/>
+      <w:lvlText w:val=""/>
+      <w:lvlJc w:val="left"/>
+      <w:pPr>
+        <w:ind w:left="7100" w:hanging="360"/>
+      </w:pPr>
+      <w:rPr>
+        <w:rFonts w:ascii="Symbol" w:hAnsi="Symbol" w:hint="default"/>
+      </w:rPr>
+    </w:lvl>
+    <w:lvl w:ilvl="7" w:tplc="04090003" w:tentative="1">
+      <w:start w:val="1"/>
+      <w:numFmt w:val="bullet"/>
+      <w:lvlText w:val="o"/>
+      <w:lvlJc w:val="left"/>
+      <w:pPr>
+        <w:ind w:left="7820" w:hanging="360"/>
+      </w:pPr>
+      <w:rPr>
+        <w:rFonts w:ascii="Courier New" w:hAnsi="Courier New" w:cs="Courier New" w:hint="default"/>
+      </w:rPr>
+    </w:lvl>
+    <w:lvl w:ilvl="8" w:tplc="04090005" w:tentative="1">
+      <w:start w:val="1"/>
+      <w:numFmt w:val="bullet"/>
+      <w:lvlText w:val=""/>
+      <w:lvlJc w:val="left"/>
+      <w:pPr>
+        <w:ind w:left="8540" w:hanging="360"/>
+      </w:pPr>
+      <w:rPr>
+        <w:rFonts w:ascii="Wingdings" w:hAnsi="Wingdings" w:hint="default"/>
+      </w:rPr>
+    </w:lvl>
+  </w:abstractNum>
+  <w:abstractNum w:abstractNumId="8" w15:restartNumberingAfterBreak="0">
+    <w:nsid w:val="377552AE"/>
+    <w:multiLevelType w:val="hybridMultilevel"/>
+    <w:tmpl w:val="3A0EA666"/>
+    <w:lvl w:ilvl="0" w:tplc="04090001">
+      <w:start w:val="1"/>
+      <w:numFmt w:val="bullet"/>
+      <w:lvlText w:val=""/>
+      <w:lvlJc w:val="left"/>
+      <w:pPr>
+        <w:ind w:left="3192" w:hanging="360"/>
+      </w:pPr>
+      <w:rPr>
+        <w:rFonts w:ascii="Symbol" w:hAnsi="Symbol" w:hint="default"/>
+      </w:rPr>
+    </w:lvl>
+    <w:lvl w:ilvl="1" w:tplc="04090003" w:tentative="1">
+      <w:start w:val="1"/>
+      <w:numFmt w:val="bullet"/>
+      <w:lvlText w:val="o"/>
+      <w:lvlJc w:val="left"/>
+      <w:pPr>
+        <w:ind w:left="3912" w:hanging="360"/>
+      </w:pPr>
+      <w:rPr>
+        <w:rFonts w:ascii="Courier New" w:hAnsi="Courier New" w:cs="Courier New" w:hint="default"/>
+      </w:rPr>
+    </w:lvl>
+    <w:lvl w:ilvl="2" w:tplc="04090005" w:tentative="1">
+      <w:start w:val="1"/>
+      <w:numFmt w:val="bullet"/>
+      <w:lvlText w:val=""/>
+      <w:lvlJc w:val="left"/>
+      <w:pPr>
+        <w:ind w:left="4632" w:hanging="360"/>
+      </w:pPr>
+      <w:rPr>
+        <w:rFonts w:ascii="Wingdings" w:hAnsi="Wingdings" w:hint="default"/>
+      </w:rPr>
+    </w:lvl>
+    <w:lvl w:ilvl="3" w:tplc="04090001" w:tentative="1">
+      <w:start w:val="1"/>
+      <w:numFmt w:val="bullet"/>
+      <w:lvlText w:val=""/>
+      <w:lvlJc w:val="left"/>
+      <w:pPr>
+        <w:ind w:left="5352" w:hanging="360"/>
+      </w:pPr>
+      <w:rPr>
+        <w:rFonts w:ascii="Symbol" w:hAnsi="Symbol" w:hint="default"/>
+      </w:rPr>
+    </w:lvl>
+    <w:lvl w:ilvl="4" w:tplc="04090003" w:tentative="1">
+      <w:start w:val="1"/>
+      <w:numFmt w:val="bullet"/>
+      <w:lvlText w:val="o"/>
+      <w:lvlJc w:val="left"/>
+      <w:pPr>
+        <w:ind w:left="6072" w:hanging="360"/>
+      </w:pPr>
+      <w:rPr>
+        <w:rFonts w:ascii="Courier New" w:hAnsi="Courier New" w:cs="Courier New" w:hint="default"/>
+      </w:rPr>
+    </w:lvl>
+    <w:lvl w:ilvl="5" w:tplc="04090005" w:tentative="1">
+      <w:start w:val="1"/>
+      <w:numFmt w:val="bullet"/>
+      <w:lvlText w:val=""/>
+      <w:lvlJc w:val="left"/>
+      <w:pPr>
+        <w:ind w:left="6792" w:hanging="360"/>
+      </w:pPr>
+      <w:rPr>
+        <w:rFonts w:ascii="Wingdings" w:hAnsi="Wingdings" w:hint="default"/>
+      </w:rPr>
+    </w:lvl>
+    <w:lvl w:ilvl="6" w:tplc="04090001" w:tentative="1">
+      <w:start w:val="1"/>
+      <w:numFmt w:val="bullet"/>
+      <w:lvlText w:val=""/>
+      <w:lvlJc w:val="left"/>
+      <w:pPr>
+        <w:ind w:left="7512" w:hanging="360"/>
+      </w:pPr>
+      <w:rPr>
+        <w:rFonts w:ascii="Symbol" w:hAnsi="Symbol" w:hint="default"/>
+      </w:rPr>
+    </w:lvl>
+    <w:lvl w:ilvl="7" w:tplc="04090003" w:tentative="1">
+      <w:start w:val="1"/>
+      <w:numFmt w:val="bullet"/>
+      <w:lvlText w:val="o"/>
+      <w:lvlJc w:val="left"/>
+      <w:pPr>
+        <w:ind w:left="8232" w:hanging="360"/>
+      </w:pPr>
+      <w:rPr>
+        <w:rFonts w:ascii="Courier New" w:hAnsi="Courier New" w:cs="Courier New" w:hint="default"/>
+      </w:rPr>
+    </w:lvl>
+    <w:lvl w:ilvl="8" w:tplc="04090005" w:tentative="1">
+      <w:start w:val="1"/>
+      <w:numFmt w:val="bullet"/>
+      <w:lvlText w:val=""/>
+      <w:lvlJc w:val="left"/>
+      <w:pPr>
+        <w:ind w:left="8952" w:hanging="360"/>
+      </w:pPr>
+      <w:rPr>
+        <w:rFonts w:ascii="Wingdings" w:hAnsi="Wingdings" w:hint="default"/>
+      </w:rPr>
+    </w:lvl>
+  </w:abstractNum>
+  <w:abstractNum w:abstractNumId="9" w15:restartNumberingAfterBreak="0">
+    <w:nsid w:val="39B04A89"/>
+    <w:multiLevelType w:val="hybridMultilevel"/>
+    <w:tmpl w:val="68982DDA"/>
+    <w:lvl w:ilvl="0" w:tplc="04090001">
+      <w:start w:val="1"/>
+      <w:numFmt w:val="bullet"/>
+      <w:lvlText w:val=""/>
+      <w:lvlJc w:val="left"/>
+      <w:pPr>
+        <w:ind w:left="3633" w:hanging="360"/>
+      </w:pPr>
+      <w:rPr>
+        <w:rFonts w:ascii="Symbol" w:hAnsi="Symbol" w:hint="default"/>
+      </w:rPr>
+    </w:lvl>
+    <w:lvl w:ilvl="1" w:tplc="04090003" w:tentative="1">
+      <w:start w:val="1"/>
+      <w:numFmt w:val="bullet"/>
+      <w:lvlText w:val="o"/>
+      <w:lvlJc w:val="left"/>
+      <w:pPr>
+        <w:ind w:left="4353" w:hanging="360"/>
+      </w:pPr>
+      <w:rPr>
+        <w:rFonts w:ascii="Courier New" w:hAnsi="Courier New" w:cs="Courier New" w:hint="default"/>
+      </w:rPr>
+    </w:lvl>
+    <w:lvl w:ilvl="2" w:tplc="04090005" w:tentative="1">
+      <w:start w:val="1"/>
+      <w:numFmt w:val="bullet"/>
+      <w:lvlText w:val=""/>
+      <w:lvlJc w:val="left"/>
+      <w:pPr>
+        <w:ind w:left="5073" w:hanging="360"/>
+      </w:pPr>
+      <w:rPr>
+        <w:rFonts w:ascii="Wingdings" w:hAnsi="Wingdings" w:hint="default"/>
+      </w:rPr>
+    </w:lvl>
+    <w:lvl w:ilvl="3" w:tplc="04090001" w:tentative="1">
+      <w:start w:val="1"/>
+      <w:numFmt w:val="bullet"/>
+      <w:lvlText w:val=""/>
+      <w:lvlJc w:val="left"/>
+      <w:pPr>
+        <w:ind w:left="5793" w:hanging="360"/>
+      </w:pPr>
+      <w:rPr>
+        <w:rFonts w:ascii="Symbol" w:hAnsi="Symbol" w:hint="default"/>
+      </w:rPr>
+    </w:lvl>
+    <w:lvl w:ilvl="4" w:tplc="04090003" w:tentative="1">
+      <w:start w:val="1"/>
+      <w:numFmt w:val="bullet"/>
+      <w:lvlText w:val="o"/>
+      <w:lvlJc w:val="left"/>
+      <w:pPr>
+        <w:ind w:left="6513" w:hanging="360"/>
+      </w:pPr>
+      <w:rPr>
+        <w:rFonts w:ascii="Courier New" w:hAnsi="Courier New" w:cs="Courier New" w:hint="default"/>
+      </w:rPr>
+    </w:lvl>
+    <w:lvl w:ilvl="5" w:tplc="04090005" w:tentative="1">
+      <w:start w:val="1"/>
+      <w:numFmt w:val="bullet"/>
+      <w:lvlText w:val=""/>
+      <w:lvlJc w:val="left"/>
+      <w:pPr>
+        <w:ind w:left="7233" w:hanging="360"/>
+      </w:pPr>
+      <w:rPr>
+        <w:rFonts w:ascii="Wingdings" w:hAnsi="Wingdings" w:hint="default"/>
+      </w:rPr>
+    </w:lvl>
+    <w:lvl w:ilvl="6" w:tplc="04090001" w:tentative="1">
+      <w:start w:val="1"/>
+      <w:numFmt w:val="bullet"/>
+      <w:lvlText w:val=""/>
+      <w:lvlJc w:val="left"/>
+      <w:pPr>
+        <w:ind w:left="7953" w:hanging="360"/>
+      </w:pPr>
+      <w:rPr>
+        <w:rFonts w:ascii="Symbol" w:hAnsi="Symbol" w:hint="default"/>
+      </w:rPr>
+    </w:lvl>
+    <w:lvl w:ilvl="7" w:tplc="04090003" w:tentative="1">
+      <w:start w:val="1"/>
+      <w:numFmt w:val="bullet"/>
+      <w:lvlText w:val="o"/>
+      <w:lvlJc w:val="left"/>
+      <w:pPr>
+        <w:ind w:left="8673" w:hanging="360"/>
+      </w:pPr>
+      <w:rPr>
+        <w:rFonts w:ascii="Courier New" w:hAnsi="Courier New" w:cs="Courier New" w:hint="default"/>
+      </w:rPr>
+    </w:lvl>
+    <w:lvl w:ilvl="8" w:tplc="04090005" w:tentative="1">
+      <w:start w:val="1"/>
+      <w:numFmt w:val="bullet"/>
+      <w:lvlText w:val=""/>
+      <w:lvlJc w:val="left"/>
+      <w:pPr>
+        <w:ind w:left="9393" w:hanging="360"/>
+      </w:pPr>
+      <w:rPr>
+        <w:rFonts w:ascii="Wingdings" w:hAnsi="Wingdings" w:hint="default"/>
+      </w:rPr>
+    </w:lvl>
+  </w:abstractNum>
+  <w:abstractNum w:abstractNumId="10" w15:restartNumberingAfterBreak="0">
+    <w:nsid w:val="3F427F36"/>
+    <w:multiLevelType w:val="hybridMultilevel"/>
+    <w:tmpl w:val="FAA2A88C"/>
+    <w:lvl w:ilvl="0" w:tplc="04090001">
+      <w:start w:val="1"/>
+      <w:numFmt w:val="bullet"/>
+      <w:lvlText w:val=""/>
+      <w:lvlJc w:val="left"/>
+      <w:pPr>
+        <w:ind w:left="720" w:hanging="360"/>
+      </w:pPr>
+      <w:rPr>
+        <w:rFonts w:ascii="Symbol" w:hAnsi="Symbol" w:hint="default"/>
+      </w:rPr>
+    </w:lvl>
+    <w:lvl w:ilvl="1" w:tplc="04090003" w:tentative="1">
+      <w:start w:val="1"/>
+      <w:numFmt w:val="bullet"/>
+      <w:lvlText w:val="o"/>
+      <w:lvlJc w:val="left"/>
+      <w:pPr>
+        <w:ind w:left="1440" w:hanging="360"/>
+      </w:pPr>
+      <w:rPr>
+        <w:rFonts w:ascii="Courier New" w:hAnsi="Courier New" w:cs="Courier New" w:hint="default"/>
+      </w:rPr>
+    </w:lvl>
+    <w:lvl w:ilvl="2" w:tplc="04090005" w:tentative="1">
+      <w:start w:val="1"/>
+      <w:numFmt w:val="bullet"/>
+      <w:lvlText w:val=""/>
+      <w:lvlJc w:val="left"/>
+      <w:pPr>
+        <w:ind w:left="2160" w:hanging="360"/>
+      </w:pPr>
+      <w:rPr>
+        <w:rFonts w:ascii="Wingdings" w:hAnsi="Wingdings" w:hint="default"/>
+      </w:rPr>
+    </w:lvl>
+    <w:lvl w:ilvl="3" w:tplc="04090001" w:tentative="1">
+      <w:start w:val="1"/>
+      <w:numFmt w:val="bullet"/>
+      <w:lvlText w:val=""/>
+      <w:lvlJc w:val="left"/>
+      <w:pPr>
+        <w:ind w:left="2880" w:hanging="360"/>
+      </w:pPr>
+      <w:rPr>
+        <w:rFonts w:ascii="Symbol" w:hAnsi="Symbol" w:hint="default"/>
+      </w:rPr>
+    </w:lvl>
+    <w:lvl w:ilvl="4" w:tplc="04090003" w:tentative="1">
+      <w:start w:val="1"/>
+      <w:numFmt w:val="bullet"/>
+      <w:lvlText w:val="o"/>
+      <w:lvlJc w:val="left"/>
+      <w:pPr>
+        <w:ind w:left="3600" w:hanging="360"/>
+      </w:pPr>
+      <w:rPr>
+        <w:rFonts w:ascii="Courier New" w:hAnsi="Courier New" w:cs="Courier New" w:hint="default"/>
+      </w:rPr>
+    </w:lvl>
+    <w:lvl w:ilvl="5" w:tplc="04090005" w:tentative="1">
+      <w:start w:val="1"/>
+      <w:numFmt w:val="bullet"/>
+      <w:lvlText w:val=""/>
+      <w:lvlJc w:val="left"/>
+      <w:pPr>
+        <w:ind w:left="4320" w:hanging="360"/>
+      </w:pPr>
+      <w:rPr>
+        <w:rFonts w:ascii="Wingdings" w:hAnsi="Wingdings" w:hint="default"/>
+      </w:rPr>
+    </w:lvl>
+    <w:lvl w:ilvl="6" w:tplc="04090001" w:tentative="1">
+      <w:start w:val="1"/>
+      <w:numFmt w:val="bullet"/>
+      <w:lvlText w:val=""/>
+      <w:lvlJc w:val="left"/>
+      <w:pPr>
+        <w:ind w:left="5040" w:hanging="360"/>
+      </w:pPr>
+      <w:rPr>
+        <w:rFonts w:ascii="Symbol" w:hAnsi="Symbol" w:hint="default"/>
+      </w:rPr>
+    </w:lvl>
+    <w:lvl w:ilvl="7" w:tplc="04090003" w:tentative="1">
+      <w:start w:val="1"/>
+      <w:numFmt w:val="bullet"/>
+      <w:lvlText w:val="o"/>
+      <w:lvlJc w:val="left"/>
+      <w:pPr>
+        <w:ind w:left="5760" w:hanging="360"/>
+      </w:pPr>
+      <w:rPr>
+        <w:rFonts w:ascii="Courier New" w:hAnsi="Courier New" w:cs="Courier New" w:hint="default"/>
+      </w:rPr>
+    </w:lvl>
+    <w:lvl w:ilvl="8" w:tplc="04090005" w:tentative="1">
+      <w:start w:val="1"/>
+      <w:numFmt w:val="bullet"/>
+      <w:lvlText w:val=""/>
+      <w:lvlJc w:val="left"/>
+      <w:pPr>
+        <w:ind w:left="6480" w:hanging="360"/>
+      </w:pPr>
+      <w:rPr>
+        <w:rFonts w:ascii="Wingdings" w:hAnsi="Wingdings" w:hint="default"/>
+      </w:rPr>
+    </w:lvl>
+  </w:abstractNum>
+  <w:abstractNum w:abstractNumId="11" w15:restartNumberingAfterBreak="0">
+    <w:nsid w:val="46074B9E"/>
+    <w:multiLevelType w:val="hybridMultilevel"/>
+    <w:tmpl w:val="746A97D0"/>
+    <w:lvl w:ilvl="0" w:tplc="04090001">
+      <w:start w:val="1"/>
+      <w:numFmt w:val="bullet"/>
+      <w:lvlText w:val=""/>
+      <w:lvlJc w:val="left"/>
+      <w:pPr>
+        <w:ind w:left="2780" w:hanging="360"/>
+      </w:pPr>
+      <w:rPr>
+        <w:rFonts w:ascii="Symbol" w:hAnsi="Symbol" w:hint="default"/>
+      </w:rPr>
+    </w:lvl>
+    <w:lvl w:ilvl="1" w:tplc="04090003" w:tentative="1">
+      <w:start w:val="1"/>
+      <w:numFmt w:val="bullet"/>
+      <w:lvlText w:val="o"/>
+      <w:lvlJc w:val="left"/>
+      <w:pPr>
+        <w:ind w:left="3500" w:hanging="360"/>
+      </w:pPr>
+      <w:rPr>
+        <w:rFonts w:ascii="Courier New" w:hAnsi="Courier New" w:cs="Courier New" w:hint="default"/>
+      </w:rPr>
+    </w:lvl>
+    <w:lvl w:ilvl="2" w:tplc="04090005" w:tentative="1">
+      <w:start w:val="1"/>
+      <w:numFmt w:val="bullet"/>
+      <w:lvlText w:val=""/>
+      <w:lvlJc w:val="left"/>
+      <w:pPr>
+        <w:ind w:left="4220" w:hanging="360"/>
+      </w:pPr>
+      <w:rPr>
+        <w:rFonts w:ascii="Wingdings" w:hAnsi="Wingdings" w:hint="default"/>
+      </w:rPr>
+    </w:lvl>
+    <w:lvl w:ilvl="3" w:tplc="04090001" w:tentative="1">
+      <w:start w:val="1"/>
+      <w:numFmt w:val="bullet"/>
+      <w:lvlText w:val=""/>
+      <w:lvlJc w:val="left"/>
+      <w:pPr>
+        <w:ind w:left="4940" w:hanging="360"/>
+      </w:pPr>
+      <w:rPr>
+        <w:rFonts w:ascii="Symbol" w:hAnsi="Symbol" w:hint="default"/>
+      </w:rPr>
+    </w:lvl>
+    <w:lvl w:ilvl="4" w:tplc="04090003" w:tentative="1">
+      <w:start w:val="1"/>
+      <w:numFmt w:val="bullet"/>
+      <w:lvlText w:val="o"/>
+      <w:lvlJc w:val="left"/>
+      <w:pPr>
+        <w:ind w:left="5660" w:hanging="360"/>
+      </w:pPr>
+      <w:rPr>
+        <w:rFonts w:ascii="Courier New" w:hAnsi="Courier New" w:cs="Courier New" w:hint="default"/>
+      </w:rPr>
+    </w:lvl>
+    <w:lvl w:ilvl="5" w:tplc="04090005" w:tentative="1">
+      <w:start w:val="1"/>
+      <w:numFmt w:val="bullet"/>
+      <w:lvlText w:val=""/>
+      <w:lvlJc w:val="left"/>
+      <w:pPr>
+        <w:ind w:left="6380" w:hanging="360"/>
+      </w:pPr>
+      <w:rPr>
+        <w:rFonts w:ascii="Wingdings" w:hAnsi="Wingdings" w:hint="default"/>
+      </w:rPr>
+    </w:lvl>
+    <w:lvl w:ilvl="6" w:tplc="04090001" w:tentative="1">
+      <w:start w:val="1"/>
+      <w:numFmt w:val="bullet"/>
+      <w:lvlText w:val=""/>
+      <w:lvlJc w:val="left"/>
+      <w:pPr>
+        <w:ind w:left="7100" w:hanging="360"/>
+      </w:pPr>
+      <w:rPr>
+        <w:rFonts w:ascii="Symbol" w:hAnsi="Symbol" w:hint="default"/>
+      </w:rPr>
+    </w:lvl>
+    <w:lvl w:ilvl="7" w:tplc="04090003" w:tentative="1">
+      <w:start w:val="1"/>
+      <w:numFmt w:val="bullet"/>
+      <w:lvlText w:val="o"/>
+      <w:lvlJc w:val="left"/>
+      <w:pPr>
+        <w:ind w:left="7820" w:hanging="360"/>
+      </w:pPr>
+      <w:rPr>
+        <w:rFonts w:ascii="Courier New" w:hAnsi="Courier New" w:cs="Courier New" w:hint="default"/>
+      </w:rPr>
+    </w:lvl>
+    <w:lvl w:ilvl="8" w:tplc="04090005" w:tentative="1">
+      <w:start w:val="1"/>
+      <w:numFmt w:val="bullet"/>
+      <w:lvlText w:val=""/>
+      <w:lvlJc w:val="left"/>
+      <w:pPr>
+        <w:ind w:left="8540" w:hanging="360"/>
+      </w:pPr>
+      <w:rPr>
+        <w:rFonts w:ascii="Wingdings" w:hAnsi="Wingdings" w:hint="default"/>
+      </w:rPr>
+    </w:lvl>
+  </w:abstractNum>
+  <w:abstractNum w:abstractNumId="12" w15:restartNumberingAfterBreak="0">
+    <w:nsid w:val="4C2C793B"/>
+    <w:multiLevelType w:val="hybridMultilevel"/>
+    <w:tmpl w:val="567C41C2"/>
+    <w:lvl w:ilvl="0" w:tplc="04090001">
+      <w:start w:val="1"/>
+      <w:numFmt w:val="bullet"/>
+      <w:lvlText w:val=""/>
+      <w:lvlJc w:val="left"/>
+      <w:pPr>
+        <w:ind w:left="2847" w:hanging="360"/>
+      </w:pPr>
+      <w:rPr>
+        <w:rFonts w:ascii="Symbol" w:hAnsi="Symbol" w:hint="default"/>
+      </w:rPr>
+    </w:lvl>
+    <w:lvl w:ilvl="1" w:tplc="04090003" w:tentative="1">
+      <w:start w:val="1"/>
+      <w:numFmt w:val="bullet"/>
+      <w:lvlText w:val="o"/>
+      <w:lvlJc w:val="left"/>
+      <w:pPr>
+        <w:ind w:left="3567" w:hanging="360"/>
+      </w:pPr>
+      <w:rPr>
+        <w:rFonts w:ascii="Courier New" w:hAnsi="Courier New" w:cs="Courier New" w:hint="default"/>
+      </w:rPr>
+    </w:lvl>
+    <w:lvl w:ilvl="2" w:tplc="04090005" w:tentative="1">
+      <w:start w:val="1"/>
+      <w:numFmt w:val="bullet"/>
+      <w:lvlText w:val=""/>
+      <w:lvlJc w:val="left"/>
+      <w:pPr>
+        <w:ind w:left="4287" w:hanging="360"/>
+      </w:pPr>
+      <w:rPr>
+        <w:rFonts w:ascii="Wingdings" w:hAnsi="Wingdings" w:hint="default"/>
+      </w:rPr>
+    </w:lvl>
+    <w:lvl w:ilvl="3" w:tplc="04090001" w:tentative="1">
+      <w:start w:val="1"/>
+      <w:numFmt w:val="bullet"/>
+      <w:lvlText w:val=""/>
+      <w:lvlJc w:val="left"/>
+      <w:pPr>
+        <w:ind w:left="5007" w:hanging="360"/>
+      </w:pPr>
+      <w:rPr>
+        <w:rFonts w:ascii="Symbol" w:hAnsi="Symbol" w:hint="default"/>
+      </w:rPr>
+    </w:lvl>
+    <w:lvl w:ilvl="4" w:tplc="04090003" w:tentative="1">
+      <w:start w:val="1"/>
+      <w:numFmt w:val="bullet"/>
+      <w:lvlText w:val="o"/>
+      <w:lvlJc w:val="left"/>
+      <w:pPr>
+        <w:ind w:left="5727" w:hanging="360"/>
+      </w:pPr>
+      <w:rPr>
+        <w:rFonts w:ascii="Courier New" w:hAnsi="Courier New" w:cs="Courier New" w:hint="default"/>
+      </w:rPr>
+    </w:lvl>
+    <w:lvl w:ilvl="5" w:tplc="04090005" w:tentative="1">
+      <w:start w:val="1"/>
+      <w:numFmt w:val="bullet"/>
+      <w:lvlText w:val=""/>
+      <w:lvlJc w:val="left"/>
+      <w:pPr>
+        <w:ind w:left="6447" w:hanging="360"/>
+      </w:pPr>
+      <w:rPr>
+        <w:rFonts w:ascii="Wingdings" w:hAnsi="Wingdings" w:hint="default"/>
+      </w:rPr>
+    </w:lvl>
+    <w:lvl w:ilvl="6" w:tplc="04090001" w:tentative="1">
+      <w:start w:val="1"/>
+      <w:numFmt w:val="bullet"/>
+      <w:lvlText w:val=""/>
+      <w:lvlJc w:val="left"/>
+      <w:pPr>
+        <w:ind w:left="7167" w:hanging="360"/>
+      </w:pPr>
+      <w:rPr>
+        <w:rFonts w:ascii="Symbol" w:hAnsi="Symbol" w:hint="default"/>
+      </w:rPr>
+    </w:lvl>
+    <w:lvl w:ilvl="7" w:tplc="04090003" w:tentative="1">
+      <w:start w:val="1"/>
+      <w:numFmt w:val="bullet"/>
+      <w:lvlText w:val="o"/>
+      <w:lvlJc w:val="left"/>
+      <w:pPr>
+        <w:ind w:left="7887" w:hanging="360"/>
+      </w:pPr>
+      <w:rPr>
+        <w:rFonts w:ascii="Courier New" w:hAnsi="Courier New" w:cs="Courier New" w:hint="default"/>
+      </w:rPr>
+    </w:lvl>
+    <w:lvl w:ilvl="8" w:tplc="04090005" w:tentative="1">
+      <w:start w:val="1"/>
+      <w:numFmt w:val="bullet"/>
+      <w:lvlText w:val=""/>
+      <w:lvlJc w:val="left"/>
+      <w:pPr>
+        <w:ind w:left="8607" w:hanging="360"/>
+      </w:pPr>
+      <w:rPr>
+        <w:rFonts w:ascii="Wingdings" w:hAnsi="Wingdings" w:hint="default"/>
+      </w:rPr>
+    </w:lvl>
+  </w:abstractNum>
+  <w:abstractNum w:abstractNumId="13" w15:restartNumberingAfterBreak="0">
     <w:nsid w:val="4E1241D8"/>
     <w:multiLevelType w:val="hybridMultilevel"/>
     <w:tmpl w:val="60E24992"/>
@@ -2859,7 +5305,7 @@
       </w:rPr>
     </w:lvl>
   </w:abstractNum>
-  <w:abstractNum w:abstractNumId="3" w15:restartNumberingAfterBreak="0">
+  <w:abstractNum w:abstractNumId="14" w15:restartNumberingAfterBreak="0">
     <w:nsid w:val="58C9643F"/>
     <w:multiLevelType w:val="hybridMultilevel"/>
     <w:tmpl w:val="3040678C"/>
@@ -2945,7 +5391,120 @@
       </w:pPr>
     </w:lvl>
   </w:abstractNum>
-  <w:abstractNum w:abstractNumId="4" w15:restartNumberingAfterBreak="0">
+  <w:abstractNum w:abstractNumId="15" w15:restartNumberingAfterBreak="0">
+    <w:nsid w:val="609450CA"/>
+    <w:multiLevelType w:val="hybridMultilevel"/>
+    <w:tmpl w:val="220A427E"/>
+    <w:lvl w:ilvl="0" w:tplc="04090001">
+      <w:start w:val="1"/>
+      <w:numFmt w:val="bullet"/>
+      <w:lvlText w:val=""/>
+      <w:lvlJc w:val="left"/>
+      <w:pPr>
+        <w:ind w:left="3550" w:hanging="360"/>
+      </w:pPr>
+      <w:rPr>
+        <w:rFonts w:ascii="Symbol" w:hAnsi="Symbol" w:hint="default"/>
+      </w:rPr>
+    </w:lvl>
+    <w:lvl w:ilvl="1" w:tplc="04090003" w:tentative="1">
+      <w:start w:val="1"/>
+      <w:numFmt w:val="bullet"/>
+      <w:lvlText w:val="o"/>
+      <w:lvlJc w:val="left"/>
+      <w:pPr>
+        <w:ind w:left="4270" w:hanging="360"/>
+      </w:pPr>
+      <w:rPr>
+        <w:rFonts w:ascii="Courier New" w:hAnsi="Courier New" w:cs="Courier New" w:hint="default"/>
+      </w:rPr>
+    </w:lvl>
+    <w:lvl w:ilvl="2" w:tplc="04090005" w:tentative="1">
+      <w:start w:val="1"/>
+      <w:numFmt w:val="bullet"/>
+      <w:lvlText w:val=""/>
+      <w:lvlJc w:val="left"/>
+      <w:pPr>
+        <w:ind w:left="4990" w:hanging="360"/>
+      </w:pPr>
+      <w:rPr>
+        <w:rFonts w:ascii="Wingdings" w:hAnsi="Wingdings" w:hint="default"/>
+      </w:rPr>
+    </w:lvl>
+    <w:lvl w:ilvl="3" w:tplc="04090001" w:tentative="1">
+      <w:start w:val="1"/>
+      <w:numFmt w:val="bullet"/>
+      <w:lvlText w:val=""/>
+      <w:lvlJc w:val="left"/>
+      <w:pPr>
+        <w:ind w:left="5710" w:hanging="360"/>
+      </w:pPr>
+      <w:rPr>
+        <w:rFonts w:ascii="Symbol" w:hAnsi="Symbol" w:hint="default"/>
+      </w:rPr>
+    </w:lvl>
+    <w:lvl w:ilvl="4" w:tplc="04090003" w:tentative="1">
+      <w:start w:val="1"/>
+      <w:numFmt w:val="bullet"/>
+      <w:lvlText w:val="o"/>
+      <w:lvlJc w:val="left"/>
+      <w:pPr>
+        <w:ind w:left="6430" w:hanging="360"/>
+      </w:pPr>
+      <w:rPr>
+        <w:rFonts w:ascii="Courier New" w:hAnsi="Courier New" w:cs="Courier New" w:hint="default"/>
+      </w:rPr>
+    </w:lvl>
+    <w:lvl w:ilvl="5" w:tplc="04090005" w:tentative="1">
+      <w:start w:val="1"/>
+      <w:numFmt w:val="bullet"/>
+      <w:lvlText w:val=""/>
+      <w:lvlJc w:val="left"/>
+      <w:pPr>
+        <w:ind w:left="7150" w:hanging="360"/>
+      </w:pPr>
+      <w:rPr>
+        <w:rFonts w:ascii="Wingdings" w:hAnsi="Wingdings" w:hint="default"/>
+      </w:rPr>
+    </w:lvl>
+    <w:lvl w:ilvl="6" w:tplc="04090001" w:tentative="1">
+      <w:start w:val="1"/>
+      <w:numFmt w:val="bullet"/>
+      <w:lvlText w:val=""/>
+      <w:lvlJc w:val="left"/>
+      <w:pPr>
+        <w:ind w:left="7870" w:hanging="360"/>
+      </w:pPr>
+      <w:rPr>
+        <w:rFonts w:ascii="Symbol" w:hAnsi="Symbol" w:hint="default"/>
+      </w:rPr>
+    </w:lvl>
+    <w:lvl w:ilvl="7" w:tplc="04090003" w:tentative="1">
+      <w:start w:val="1"/>
+      <w:numFmt w:val="bullet"/>
+      <w:lvlText w:val="o"/>
+      <w:lvlJc w:val="left"/>
+      <w:pPr>
+        <w:ind w:left="8590" w:hanging="360"/>
+      </w:pPr>
+      <w:rPr>
+        <w:rFonts w:ascii="Courier New" w:hAnsi="Courier New" w:cs="Courier New" w:hint="default"/>
+      </w:rPr>
+    </w:lvl>
+    <w:lvl w:ilvl="8" w:tplc="04090005" w:tentative="1">
+      <w:start w:val="1"/>
+      <w:numFmt w:val="bullet"/>
+      <w:lvlText w:val=""/>
+      <w:lvlJc w:val="left"/>
+      <w:pPr>
+        <w:ind w:left="9310" w:hanging="360"/>
+      </w:pPr>
+      <w:rPr>
+        <w:rFonts w:ascii="Wingdings" w:hAnsi="Wingdings" w:hint="default"/>
+      </w:rPr>
+    </w:lvl>
+  </w:abstractNum>
+  <w:abstractNum w:abstractNumId="16" w15:restartNumberingAfterBreak="0">
     <w:nsid w:val="6D966E7A"/>
     <w:multiLevelType w:val="multilevel"/>
     <w:tmpl w:val="6712B82C"/>
@@ -3058,20 +5617,172 @@
       </w:rPr>
     </w:lvl>
   </w:abstractNum>
+  <w:abstractNum w:abstractNumId="17" w15:restartNumberingAfterBreak="0">
+    <w:nsid w:val="7ABF542B"/>
+    <w:multiLevelType w:val="multilevel"/>
+    <w:tmpl w:val="6712B82C"/>
+    <w:lvl w:ilvl="0">
+      <w:start w:val="1"/>
+      <w:numFmt w:val="decimal"/>
+      <w:lvlText w:val="%1."/>
+      <w:lvlJc w:val="left"/>
+      <w:pPr>
+        <w:ind w:left="2420" w:hanging="360"/>
+      </w:pPr>
+      <w:rPr>
+        <w:rFonts w:hint="default"/>
+      </w:rPr>
+    </w:lvl>
+    <w:lvl w:ilvl="1">
+      <w:start w:val="1"/>
+      <w:numFmt w:val="decimal"/>
+      <w:lvlText w:val="%1.%2."/>
+      <w:lvlJc w:val="left"/>
+      <w:pPr>
+        <w:ind w:left="2852" w:hanging="432"/>
+      </w:pPr>
+      <w:rPr>
+        <w:rFonts w:hint="default"/>
+      </w:rPr>
+    </w:lvl>
+    <w:lvl w:ilvl="2">
+      <w:start w:val="1"/>
+      <w:numFmt w:val="decimal"/>
+      <w:lvlText w:val="%1.%2.%3."/>
+      <w:lvlJc w:val="left"/>
+      <w:pPr>
+        <w:ind w:left="3284" w:hanging="504"/>
+      </w:pPr>
+      <w:rPr>
+        <w:rFonts w:hint="default"/>
+      </w:rPr>
+    </w:lvl>
+    <w:lvl w:ilvl="3">
+      <w:start w:val="1"/>
+      <w:numFmt w:val="decimal"/>
+      <w:lvlText w:val="%1.%2.%3.%4."/>
+      <w:lvlJc w:val="left"/>
+      <w:pPr>
+        <w:ind w:left="3788" w:hanging="648"/>
+      </w:pPr>
+      <w:rPr>
+        <w:rFonts w:hint="default"/>
+      </w:rPr>
+    </w:lvl>
+    <w:lvl w:ilvl="4">
+      <w:start w:val="1"/>
+      <w:numFmt w:val="decimal"/>
+      <w:lvlText w:val="%1.%2.%3.%4.%5."/>
+      <w:lvlJc w:val="left"/>
+      <w:pPr>
+        <w:ind w:left="4292" w:hanging="792"/>
+      </w:pPr>
+      <w:rPr>
+        <w:rFonts w:hint="default"/>
+      </w:rPr>
+    </w:lvl>
+    <w:lvl w:ilvl="5">
+      <w:start w:val="1"/>
+      <w:numFmt w:val="decimal"/>
+      <w:lvlText w:val="%1.%2.%3.%4.%5.%6."/>
+      <w:lvlJc w:val="left"/>
+      <w:pPr>
+        <w:ind w:left="4796" w:hanging="936"/>
+      </w:pPr>
+      <w:rPr>
+        <w:rFonts w:hint="default"/>
+      </w:rPr>
+    </w:lvl>
+    <w:lvl w:ilvl="6">
+      <w:start w:val="1"/>
+      <w:numFmt w:val="decimal"/>
+      <w:lvlText w:val="%1.%2.%3.%4.%5.%6.%7."/>
+      <w:lvlJc w:val="left"/>
+      <w:pPr>
+        <w:ind w:left="5300" w:hanging="1080"/>
+      </w:pPr>
+      <w:rPr>
+        <w:rFonts w:hint="default"/>
+      </w:rPr>
+    </w:lvl>
+    <w:lvl w:ilvl="7">
+      <w:start w:val="1"/>
+      <w:numFmt w:val="decimal"/>
+      <w:lvlText w:val="%1.%2.%3.%4.%5.%6.%7.%8."/>
+      <w:lvlJc w:val="left"/>
+      <w:pPr>
+        <w:ind w:left="5804" w:hanging="1224"/>
+      </w:pPr>
+      <w:rPr>
+        <w:rFonts w:hint="default"/>
+      </w:rPr>
+    </w:lvl>
+    <w:lvl w:ilvl="8">
+      <w:start w:val="1"/>
+      <w:numFmt w:val="decimal"/>
+      <w:lvlText w:val="%1.%2.%3.%4.%5.%6.%7.%8.%9."/>
+      <w:lvlJc w:val="left"/>
+      <w:pPr>
+        <w:ind w:left="6380" w:hanging="1440"/>
+      </w:pPr>
+      <w:rPr>
+        <w:rFonts w:hint="default"/>
+      </w:rPr>
+    </w:lvl>
+  </w:abstractNum>
   <w:num w:numId="1">
+    <w:abstractNumId w:val="13"/>
+  </w:num>
+  <w:num w:numId="2">
+    <w:abstractNumId w:val="4"/>
+  </w:num>
+  <w:num w:numId="3">
+    <w:abstractNumId w:val="14"/>
+  </w:num>
+  <w:num w:numId="4">
+    <w:abstractNumId w:val="1"/>
+  </w:num>
+  <w:num w:numId="5">
+    <w:abstractNumId w:val="16"/>
+  </w:num>
+  <w:num w:numId="6">
+    <w:abstractNumId w:val="17"/>
+  </w:num>
+  <w:num w:numId="7">
+    <w:abstractNumId w:val="11"/>
+  </w:num>
+  <w:num w:numId="8">
+    <w:abstractNumId w:val="12"/>
+  </w:num>
+  <w:num w:numId="9">
+    <w:abstractNumId w:val="9"/>
+  </w:num>
+  <w:num w:numId="10">
+    <w:abstractNumId w:val="10"/>
+  </w:num>
+  <w:num w:numId="11">
+    <w:abstractNumId w:val="3"/>
+  </w:num>
+  <w:num w:numId="12">
+    <w:abstractNumId w:val="15"/>
+  </w:num>
+  <w:num w:numId="13">
+    <w:abstractNumId w:val="7"/>
+  </w:num>
+  <w:num w:numId="14">
+    <w:abstractNumId w:val="5"/>
+  </w:num>
+  <w:num w:numId="15">
     <w:abstractNumId w:val="2"/>
   </w:num>
-  <w:num w:numId="2">
-    <w:abstractNumId w:val="1"/>
-  </w:num>
-  <w:num w:numId="3">
-    <w:abstractNumId w:val="3"/>
-  </w:num>
-  <w:num w:numId="4">
+  <w:num w:numId="16">
     <w:abstractNumId w:val="0"/>
   </w:num>
-  <w:num w:numId="5">
-    <w:abstractNumId w:val="4"/>
+  <w:num w:numId="17">
+    <w:abstractNumId w:val="8"/>
+  </w:num>
+  <w:num w:numId="18">
+    <w:abstractNumId w:val="6"/>
   </w:num>
 </w:numbering>
 </file>
@@ -3898,7 +6609,7 @@
 </file>
 
 <file path=customXml/itemProps1.xml><?xml version="1.0" encoding="utf-8"?>
-<ds:datastoreItem xmlns:ds="http://schemas.openxmlformats.org/officeDocument/2006/customXml" ds:itemID="{CC9FD9FB-A755-4248-9D20-C01D4606A92B}">
+<ds:datastoreItem xmlns:ds="http://schemas.openxmlformats.org/officeDocument/2006/customXml" ds:itemID="{F0C53A6E-07F6-4573-8AC4-51689454A45B}">
   <ds:schemaRefs>
     <ds:schemaRef ds:uri="http://schemas.openxmlformats.org/officeDocument/2006/bibliography"/>
   </ds:schemaRefs>

</xml_diff>

<commit_message>
procesar clase y metodo
</commit_message>
<xml_diff>
--- a/Manual de técnico grupo 2.docx
+++ b/Manual de técnico grupo 2.docx
@@ -1946,7 +1946,28 @@
           <w:sz w:val="28"/>
           <w:szCs w:val="28"/>
         </w:rPr>
-        <w:t>Diccionario de clases ………………………………………………………………. 6</w:t>
+        <w:t>Diccionario de clases</w:t>
+      </w:r>
+      <w:r>
+        <w:rPr>
+          <w:sz w:val="28"/>
+          <w:szCs w:val="28"/>
+        </w:rPr>
+        <w:t xml:space="preserve"> y métodos</w:t>
+      </w:r>
+      <w:r>
+        <w:rPr>
+          <w:sz w:val="28"/>
+          <w:szCs w:val="28"/>
+        </w:rPr>
+        <w:t xml:space="preserve"> ………………………………………………………………. 6</w:t>
+      </w:r>
+      <w:r>
+        <w:rPr>
+          <w:sz w:val="28"/>
+          <w:szCs w:val="28"/>
+        </w:rPr>
+        <w:t xml:space="preserve"> - </w:t>
       </w:r>
     </w:p>
     <w:p>
@@ -3854,8 +3875,6 @@
         </w:rPr>
         <w:t xml:space="preserve"> y métodos </w:t>
       </w:r>
-      <w:bookmarkStart w:id="0" w:name="_GoBack"/>
-      <w:bookmarkEnd w:id="0"/>
     </w:p>
     <w:p>
       <w:pPr>
@@ -4392,9 +4411,193 @@
       </w:r>
       <w:r>
         <w:rPr>
+          <w:color w:val="4472C4" w:themeColor="accent1"/>
+        </w:rPr>
+        <w:t>//Contador del total de procesos que se van ingresando</w:t>
+      </w:r>
+    </w:p>
+    <w:p>
+      <w:pPr>
+        <w:tabs>
+          <w:tab w:val="left" w:pos="2060"/>
+        </w:tabs>
+        <w:ind w:left="1416"/>
+      </w:pPr>
+      <w:r>
+        <w:t xml:space="preserve">    </w:t>
+      </w:r>
+      <w:proofErr w:type="spellStart"/>
+      <w:r>
+        <w:rPr>
+          <w:color w:val="BF8F00" w:themeColor="accent4" w:themeShade="BF"/>
+        </w:rPr>
+        <w:t>int</w:t>
+      </w:r>
+      <w:proofErr w:type="spellEnd"/>
+      <w:r>
+        <w:t xml:space="preserve"> </w:t>
+      </w:r>
+      <w:proofErr w:type="spellStart"/>
+      <w:r>
+        <w:t>NProceso</w:t>
+      </w:r>
+      <w:proofErr w:type="spellEnd"/>
+      <w:r>
+        <w:t>;</w:t>
+      </w:r>
+      <w:r>
+        <w:rPr>
+          <w:color w:val="4472C4" w:themeColor="accent1"/>
+        </w:rPr>
+        <w:t>//Carga el número de procesos ejecutándose</w:t>
+      </w:r>
+    </w:p>
+    <w:p>
+      <w:pPr>
+        <w:tabs>
+          <w:tab w:val="left" w:pos="2060"/>
+        </w:tabs>
+        <w:ind w:left="1416"/>
+      </w:pPr>
+      <w:r>
+        <w:t xml:space="preserve">    </w:t>
+      </w:r>
+      <w:proofErr w:type="spellStart"/>
+      <w:r>
+        <w:rPr>
+          <w:color w:val="BF8F00" w:themeColor="accent4" w:themeShade="BF"/>
+        </w:rPr>
+        <w:t>int</w:t>
+      </w:r>
+      <w:proofErr w:type="spellEnd"/>
+      <w:r>
+        <w:rPr>
+          <w:color w:val="BF8F00" w:themeColor="accent4" w:themeShade="BF"/>
+        </w:rPr>
+        <w:t xml:space="preserve"> </w:t>
+      </w:r>
+      <w:proofErr w:type="spellStart"/>
+      <w:r>
+        <w:t>IdProceso</w:t>
+      </w:r>
+      <w:proofErr w:type="spellEnd"/>
+      <w:r>
+        <w:t>;</w:t>
+      </w:r>
+      <w:r>
+        <w:rPr>
+          <w:color w:val="4472C4" w:themeColor="accent1"/>
+        </w:rPr>
+        <w:t>//Carga el ID del proceso</w:t>
+      </w:r>
+    </w:p>
+    <w:p>
+      <w:pPr>
+        <w:tabs>
+          <w:tab w:val="left" w:pos="2060"/>
+        </w:tabs>
+        <w:ind w:left="1416"/>
+      </w:pPr>
+      <w:r>
+        <w:t xml:space="preserve">    </w:t>
+      </w:r>
+      <w:proofErr w:type="spellStart"/>
+      <w:r>
+        <w:rPr>
+          <w:color w:val="BF8F00" w:themeColor="accent4" w:themeShade="BF"/>
+        </w:rPr>
+        <w:t>int</w:t>
+      </w:r>
+      <w:proofErr w:type="spellEnd"/>
+      <w:r>
+        <w:t xml:space="preserve"> </w:t>
+      </w:r>
+      <w:proofErr w:type="spellStart"/>
+      <w:r>
+        <w:t>Rafaga</w:t>
+      </w:r>
+      <w:proofErr w:type="spellEnd"/>
+      <w:r>
+        <w:t>=0;</w:t>
+      </w:r>
+      <w:r>
+        <w:rPr>
+          <w:color w:val="4472C4" w:themeColor="accent1"/>
+        </w:rPr>
+        <w:t>//Carga la ráfaga en ejecución</w:t>
+      </w:r>
+    </w:p>
+    <w:p>
+      <w:pPr>
+        <w:tabs>
+          <w:tab w:val="left" w:pos="2060"/>
+        </w:tabs>
+        <w:ind w:left="1416"/>
+      </w:pPr>
+      <w:r>
+        <w:t xml:space="preserve">   </w:t>
+      </w:r>
+      <w:r>
+        <w:rPr>
+          <w:color w:val="BF8F00" w:themeColor="accent4" w:themeShade="BF"/>
+        </w:rPr>
+        <w:t xml:space="preserve"> </w:t>
+      </w:r>
+      <w:proofErr w:type="spellStart"/>
+      <w:r>
+        <w:rPr>
+          <w:color w:val="BF8F00" w:themeColor="accent4" w:themeShade="BF"/>
+        </w:rPr>
+        <w:t>int</w:t>
+      </w:r>
+      <w:proofErr w:type="spellEnd"/>
+      <w:r>
+        <w:t xml:space="preserve"> Quantum=0;</w:t>
+      </w:r>
+      <w:r>
+        <w:rPr>
+          <w:color w:val="4472C4" w:themeColor="accent1"/>
+        </w:rPr>
+        <w:t>//Carga el Intervalo - Periodo (quantum) en ejecución</w:t>
+      </w:r>
+    </w:p>
+    <w:p>
+      <w:pPr>
+        <w:tabs>
+          <w:tab w:val="left" w:pos="2060"/>
+        </w:tabs>
+        <w:ind w:left="1416"/>
+        <w:rPr>
           <w:color w:val="70AD47" w:themeColor="accent6"/>
         </w:rPr>
-        <w:t>//Contador del total de procesos que se van ingresando</w:t>
+      </w:pPr>
+      <w:r>
+        <w:t xml:space="preserve">    </w:t>
+      </w:r>
+      <w:proofErr w:type="spellStart"/>
+      <w:r>
+        <w:rPr>
+          <w:color w:val="BF8F00" w:themeColor="accent4" w:themeShade="BF"/>
+        </w:rPr>
+        <w:t>int</w:t>
+      </w:r>
+      <w:proofErr w:type="spellEnd"/>
+      <w:r>
+        <w:t xml:space="preserve"> </w:t>
+      </w:r>
+      <w:proofErr w:type="spellStart"/>
+      <w:r>
+        <w:t>ResiduoRafaga</w:t>
+      </w:r>
+      <w:proofErr w:type="spellEnd"/>
+      <w:r>
+        <w:t>=0;</w:t>
+      </w:r>
+      <w:r>
+        <w:rPr>
+          <w:color w:val="4472C4" w:themeColor="accent1"/>
+        </w:rPr>
+        <w:t>//Carga el residuo en ejecución</w:t>
       </w:r>
     </w:p>
     <w:p>
@@ -4416,22 +4619,111 @@
       </w:r>
       <w:proofErr w:type="spellEnd"/>
       <w:r>
+        <w:rPr>
+          <w:color w:val="BF8F00" w:themeColor="accent4" w:themeShade="BF"/>
+        </w:rPr>
         <w:t xml:space="preserve"> </w:t>
       </w:r>
       <w:proofErr w:type="spellStart"/>
       <w:r>
-        <w:t>NProceso</w:t>
+        <w:t>TiempoProceso</w:t>
       </w:r>
       <w:proofErr w:type="spellEnd"/>
       <w:r>
+        <w:t>=0;</w:t>
+      </w:r>
+      <w:r>
+        <w:rPr>
+          <w:color w:val="4472C4" w:themeColor="accent1"/>
+        </w:rPr>
+        <w:t>//Carga el tiempo que se dura procesando</w:t>
+      </w:r>
+    </w:p>
+    <w:p>
+      <w:pPr>
+        <w:tabs>
+          <w:tab w:val="left" w:pos="2060"/>
+        </w:tabs>
+        <w:ind w:left="1416"/>
+      </w:pPr>
+      <w:r>
+        <w:t xml:space="preserve">    </w:t>
+      </w:r>
+      <w:proofErr w:type="spellStart"/>
+      <w:r>
+        <w:rPr>
+          <w:color w:val="BF8F00" w:themeColor="accent4" w:themeShade="BF"/>
+        </w:rPr>
+        <w:t>int</w:t>
+      </w:r>
+      <w:proofErr w:type="spellEnd"/>
+      <w:r>
+        <w:t xml:space="preserve"> </w:t>
+      </w:r>
+      <w:proofErr w:type="spellStart"/>
+      <w:r>
+        <w:t>ValorBarra</w:t>
+      </w:r>
+      <w:proofErr w:type="spellEnd"/>
+      <w:r>
         <w:t>;</w:t>
       </w:r>
       <w:r>
         <w:rPr>
+          <w:color w:val="4472C4" w:themeColor="accent1"/>
+        </w:rPr>
+        <w:t>//Carga el progreso de la Barra</w:t>
+      </w:r>
+    </w:p>
+    <w:p>
+      <w:pPr>
+        <w:tabs>
+          <w:tab w:val="left" w:pos="2060"/>
+        </w:tabs>
+        <w:ind w:left="1416"/>
+        <w:rPr>
           <w:color w:val="70AD47" w:themeColor="accent6"/>
         </w:rPr>
-        <w:t>//Carga el número de procesos ejecutándose</w:t>
-      </w:r>
+      </w:pPr>
+      <w:r>
+        <w:t xml:space="preserve">   </w:t>
+      </w:r>
+      <w:r>
+        <w:rPr>
+          <w:color w:val="BF8F00" w:themeColor="accent4" w:themeShade="BF"/>
+        </w:rPr>
+        <w:t xml:space="preserve"> </w:t>
+      </w:r>
+      <w:proofErr w:type="spellStart"/>
+      <w:r>
+        <w:rPr>
+          <w:color w:val="BF8F00" w:themeColor="accent4" w:themeShade="BF"/>
+        </w:rPr>
+        <w:t>int</w:t>
+      </w:r>
+      <w:proofErr w:type="spellEnd"/>
+      <w:r>
+        <w:rPr>
+          <w:color w:val="BF8F00" w:themeColor="accent4" w:themeShade="BF"/>
+        </w:rPr>
+        <w:t xml:space="preserve"> </w:t>
+      </w:r>
+      <w:proofErr w:type="spellStart"/>
+      <w:r>
+        <w:t>CantidadProcesos</w:t>
+      </w:r>
+      <w:proofErr w:type="spellEnd"/>
+      <w:r>
+        <w:t>;</w:t>
+      </w:r>
+      <w:bookmarkStart w:id="0" w:name="_GoBack"/>
+      <w:r>
+        <w:rPr>
+          <w:color w:val="4472C4" w:themeColor="accent1"/>
+        </w:rPr>
+        <w:t>//Número de procesos terminados</w:t>
+      </w:r>
+      <w:bookmarkEnd w:id="0"/>
     </w:p>
     <w:p>
       <w:pPr>
@@ -4440,418 +4732,742 @@
         </w:tabs>
         <w:ind w:left="1416"/>
       </w:pPr>
-      <w:r>
+    </w:p>
+    <w:p>
+      <w:pPr>
+        <w:tabs>
+          <w:tab w:val="left" w:pos="2060"/>
+        </w:tabs>
+        <w:ind w:left="1416"/>
+      </w:pPr>
+      <w:r>
+        <w:t>.</w:t>
+      </w:r>
+    </w:p>
+    <w:p>
+      <w:pPr>
+        <w:tabs>
+          <w:tab w:val="left" w:pos="2060"/>
+        </w:tabs>
+        <w:ind w:left="1416"/>
+      </w:pPr>
+      <w:r>
+        <w:t>.</w:t>
+      </w:r>
+    </w:p>
+    <w:p>
+      <w:pPr>
+        <w:tabs>
+          <w:tab w:val="left" w:pos="2060"/>
+        </w:tabs>
+        <w:ind w:left="1416"/>
+      </w:pPr>
+      <w:r>
+        <w:t>.</w:t>
+      </w:r>
+    </w:p>
+    <w:p>
+      <w:pPr>
+        <w:tabs>
+          <w:tab w:val="left" w:pos="2060"/>
+        </w:tabs>
+        <w:ind w:left="1416"/>
+      </w:pPr>
+      <w:r>
+        <w:t>}</w:t>
+      </w:r>
+    </w:p>
+    <w:p/>
+    <w:p>
+      <w:pPr>
+        <w:tabs>
+          <w:tab w:val="left" w:pos="2060"/>
+        </w:tabs>
+        <w:jc w:val="center"/>
+      </w:pPr>
+    </w:p>
+    <w:p>
+      <w:pPr>
+        <w:tabs>
+          <w:tab w:val="left" w:pos="2060"/>
+        </w:tabs>
+        <w:jc w:val="center"/>
+      </w:pPr>
+    </w:p>
+    <w:p>
+      <w:pPr>
+        <w:tabs>
+          <w:tab w:val="left" w:pos="2060"/>
+        </w:tabs>
+        <w:jc w:val="center"/>
+      </w:pPr>
+    </w:p>
+    <w:p>
+      <w:pPr>
+        <w:tabs>
+          <w:tab w:val="left" w:pos="2060"/>
+        </w:tabs>
+        <w:jc w:val="center"/>
+      </w:pPr>
+    </w:p>
+    <w:p>
+      <w:pPr>
+        <w:tabs>
+          <w:tab w:val="left" w:pos="2060"/>
+        </w:tabs>
+        <w:jc w:val="center"/>
+      </w:pPr>
+    </w:p>
+    <w:p>
+      <w:pPr>
+        <w:tabs>
+          <w:tab w:val="left" w:pos="2060"/>
+        </w:tabs>
+        <w:jc w:val="center"/>
+      </w:pPr>
+    </w:p>
+    <w:p>
+      <w:pPr>
+        <w:tabs>
+          <w:tab w:val="left" w:pos="2060"/>
+        </w:tabs>
+        <w:jc w:val="center"/>
+      </w:pPr>
+    </w:p>
+    <w:p>
+      <w:pPr>
+        <w:tabs>
+          <w:tab w:val="left" w:pos="2060"/>
+        </w:tabs>
+        <w:jc w:val="center"/>
+      </w:pPr>
+    </w:p>
+    <w:p>
+      <w:pPr>
+        <w:tabs>
+          <w:tab w:val="left" w:pos="2060"/>
+        </w:tabs>
+        <w:jc w:val="center"/>
+      </w:pPr>
+    </w:p>
+    <w:p>
+      <w:pPr>
+        <w:tabs>
+          <w:tab w:val="left" w:pos="2060"/>
+        </w:tabs>
+        <w:jc w:val="center"/>
+      </w:pPr>
+    </w:p>
+    <w:p>
+      <w:pPr>
+        <w:tabs>
+          <w:tab w:val="left" w:pos="2060"/>
+        </w:tabs>
+        <w:ind w:left="708"/>
+        <w:rPr>
+          <w:lang w:val="en-US"/>
+        </w:rPr>
+      </w:pPr>
+      <w:r>
+        <w:rPr>
+          <w:lang w:val="en-US"/>
+        </w:rPr>
+        <w:t>/**</w:t>
+      </w:r>
+    </w:p>
+    <w:p>
+      <w:pPr>
+        <w:tabs>
+          <w:tab w:val="left" w:pos="2060"/>
+        </w:tabs>
+        <w:ind w:left="708"/>
+        <w:rPr>
+          <w:lang w:val="en-US"/>
+        </w:rPr>
+      </w:pPr>
+      <w:r>
+        <w:rPr>
+          <w:lang w:val="en-US"/>
+        </w:rPr>
+        <w:t xml:space="preserve">     * Creates new form </w:t>
+      </w:r>
+      <w:proofErr w:type="spellStart"/>
+      <w:r>
+        <w:rPr>
+          <w:lang w:val="en-US"/>
+        </w:rPr>
+        <w:t>Procesar</w:t>
+      </w:r>
+      <w:proofErr w:type="spellEnd"/>
+    </w:p>
+    <w:p>
+      <w:pPr>
+        <w:tabs>
+          <w:tab w:val="left" w:pos="2060"/>
+        </w:tabs>
+        <w:ind w:left="708"/>
+        <w:rPr>
+          <w:lang w:val="en-US"/>
+        </w:rPr>
+      </w:pPr>
+      <w:r>
+        <w:rPr>
+          <w:lang w:val="en-US"/>
+        </w:rPr>
+        <w:t xml:space="preserve">     */</w:t>
+      </w:r>
+    </w:p>
+    <w:p>
+      <w:pPr>
+        <w:tabs>
+          <w:tab w:val="left" w:pos="2060"/>
+        </w:tabs>
+        <w:ind w:left="708"/>
+        <w:rPr>
+          <w:lang w:val="en-US"/>
+        </w:rPr>
+      </w:pPr>
+      <w:r>
+        <w:rPr>
+          <w:lang w:val="en-US"/>
+        </w:rPr>
+        <w:t xml:space="preserve">    public </w:t>
+      </w:r>
+      <w:proofErr w:type="spellStart"/>
+      <w:proofErr w:type="gramStart"/>
+      <w:r>
+        <w:rPr>
+          <w:lang w:val="en-US"/>
+        </w:rPr>
+        <w:t>Procesar</w:t>
+      </w:r>
+      <w:proofErr w:type="spellEnd"/>
+      <w:r>
+        <w:rPr>
+          <w:lang w:val="en-US"/>
+        </w:rPr>
+        <w:t>(</w:t>
+      </w:r>
+      <w:proofErr w:type="gramEnd"/>
+      <w:r>
+        <w:rPr>
+          <w:lang w:val="en-US"/>
+        </w:rPr>
+        <w:t>) {</w:t>
+      </w:r>
+    </w:p>
+    <w:p>
+      <w:pPr>
+        <w:tabs>
+          <w:tab w:val="left" w:pos="2060"/>
+        </w:tabs>
+        <w:ind w:left="708"/>
+        <w:rPr>
+          <w:lang w:val="en-US"/>
+        </w:rPr>
+      </w:pPr>
+      <w:r>
+        <w:rPr>
+          <w:lang w:val="en-US"/>
+        </w:rPr>
+        <w:t xml:space="preserve">        </w:t>
+      </w:r>
+      <w:proofErr w:type="spellStart"/>
+      <w:proofErr w:type="gramStart"/>
+      <w:r>
+        <w:rPr>
+          <w:lang w:val="en-US"/>
+        </w:rPr>
+        <w:t>initComponents</w:t>
+      </w:r>
+      <w:proofErr w:type="spellEnd"/>
+      <w:r>
+        <w:rPr>
+          <w:lang w:val="en-US"/>
+        </w:rPr>
+        <w:t>(</w:t>
+      </w:r>
+      <w:proofErr w:type="gramEnd"/>
+      <w:r>
+        <w:rPr>
+          <w:lang w:val="en-US"/>
+        </w:rPr>
+        <w:t>);</w:t>
+      </w:r>
+    </w:p>
+    <w:p>
+      <w:pPr>
+        <w:tabs>
+          <w:tab w:val="left" w:pos="2060"/>
+        </w:tabs>
+        <w:ind w:left="708"/>
+        <w:rPr>
+          <w:lang w:val="en-US"/>
+        </w:rPr>
+      </w:pPr>
+      <w:r>
+        <w:rPr>
+          <w:lang w:val="en-US"/>
+        </w:rPr>
+        <w:t xml:space="preserve">        </w:t>
+      </w:r>
+      <w:proofErr w:type="spellStart"/>
+      <w:r>
+        <w:rPr>
+          <w:lang w:val="en-US"/>
+        </w:rPr>
+        <w:t>jTIngreso.setBackground</w:t>
+      </w:r>
+      <w:proofErr w:type="spellEnd"/>
+      <w:r>
+        <w:rPr>
+          <w:lang w:val="en-US"/>
+        </w:rPr>
+        <w:t>(</w:t>
+      </w:r>
+      <w:proofErr w:type="spellStart"/>
+      <w:r>
+        <w:rPr>
+          <w:lang w:val="en-US"/>
+        </w:rPr>
+        <w:t>Color.CYAN</w:t>
+      </w:r>
+      <w:proofErr w:type="spellEnd"/>
+      <w:r>
+        <w:rPr>
+          <w:lang w:val="en-US"/>
+        </w:rPr>
+        <w:t>);</w:t>
+      </w:r>
+    </w:p>
+    <w:p>
+      <w:pPr>
+        <w:tabs>
+          <w:tab w:val="left" w:pos="2060"/>
+        </w:tabs>
+        <w:ind w:left="708"/>
+        <w:rPr>
+          <w:lang w:val="en-US"/>
+        </w:rPr>
+      </w:pPr>
+      <w:r>
+        <w:rPr>
+          <w:lang w:val="en-US"/>
+        </w:rPr>
+        <w:t xml:space="preserve">        </w:t>
+      </w:r>
+      <w:proofErr w:type="spellStart"/>
+      <w:r>
+        <w:rPr>
+          <w:lang w:val="en-US"/>
+        </w:rPr>
+        <w:t>jTIngreso.setForeground</w:t>
+      </w:r>
+      <w:proofErr w:type="spellEnd"/>
+      <w:r>
+        <w:rPr>
+          <w:lang w:val="en-US"/>
+        </w:rPr>
+        <w:t>(</w:t>
+      </w:r>
+      <w:proofErr w:type="spellStart"/>
+      <w:r>
+        <w:rPr>
+          <w:lang w:val="en-US"/>
+        </w:rPr>
+        <w:t>Color.blue</w:t>
+      </w:r>
+      <w:proofErr w:type="spellEnd"/>
+      <w:r>
+        <w:rPr>
+          <w:lang w:val="en-US"/>
+        </w:rPr>
+        <w:t>);</w:t>
+      </w:r>
+    </w:p>
+    <w:p>
+      <w:pPr>
+        <w:tabs>
+          <w:tab w:val="left" w:pos="2060"/>
+        </w:tabs>
+        <w:ind w:left="708"/>
+        <w:rPr>
+          <w:lang w:val="en-US"/>
+        </w:rPr>
+      </w:pPr>
+      <w:r>
+        <w:rPr>
+          <w:lang w:val="en-US"/>
+        </w:rPr>
+        <w:t xml:space="preserve">        </w:t>
+      </w:r>
+      <w:proofErr w:type="spellStart"/>
+      <w:r>
+        <w:rPr>
+          <w:lang w:val="en-US"/>
+        </w:rPr>
+        <w:t>jTFinal.setBackground</w:t>
+      </w:r>
+      <w:proofErr w:type="spellEnd"/>
+      <w:r>
+        <w:rPr>
+          <w:lang w:val="en-US"/>
+        </w:rPr>
+        <w:t>(</w:t>
+      </w:r>
+      <w:proofErr w:type="spellStart"/>
+      <w:r>
+        <w:rPr>
+          <w:lang w:val="en-US"/>
+        </w:rPr>
+        <w:t>Color.green</w:t>
+      </w:r>
+      <w:proofErr w:type="spellEnd"/>
+      <w:r>
+        <w:rPr>
+          <w:lang w:val="en-US"/>
+        </w:rPr>
+        <w:t>);</w:t>
+      </w:r>
+    </w:p>
+    <w:p>
+      <w:pPr>
+        <w:tabs>
+          <w:tab w:val="left" w:pos="2060"/>
+        </w:tabs>
+        <w:ind w:left="708"/>
+        <w:rPr>
+          <w:lang w:val="en-US"/>
+        </w:rPr>
+      </w:pPr>
+      <w:r>
+        <w:rPr>
+          <w:lang w:val="en-US"/>
+        </w:rPr>
+        <w:t xml:space="preserve">        //</w:t>
+      </w:r>
+      <w:proofErr w:type="spellStart"/>
+      <w:r>
+        <w:rPr>
+          <w:lang w:val="en-US"/>
+        </w:rPr>
+        <w:t>jTFinal.setBackground</w:t>
+      </w:r>
+      <w:proofErr w:type="spellEnd"/>
+      <w:r>
+        <w:rPr>
+          <w:lang w:val="en-US"/>
+        </w:rPr>
+        <w:t>(</w:t>
+      </w:r>
+      <w:proofErr w:type="spellStart"/>
+      <w:r>
+        <w:rPr>
+          <w:lang w:val="en-US"/>
+        </w:rPr>
+        <w:t>Color.red</w:t>
+      </w:r>
+      <w:proofErr w:type="spellEnd"/>
+      <w:r>
+        <w:rPr>
+          <w:lang w:val="en-US"/>
+        </w:rPr>
+        <w:t>);</w:t>
+      </w:r>
+    </w:p>
+    <w:p>
+      <w:pPr>
+        <w:tabs>
+          <w:tab w:val="left" w:pos="2060"/>
+        </w:tabs>
+        <w:ind w:left="708"/>
+        <w:rPr>
+          <w:lang w:val="en-US"/>
+        </w:rPr>
+      </w:pPr>
+      <w:r>
+        <w:rPr>
+          <w:lang w:val="en-US"/>
+        </w:rPr>
+        <w:t xml:space="preserve">        </w:t>
+      </w:r>
+      <w:proofErr w:type="spellStart"/>
+      <w:r>
+        <w:rPr>
+          <w:lang w:val="en-US"/>
+        </w:rPr>
+        <w:t>jTFCapturaQuantum.grabFocus</w:t>
+      </w:r>
+      <w:proofErr w:type="spellEnd"/>
+      <w:r>
+        <w:rPr>
+          <w:lang w:val="en-US"/>
+        </w:rPr>
+        <w:t>();</w:t>
+      </w:r>
+    </w:p>
+    <w:p>
+      <w:pPr>
+        <w:tabs>
+          <w:tab w:val="left" w:pos="2060"/>
+        </w:tabs>
+        <w:ind w:left="708"/>
+        <w:rPr>
+          <w:lang w:val="en-US"/>
+        </w:rPr>
+      </w:pPr>
+      <w:r>
+        <w:rPr>
+          <w:lang w:val="en-US"/>
+        </w:rPr>
+        <w:t xml:space="preserve">        </w:t>
+      </w:r>
+      <w:proofErr w:type="spellStart"/>
+      <w:r>
+        <w:rPr>
+          <w:lang w:val="en-US"/>
+        </w:rPr>
+        <w:t>RestrictedTextField</w:t>
+      </w:r>
+      <w:proofErr w:type="spellEnd"/>
+      <w:r>
+        <w:rPr>
+          <w:lang w:val="en-US"/>
+        </w:rPr>
+        <w:t xml:space="preserve"> r = new </w:t>
+      </w:r>
+      <w:proofErr w:type="spellStart"/>
+      <w:r>
+        <w:rPr>
+          <w:lang w:val="en-US"/>
+        </w:rPr>
+        <w:t>RestrictedTextField</w:t>
+      </w:r>
+      <w:proofErr w:type="spellEnd"/>
+      <w:r>
+        <w:rPr>
+          <w:lang w:val="en-US"/>
+        </w:rPr>
+        <w:t>(</w:t>
+      </w:r>
+      <w:proofErr w:type="spellStart"/>
+      <w:r>
+        <w:rPr>
+          <w:lang w:val="en-US"/>
+        </w:rPr>
+        <w:t>jTFCapturaID</w:t>
+      </w:r>
+      <w:proofErr w:type="spellEnd"/>
+      <w:r>
+        <w:rPr>
+          <w:lang w:val="en-US"/>
+        </w:rPr>
+        <w:t>);</w:t>
+      </w:r>
+    </w:p>
+    <w:p>
+      <w:pPr>
+        <w:tabs>
+          <w:tab w:val="left" w:pos="2060"/>
+        </w:tabs>
+        <w:ind w:left="708"/>
+        <w:rPr>
+          <w:lang w:val="en-US"/>
+        </w:rPr>
+      </w:pPr>
+      <w:r>
+        <w:rPr>
+          <w:lang w:val="en-US"/>
+        </w:rPr>
+        <w:t xml:space="preserve">        </w:t>
+      </w:r>
+      <w:proofErr w:type="spellStart"/>
+      <w:proofErr w:type="gramStart"/>
+      <w:r>
+        <w:rPr>
+          <w:lang w:val="en-US"/>
+        </w:rPr>
+        <w:t>r.setOnlyNums</w:t>
+      </w:r>
+      <w:proofErr w:type="spellEnd"/>
+      <w:proofErr w:type="gramEnd"/>
+      <w:r>
+        <w:rPr>
+          <w:lang w:val="en-US"/>
+        </w:rPr>
+        <w:t>(true);</w:t>
+      </w:r>
+    </w:p>
+    <w:p>
+      <w:pPr>
+        <w:tabs>
+          <w:tab w:val="left" w:pos="2060"/>
+        </w:tabs>
+        <w:ind w:left="708"/>
+        <w:rPr>
+          <w:lang w:val="en-US"/>
+        </w:rPr>
+      </w:pPr>
+      <w:r>
+        <w:rPr>
+          <w:lang w:val="en-US"/>
+        </w:rPr>
+        <w:t xml:space="preserve">        </w:t>
+      </w:r>
+      <w:proofErr w:type="spellStart"/>
+      <w:proofErr w:type="gramStart"/>
+      <w:r>
+        <w:rPr>
+          <w:lang w:val="en-US"/>
+        </w:rPr>
+        <w:t>r.setLimit</w:t>
+      </w:r>
+      <w:proofErr w:type="spellEnd"/>
+      <w:proofErr w:type="gramEnd"/>
+      <w:r>
+        <w:rPr>
+          <w:lang w:val="en-US"/>
+        </w:rPr>
+        <w:t>(4);</w:t>
+      </w:r>
+    </w:p>
+    <w:p>
+      <w:pPr>
+        <w:tabs>
+          <w:tab w:val="left" w:pos="2060"/>
+        </w:tabs>
+        <w:ind w:left="708"/>
+        <w:rPr>
+          <w:lang w:val="en-US"/>
+        </w:rPr>
+      </w:pPr>
+      <w:r>
+        <w:rPr>
+          <w:lang w:val="en-US"/>
+        </w:rPr>
+        <w:t xml:space="preserve">        </w:t>
+      </w:r>
+      <w:proofErr w:type="spellStart"/>
+      <w:r>
+        <w:rPr>
+          <w:lang w:val="en-US"/>
+        </w:rPr>
+        <w:t>RestrictedTextField</w:t>
+      </w:r>
+      <w:proofErr w:type="spellEnd"/>
+      <w:r>
+        <w:rPr>
+          <w:lang w:val="en-US"/>
+        </w:rPr>
+        <w:t xml:space="preserve"> r2 = new </w:t>
+      </w:r>
+      <w:proofErr w:type="spellStart"/>
+      <w:r>
+        <w:rPr>
+          <w:lang w:val="en-US"/>
+        </w:rPr>
+        <w:t>RestrictedTextField</w:t>
+      </w:r>
+      <w:proofErr w:type="spellEnd"/>
+      <w:r>
+        <w:rPr>
+          <w:lang w:val="en-US"/>
+        </w:rPr>
+        <w:t>(</w:t>
+      </w:r>
+      <w:proofErr w:type="spellStart"/>
+      <w:r>
+        <w:rPr>
+          <w:lang w:val="en-US"/>
+        </w:rPr>
+        <w:t>jTFCapturaRafaga</w:t>
+      </w:r>
+      <w:proofErr w:type="spellEnd"/>
+      <w:r>
+        <w:rPr>
+          <w:lang w:val="en-US"/>
+        </w:rPr>
+        <w:t>);</w:t>
+      </w:r>
+    </w:p>
+    <w:p>
+      <w:pPr>
+        <w:tabs>
+          <w:tab w:val="left" w:pos="2060"/>
+        </w:tabs>
+        <w:ind w:left="708"/>
+        <w:rPr>
+          <w:lang w:val="en-US"/>
+        </w:rPr>
+      </w:pPr>
+      <w:r>
+        <w:rPr>
+          <w:lang w:val="en-US"/>
+        </w:rPr>
+        <w:t xml:space="preserve">        r</w:t>
+      </w:r>
+      <w:proofErr w:type="gramStart"/>
+      <w:r>
+        <w:rPr>
+          <w:lang w:val="en-US"/>
+        </w:rPr>
+        <w:t>2.setOnlyNums</w:t>
+      </w:r>
+      <w:proofErr w:type="gramEnd"/>
+      <w:r>
+        <w:rPr>
+          <w:lang w:val="en-US"/>
+        </w:rPr>
+        <w:t>(true);</w:t>
+      </w:r>
+    </w:p>
+    <w:p>
+      <w:pPr>
+        <w:tabs>
+          <w:tab w:val="left" w:pos="2060"/>
+        </w:tabs>
+        <w:ind w:left="708"/>
+        <w:rPr>
+          <w:lang w:val="en-US"/>
+        </w:rPr>
+      </w:pPr>
+      <w:r>
+        <w:rPr>
+          <w:lang w:val="en-US"/>
+        </w:rPr>
+        <w:t xml:space="preserve">        r</w:t>
+      </w:r>
+      <w:proofErr w:type="gramStart"/>
+      <w:r>
+        <w:rPr>
+          <w:lang w:val="en-US"/>
+        </w:rPr>
+        <w:t>2.setLimit</w:t>
+      </w:r>
+      <w:proofErr w:type="gramEnd"/>
+      <w:r>
+        <w:rPr>
+          <w:lang w:val="en-US"/>
+        </w:rPr>
+        <w:t>(3);</w:t>
+      </w:r>
+    </w:p>
+    <w:p>
+      <w:pPr>
+        <w:tabs>
+          <w:tab w:val="left" w:pos="2060"/>
+        </w:tabs>
+        <w:ind w:left="708"/>
+      </w:pPr>
+      <w:r>
+        <w:rPr>
+          <w:lang w:val="en-US"/>
+        </w:rPr>
         <w:t xml:space="preserve">    </w:t>
       </w:r>
-      <w:proofErr w:type="spellStart"/>
-      <w:r>
-        <w:rPr>
-          <w:color w:val="BF8F00" w:themeColor="accent4" w:themeShade="BF"/>
-        </w:rPr>
-        <w:t>int</w:t>
-      </w:r>
-      <w:proofErr w:type="spellEnd"/>
-      <w:r>
-        <w:rPr>
-          <w:color w:val="BF8F00" w:themeColor="accent4" w:themeShade="BF"/>
-        </w:rPr>
-        <w:t xml:space="preserve"> </w:t>
-      </w:r>
-      <w:proofErr w:type="spellStart"/>
-      <w:r>
-        <w:t>IdProceso</w:t>
-      </w:r>
-      <w:proofErr w:type="spellEnd"/>
-      <w:r>
-        <w:t>;</w:t>
-      </w:r>
-      <w:r>
-        <w:rPr>
-          <w:color w:val="70AD47" w:themeColor="accent6"/>
-        </w:rPr>
-        <w:t>//Carga el ID del proceso</w:t>
-      </w:r>
-    </w:p>
-    <w:p>
-      <w:pPr>
-        <w:tabs>
-          <w:tab w:val="left" w:pos="2060"/>
-        </w:tabs>
-        <w:ind w:left="1416"/>
-      </w:pPr>
-      <w:r>
-        <w:t xml:space="preserve">    </w:t>
-      </w:r>
-      <w:proofErr w:type="spellStart"/>
-      <w:r>
-        <w:rPr>
-          <w:color w:val="BF8F00" w:themeColor="accent4" w:themeShade="BF"/>
-        </w:rPr>
-        <w:t>int</w:t>
-      </w:r>
-      <w:proofErr w:type="spellEnd"/>
-      <w:r>
-        <w:t xml:space="preserve"> </w:t>
-      </w:r>
-      <w:proofErr w:type="spellStart"/>
-      <w:r>
-        <w:t>Rafaga</w:t>
-      </w:r>
-      <w:proofErr w:type="spellEnd"/>
-      <w:r>
-        <w:t>=0;</w:t>
-      </w:r>
-      <w:r>
-        <w:rPr>
-          <w:color w:val="70AD47" w:themeColor="accent6"/>
-        </w:rPr>
-        <w:t>//Carga la ráfaga en ejecución</w:t>
-      </w:r>
-    </w:p>
-    <w:p>
-      <w:pPr>
-        <w:tabs>
-          <w:tab w:val="left" w:pos="2060"/>
-        </w:tabs>
-        <w:ind w:left="1416"/>
-      </w:pPr>
-      <w:r>
-        <w:t xml:space="preserve">   </w:t>
-      </w:r>
-      <w:r>
-        <w:rPr>
-          <w:color w:val="BF8F00" w:themeColor="accent4" w:themeShade="BF"/>
-        </w:rPr>
-        <w:t xml:space="preserve"> </w:t>
-      </w:r>
-      <w:proofErr w:type="spellStart"/>
-      <w:r>
-        <w:rPr>
-          <w:color w:val="BF8F00" w:themeColor="accent4" w:themeShade="BF"/>
-        </w:rPr>
-        <w:t>int</w:t>
-      </w:r>
-      <w:proofErr w:type="spellEnd"/>
-      <w:r>
-        <w:t xml:space="preserve"> Quantum=0;</w:t>
-      </w:r>
-      <w:r>
-        <w:rPr>
-          <w:color w:val="70AD47" w:themeColor="accent6"/>
-        </w:rPr>
-        <w:t>//Carga el Intervalo - Periodo (quantum) en ejecución</w:t>
-      </w:r>
-    </w:p>
-    <w:p>
-      <w:pPr>
-        <w:tabs>
-          <w:tab w:val="left" w:pos="2060"/>
-        </w:tabs>
-        <w:ind w:left="1416"/>
-        <w:rPr>
-          <w:color w:val="70AD47" w:themeColor="accent6"/>
-        </w:rPr>
-      </w:pPr>
-      <w:r>
-        <w:t xml:space="preserve">    </w:t>
-      </w:r>
-      <w:proofErr w:type="spellStart"/>
-      <w:r>
-        <w:rPr>
-          <w:color w:val="BF8F00" w:themeColor="accent4" w:themeShade="BF"/>
-        </w:rPr>
-        <w:t>int</w:t>
-      </w:r>
-      <w:proofErr w:type="spellEnd"/>
-      <w:r>
-        <w:t xml:space="preserve"> </w:t>
-      </w:r>
-      <w:proofErr w:type="spellStart"/>
-      <w:r>
-        <w:t>ResiduoRafaga</w:t>
-      </w:r>
-      <w:proofErr w:type="spellEnd"/>
-      <w:r>
-        <w:t>=0;</w:t>
-      </w:r>
-      <w:r>
-        <w:rPr>
-          <w:color w:val="70AD47" w:themeColor="accent6"/>
-        </w:rPr>
-        <w:t>//Carga el residuo en ejecución</w:t>
-      </w:r>
-    </w:p>
-    <w:p>
-      <w:pPr>
-        <w:tabs>
-          <w:tab w:val="left" w:pos="2060"/>
-        </w:tabs>
-        <w:ind w:left="1416"/>
-      </w:pPr>
-      <w:r>
-        <w:t xml:space="preserve">    </w:t>
-      </w:r>
-      <w:proofErr w:type="spellStart"/>
-      <w:r>
-        <w:rPr>
-          <w:color w:val="BF8F00" w:themeColor="accent4" w:themeShade="BF"/>
-        </w:rPr>
-        <w:t>int</w:t>
-      </w:r>
-      <w:proofErr w:type="spellEnd"/>
-      <w:r>
-        <w:rPr>
-          <w:color w:val="BF8F00" w:themeColor="accent4" w:themeShade="BF"/>
-        </w:rPr>
-        <w:t xml:space="preserve"> </w:t>
-      </w:r>
-      <w:proofErr w:type="spellStart"/>
-      <w:r>
-        <w:t>TiempoProceso</w:t>
-      </w:r>
-      <w:proofErr w:type="spellEnd"/>
-      <w:r>
-        <w:t>=0;</w:t>
-      </w:r>
-      <w:r>
-        <w:rPr>
-          <w:color w:val="70AD47" w:themeColor="accent6"/>
-        </w:rPr>
-        <w:t>//Carga el tiempo que se dura procesando</w:t>
-      </w:r>
-    </w:p>
-    <w:p>
-      <w:pPr>
-        <w:tabs>
-          <w:tab w:val="left" w:pos="2060"/>
-        </w:tabs>
-        <w:ind w:left="1416"/>
-      </w:pPr>
-      <w:r>
-        <w:t xml:space="preserve">    </w:t>
-      </w:r>
-      <w:proofErr w:type="spellStart"/>
-      <w:r>
-        <w:rPr>
-          <w:color w:val="BF8F00" w:themeColor="accent4" w:themeShade="BF"/>
-        </w:rPr>
-        <w:t>int</w:t>
-      </w:r>
-      <w:proofErr w:type="spellEnd"/>
-      <w:r>
-        <w:t xml:space="preserve"> </w:t>
-      </w:r>
-      <w:proofErr w:type="spellStart"/>
-      <w:r>
-        <w:t>ValorBarra</w:t>
-      </w:r>
-      <w:proofErr w:type="spellEnd"/>
-      <w:r>
-        <w:t>;</w:t>
-      </w:r>
-      <w:r>
-        <w:rPr>
-          <w:color w:val="70AD47" w:themeColor="accent6"/>
-        </w:rPr>
-        <w:t>//Carga el progreso de la Barra</w:t>
-      </w:r>
-    </w:p>
-    <w:p>
-      <w:pPr>
-        <w:tabs>
-          <w:tab w:val="left" w:pos="2060"/>
-        </w:tabs>
-        <w:ind w:left="1416"/>
-        <w:rPr>
-          <w:color w:val="70AD47" w:themeColor="accent6"/>
-        </w:rPr>
-      </w:pPr>
-      <w:r>
-        <w:t xml:space="preserve">   </w:t>
-      </w:r>
-      <w:r>
-        <w:rPr>
-          <w:color w:val="BF8F00" w:themeColor="accent4" w:themeShade="BF"/>
-        </w:rPr>
-        <w:t xml:space="preserve"> </w:t>
-      </w:r>
-      <w:proofErr w:type="spellStart"/>
-      <w:r>
-        <w:rPr>
-          <w:color w:val="BF8F00" w:themeColor="accent4" w:themeShade="BF"/>
-        </w:rPr>
-        <w:t>int</w:t>
-      </w:r>
-      <w:proofErr w:type="spellEnd"/>
-      <w:r>
-        <w:rPr>
-          <w:color w:val="BF8F00" w:themeColor="accent4" w:themeShade="BF"/>
-        </w:rPr>
-        <w:t xml:space="preserve"> </w:t>
-      </w:r>
-      <w:proofErr w:type="spellStart"/>
-      <w:r>
-        <w:t>CantidadProcesos</w:t>
-      </w:r>
-      <w:proofErr w:type="spellEnd"/>
-      <w:r>
-        <w:t>;</w:t>
-      </w:r>
-      <w:r>
-        <w:rPr>
-          <w:color w:val="70AD47" w:themeColor="accent6"/>
-        </w:rPr>
-        <w:t>//Número de procesos terminados</w:t>
-      </w:r>
-    </w:p>
-    <w:p>
-      <w:pPr>
-        <w:tabs>
-          <w:tab w:val="left" w:pos="2060"/>
-        </w:tabs>
-        <w:ind w:left="1416"/>
-      </w:pPr>
-    </w:p>
-    <w:p>
-      <w:pPr>
-        <w:tabs>
-          <w:tab w:val="left" w:pos="2060"/>
-        </w:tabs>
-        <w:ind w:left="1416"/>
-      </w:pPr>
-      <w:r>
-        <w:t>.</w:t>
-      </w:r>
-    </w:p>
-    <w:p>
-      <w:pPr>
-        <w:tabs>
-          <w:tab w:val="left" w:pos="2060"/>
-        </w:tabs>
-        <w:ind w:left="1416"/>
-      </w:pPr>
-      <w:r>
-        <w:t>.</w:t>
-      </w:r>
-    </w:p>
-    <w:p>
-      <w:pPr>
-        <w:tabs>
-          <w:tab w:val="left" w:pos="2060"/>
-        </w:tabs>
-        <w:ind w:left="1416"/>
-      </w:pPr>
-      <w:r>
-        <w:t>.</w:t>
-      </w:r>
-    </w:p>
-    <w:p>
-      <w:pPr>
-        <w:tabs>
-          <w:tab w:val="left" w:pos="2060"/>
-        </w:tabs>
-        <w:ind w:left="1416"/>
-      </w:pPr>
       <w:r>
         <w:t>}</w:t>
       </w:r>
-    </w:p>
-    <w:p/>
-    <w:p>
-      <w:pPr>
-        <w:tabs>
-          <w:tab w:val="left" w:pos="2060"/>
-        </w:tabs>
-        <w:jc w:val="center"/>
-      </w:pPr>
-    </w:p>
-    <w:p>
-      <w:pPr>
-        <w:tabs>
-          <w:tab w:val="left" w:pos="2060"/>
-        </w:tabs>
-        <w:jc w:val="center"/>
-      </w:pPr>
-    </w:p>
-    <w:p>
-      <w:pPr>
-        <w:tabs>
-          <w:tab w:val="left" w:pos="2060"/>
-        </w:tabs>
-        <w:jc w:val="center"/>
-      </w:pPr>
-    </w:p>
-    <w:p>
-      <w:pPr>
-        <w:tabs>
-          <w:tab w:val="left" w:pos="2060"/>
-        </w:tabs>
-        <w:jc w:val="center"/>
-      </w:pPr>
-    </w:p>
-    <w:p>
-      <w:pPr>
-        <w:tabs>
-          <w:tab w:val="left" w:pos="2060"/>
-        </w:tabs>
-        <w:jc w:val="center"/>
-      </w:pPr>
-    </w:p>
-    <w:p>
-      <w:pPr>
-        <w:tabs>
-          <w:tab w:val="left" w:pos="2060"/>
-        </w:tabs>
-        <w:jc w:val="center"/>
-      </w:pPr>
-    </w:p>
-    <w:p>
-      <w:pPr>
-        <w:tabs>
-          <w:tab w:val="left" w:pos="2060"/>
-        </w:tabs>
-        <w:jc w:val="center"/>
-      </w:pPr>
-    </w:p>
-    <w:p>
-      <w:pPr>
-        <w:tabs>
-          <w:tab w:val="left" w:pos="2060"/>
-        </w:tabs>
-        <w:jc w:val="center"/>
-      </w:pPr>
-    </w:p>
-    <w:p>
-      <w:pPr>
-        <w:tabs>
-          <w:tab w:val="left" w:pos="2060"/>
-        </w:tabs>
-        <w:jc w:val="center"/>
-      </w:pPr>
-    </w:p>
-    <w:p>
-      <w:pPr>
-        <w:tabs>
-          <w:tab w:val="left" w:pos="2060"/>
-        </w:tabs>
-        <w:jc w:val="center"/>
-      </w:pPr>
-    </w:p>
-    <w:p>
-      <w:pPr>
-        <w:tabs>
-          <w:tab w:val="left" w:pos="2060"/>
-        </w:tabs>
-        <w:jc w:val="center"/>
-      </w:pPr>
-    </w:p>
-    <w:p>
-      <w:pPr>
-        <w:tabs>
-          <w:tab w:val="left" w:pos="2060"/>
-        </w:tabs>
-        <w:jc w:val="center"/>
-      </w:pPr>
     </w:p>
     <w:p>
       <w:pPr>
@@ -5376,7 +5992,7 @@
         <w:noProof/>
         <w:color w:val="323E4F" w:themeColor="text2" w:themeShade="BF"/>
       </w:rPr>
-      <w:t>6</w:t>
+      <w:t>10</w:t>
     </w:r>
     <w:r>
       <w:rPr>
@@ -5413,7 +6029,7 @@
         <w:noProof/>
         <w:color w:val="323E4F" w:themeColor="text2" w:themeShade="BF"/>
       </w:rPr>
-      <w:t>9</w:t>
+      <w:t>10</w:t>
     </w:r>
     <w:r>
       <w:rPr>
@@ -8453,7 +9069,7 @@
 </file>
 
 <file path=customXml/itemProps1.xml><?xml version="1.0" encoding="utf-8"?>
-<ds:datastoreItem xmlns:ds="http://schemas.openxmlformats.org/officeDocument/2006/customXml" ds:itemID="{DECEDA20-EE9B-4A3F-A74F-16ACFB267CB4}">
+<ds:datastoreItem xmlns:ds="http://schemas.openxmlformats.org/officeDocument/2006/customXml" ds:itemID="{BEB9C51D-E608-4590-B954-4CC4A75EC807}">
   <ds:schemaRefs>
     <ds:schemaRef ds:uri="http://schemas.openxmlformats.org/officeDocument/2006/bibliography"/>
   </ds:schemaRefs>

</xml_diff>

<commit_message>
Agregando manual de usuario
</commit_message>
<xml_diff>
--- a/Manual de técnico grupo 2.docx
+++ b/Manual de técnico grupo 2.docx
@@ -360,8 +360,6 @@
                               <w:tab/>
                               <w:t>20121016684</w:t>
                             </w:r>
-                            <w:bookmarkStart w:id="0" w:name="_GoBack"/>
-                            <w:bookmarkEnd w:id="0"/>
                           </w:p>
                         </w:txbxContent>
                       </wps:txbx>
@@ -705,8 +703,6 @@
                         <w:tab/>
                         <w:t>20121016684</w:t>
                       </w:r>
-                      <w:bookmarkStart w:id="1" w:name="_GoBack"/>
-                      <w:bookmarkEnd w:id="1"/>
                     </w:p>
                   </w:txbxContent>
                 </v:textbox>
@@ -5743,16 +5739,16 @@
           <w:lang w:val="en-US" w:eastAsia="en-US"/>
         </w:rPr>
         <w:drawing>
-          <wp:anchor distT="0" distB="0" distL="114300" distR="114300" simplePos="0" relativeHeight="251666432" behindDoc="0" locked="0" layoutInCell="1" allowOverlap="1" wp14:anchorId="0293ADE3" wp14:editId="76828998">
+          <wp:anchor distT="0" distB="0" distL="114300" distR="114300" simplePos="0" relativeHeight="251666432" behindDoc="0" locked="0" layoutInCell="1" allowOverlap="1" wp14:anchorId="2863FF70" wp14:editId="1F4B430E">
             <wp:simplePos x="0" y="0"/>
             <wp:positionH relativeFrom="column">
-              <wp:posOffset>4972050</wp:posOffset>
+              <wp:posOffset>4105275</wp:posOffset>
             </wp:positionH>
             <wp:positionV relativeFrom="paragraph">
-              <wp:posOffset>8255</wp:posOffset>
+              <wp:posOffset>12700</wp:posOffset>
             </wp:positionV>
-            <wp:extent cx="1057275" cy="514350"/>
-            <wp:effectExtent l="0" t="0" r="9525" b="0"/>
+            <wp:extent cx="1295400" cy="521970"/>
+            <wp:effectExtent l="0" t="0" r="0" b="0"/>
             <wp:wrapSquare wrapText="bothSides"/>
             <wp:docPr id="12" name="Imagen 12"/>
             <wp:cNvGraphicFramePr>
@@ -5779,7 +5775,7 @@
                   <pic:spPr bwMode="auto">
                     <a:xfrm>
                       <a:off x="0" y="0"/>
-                      <a:ext cx="1057275" cy="514350"/>
+                      <a:ext cx="1295400" cy="521970"/>
                     </a:xfrm>
                     <a:prstGeom prst="rect">
                       <a:avLst/>
@@ -6272,6 +6268,134 @@
     <w:p>
       <w:pPr>
         <w:ind w:left="1080" w:right="284"/>
+        <w:rPr>
+          <w:b/>
+          <w:u w:val="single"/>
+          <w:lang w:val="es-MX"/>
+        </w:rPr>
+      </w:pPr>
+    </w:p>
+    <w:p>
+      <w:pPr>
+        <w:ind w:left="1080" w:right="284"/>
+        <w:rPr>
+          <w:lang w:val="en-US"/>
+        </w:rPr>
+      </w:pPr>
+      <w:r>
+        <w:rPr>
+          <w:noProof/>
+          <w:lang w:val="en-US" w:eastAsia="en-US"/>
+        </w:rPr>
+        <w:drawing>
+          <wp:anchor distT="0" distB="0" distL="114300" distR="114300" simplePos="0" relativeHeight="251668480" behindDoc="0" locked="0" layoutInCell="1" allowOverlap="1" wp14:anchorId="7B5AD78F" wp14:editId="670C8062">
+            <wp:simplePos x="0" y="0"/>
+            <wp:positionH relativeFrom="column">
+              <wp:posOffset>3752850</wp:posOffset>
+            </wp:positionH>
+            <wp:positionV relativeFrom="paragraph">
+              <wp:posOffset>3810</wp:posOffset>
+            </wp:positionV>
+            <wp:extent cx="1381760" cy="550545"/>
+            <wp:effectExtent l="0" t="0" r="8890" b="1905"/>
+            <wp:wrapSquare wrapText="bothSides"/>
+            <wp:docPr id="14" name="Imagen 14"/>
+            <wp:cNvGraphicFramePr>
+              <a:graphicFrameLocks xmlns:a="http://schemas.openxmlformats.org/drawingml/2006/main" noChangeAspect="1"/>
+            </wp:cNvGraphicFramePr>
+            <a:graphic xmlns:a="http://schemas.openxmlformats.org/drawingml/2006/main">
+              <a:graphicData uri="http://schemas.openxmlformats.org/drawingml/2006/picture">
+                <pic:pic xmlns:pic="http://schemas.openxmlformats.org/drawingml/2006/picture">
+                  <pic:nvPicPr>
+                    <pic:cNvPr id="14" name="iniciar.png"/>
+                    <pic:cNvPicPr/>
+                  </pic:nvPicPr>
+                  <pic:blipFill>
+                    <a:blip r:embed="rId12">
+                      <a:extLst>
+                        <a:ext uri="{28A0092B-C50C-407E-A947-70E740481C1C}">
+                          <a14:useLocalDpi xmlns:a14="http://schemas.microsoft.com/office/drawing/2010/main" val="0"/>
+                        </a:ext>
+                      </a:extLst>
+                    </a:blip>
+                    <a:stretch>
+                      <a:fillRect/>
+                    </a:stretch>
+                  </pic:blipFill>
+                  <pic:spPr>
+                    <a:xfrm>
+                      <a:off x="0" y="0"/>
+                      <a:ext cx="1381760" cy="550545"/>
+                    </a:xfrm>
+                    <a:prstGeom prst="rect">
+                      <a:avLst/>
+                    </a:prstGeom>
+                  </pic:spPr>
+                </pic:pic>
+              </a:graphicData>
+            </a:graphic>
+            <wp14:sizeRelH relativeFrom="page">
+              <wp14:pctWidth>0</wp14:pctWidth>
+            </wp14:sizeRelH>
+            <wp14:sizeRelV relativeFrom="page">
+              <wp14:pctHeight>0</wp14:pctHeight>
+            </wp14:sizeRelV>
+          </wp:anchor>
+        </w:drawing>
+      </w:r>
+      <w:r>
+        <w:rPr>
+          <w:b/>
+          <w:u w:val="single"/>
+          <w:lang w:val="en-US"/>
+        </w:rPr>
+        <w:t xml:space="preserve">Botón Iniciar: </w:t>
+      </w:r>
+      <w:r>
+        <w:rPr>
+          <w:lang w:val="en-US"/>
+        </w:rPr>
+        <w:tab/>
+      </w:r>
+      <w:r>
+        <w:rPr>
+          <w:lang w:val="en-US"/>
+        </w:rPr>
+        <w:tab/>
+      </w:r>
+      <w:r>
+        <w:rPr>
+          <w:lang w:val="en-US"/>
+        </w:rPr>
+        <w:tab/>
+      </w:r>
+      <w:r>
+        <w:rPr>
+          <w:lang w:val="en-US"/>
+        </w:rPr>
+        <w:tab/>
+      </w:r>
+      <w:r>
+        <w:rPr>
+          <w:lang w:val="en-US"/>
+        </w:rPr>
+        <w:tab/>
+      </w:r>
+      <w:r>
+        <w:rPr>
+          <w:lang w:val="en-US"/>
+        </w:rPr>
+        <w:tab/>
+      </w:r>
+    </w:p>
+    <w:p>
+      <w:pPr>
+        <w:ind w:left="1080" w:right="284"/>
+        <w:rPr>
+          <w:b/>
+          <w:color w:val="BF8F00" w:themeColor="accent4" w:themeShade="BF"/>
+          <w:lang w:val="en-US"/>
+        </w:rPr>
       </w:pPr>
     </w:p>
     <w:p>
@@ -7513,10 +7637,10 @@
           <wp:anchor distT="0" distB="0" distL="114300" distR="114300" simplePos="0" relativeHeight="251667456" behindDoc="0" locked="0" layoutInCell="1" allowOverlap="1" wp14:anchorId="064AFD22" wp14:editId="05DDBD5F">
             <wp:simplePos x="0" y="0"/>
             <wp:positionH relativeFrom="margin">
-              <wp:posOffset>5715000</wp:posOffset>
+              <wp:posOffset>5267325</wp:posOffset>
             </wp:positionH>
             <wp:positionV relativeFrom="paragraph">
-              <wp:posOffset>137160</wp:posOffset>
+              <wp:posOffset>175260</wp:posOffset>
             </wp:positionV>
             <wp:extent cx="1304925" cy="652145"/>
             <wp:effectExtent l="0" t="0" r="9525" b="0"/>
@@ -11369,6 +11493,182 @@
         <w:tabs>
           <w:tab w:val="left" w:pos="2060"/>
         </w:tabs>
+        <w:ind w:left="1416"/>
+        <w:rPr>
+          <w:lang w:val="en-US"/>
+        </w:rPr>
+      </w:pPr>
+    </w:p>
+    <w:p>
+      <w:pPr>
+        <w:tabs>
+          <w:tab w:val="left" w:pos="2060"/>
+        </w:tabs>
+        <w:ind w:left="1416"/>
+        <w:rPr>
+          <w:lang w:val="en-US"/>
+        </w:rPr>
+      </w:pPr>
+    </w:p>
+    <w:p>
+      <w:pPr>
+        <w:tabs>
+          <w:tab w:val="left" w:pos="2060"/>
+        </w:tabs>
+        <w:ind w:left="1416"/>
+        <w:rPr>
+          <w:lang w:val="en-US"/>
+        </w:rPr>
+      </w:pPr>
+      <w:r>
+        <w:rPr>
+          <w:lang w:val="en-US"/>
+        </w:rPr>
+        <w:t>public void Reposo(){</w:t>
+      </w:r>
+    </w:p>
+    <w:p>
+      <w:pPr>
+        <w:tabs>
+          <w:tab w:val="left" w:pos="2060"/>
+        </w:tabs>
+        <w:ind w:left="1416"/>
+        <w:rPr>
+          <w:lang w:val="en-US"/>
+        </w:rPr>
+      </w:pPr>
+      <w:r>
+        <w:rPr>
+          <w:lang w:val="en-US"/>
+        </w:rPr>
+        <w:t xml:space="preserve">    try{</w:t>
+      </w:r>
+    </w:p>
+    <w:p>
+      <w:pPr>
+        <w:tabs>
+          <w:tab w:val="left" w:pos="2060"/>
+        </w:tabs>
+        <w:ind w:left="1416"/>
+        <w:rPr>
+          <w:lang w:val="en-US"/>
+        </w:rPr>
+      </w:pPr>
+      <w:r>
+        <w:rPr>
+          <w:lang w:val="en-US"/>
+        </w:rPr>
+        <w:t xml:space="preserve">        Thread.sleep(600); //Dormir sistema</w:t>
+      </w:r>
+    </w:p>
+    <w:p>
+      <w:pPr>
+        <w:tabs>
+          <w:tab w:val="left" w:pos="2060"/>
+        </w:tabs>
+        <w:ind w:left="1416"/>
+        <w:rPr>
+          <w:lang w:val="en-US"/>
+        </w:rPr>
+      </w:pPr>
+      <w:r>
+        <w:rPr>
+          <w:lang w:val="en-US"/>
+        </w:rPr>
+        <w:t xml:space="preserve">    }catch(InterruptedException ex){</w:t>
+      </w:r>
+    </w:p>
+    <w:p>
+      <w:pPr>
+        <w:tabs>
+          <w:tab w:val="left" w:pos="2060"/>
+        </w:tabs>
+        <w:ind w:left="1416"/>
+        <w:rPr>
+          <w:lang w:val="en-US"/>
+        </w:rPr>
+      </w:pPr>
+      <w:r>
+        <w:rPr>
+          <w:lang w:val="en-US"/>
+        </w:rPr>
+        <w:t xml:space="preserve">        Logger.getLogger(Procesar.class.getName()).log(Level.SEVERE,null,ex);</w:t>
+      </w:r>
+    </w:p>
+    <w:p>
+      <w:pPr>
+        <w:tabs>
+          <w:tab w:val="left" w:pos="2060"/>
+        </w:tabs>
+        <w:ind w:left="1416"/>
+        <w:rPr>
+          <w:lang w:val="en-US"/>
+        </w:rPr>
+      </w:pPr>
+      <w:r>
+        <w:rPr>
+          <w:lang w:val="en-US"/>
+        </w:rPr>
+        <w:t xml:space="preserve">    }</w:t>
+      </w:r>
+    </w:p>
+    <w:p>
+      <w:pPr>
+        <w:tabs>
+          <w:tab w:val="left" w:pos="2060"/>
+        </w:tabs>
+        <w:ind w:left="1416"/>
+        <w:rPr>
+          <w:lang w:val="en-US"/>
+        </w:rPr>
+      </w:pPr>
+    </w:p>
+    <w:p>
+      <w:pPr>
+        <w:tabs>
+          <w:tab w:val="left" w:pos="2060"/>
+        </w:tabs>
+        <w:ind w:left="1416"/>
+        <w:rPr>
+          <w:lang w:val="en-US"/>
+        </w:rPr>
+      </w:pPr>
+      <w:r>
+        <w:rPr>
+          <w:lang w:val="en-US"/>
+        </w:rPr>
+        <w:t>}</w:t>
+      </w:r>
+      <w:bookmarkStart w:id="0" w:name="_GoBack"/>
+      <w:bookmarkEnd w:id="0"/>
+    </w:p>
+    <w:p>
+      <w:pPr>
+        <w:tabs>
+          <w:tab w:val="left" w:pos="2060"/>
+        </w:tabs>
+        <w:ind w:left="1416"/>
+        <w:rPr>
+          <w:lang w:val="en-US"/>
+        </w:rPr>
+      </w:pPr>
+    </w:p>
+    <w:p>
+      <w:pPr>
+        <w:tabs>
+          <w:tab w:val="left" w:pos="2060"/>
+        </w:tabs>
+        <w:ind w:left="1416"/>
+        <w:rPr>
+          <w:lang w:val="en-US"/>
+        </w:rPr>
+      </w:pPr>
+    </w:p>
+    <w:p>
+      <w:pPr>
+        <w:tabs>
+          <w:tab w:val="left" w:pos="2060"/>
+        </w:tabs>
         <w:jc w:val="center"/>
         <w:rPr>
           <w:lang w:val="en-US"/>
@@ -11397,19 +11697,8 @@
         </w:rPr>
       </w:pPr>
     </w:p>
-    <w:p>
-      <w:pPr>
-        <w:tabs>
-          <w:tab w:val="left" w:pos="2060"/>
-        </w:tabs>
-        <w:jc w:val="center"/>
-        <w:rPr>
-          <w:lang w:val="en-US"/>
-        </w:rPr>
-      </w:pPr>
-    </w:p>
     <w:sectPr>
-      <w:footerReference w:type="default" r:id="rId12"/>
+      <w:footerReference w:type="default" r:id="rId13"/>
       <w:pgSz w:w="11900" w:h="16840"/>
       <w:pgMar w:top="0" w:right="0" w:bottom="0" w:left="0" w:header="709" w:footer="709" w:gutter="0"/>
       <w:cols w:space="708"/>
@@ -11488,7 +11777,7 @@
         <w:noProof/>
         <w:color w:val="323E4F" w:themeColor="text2" w:themeShade="BF"/>
       </w:rPr>
-      <w:t>2</w:t>
+      <w:t>12</w:t>
     </w:r>
     <w:r>
       <w:rPr>
@@ -14564,7 +14853,7 @@
 </file>
 
 <file path=customXml/itemProps1.xml><?xml version="1.0" encoding="utf-8"?>
-<ds:datastoreItem xmlns:ds="http://schemas.openxmlformats.org/officeDocument/2006/customXml" ds:itemID="{75284DF4-1D38-4F14-97E4-2DD37D39E420}">
+<ds:datastoreItem xmlns:ds="http://schemas.openxmlformats.org/officeDocument/2006/customXml" ds:itemID="{B685C614-084F-489C-B50E-0C0BE7C7B189}">
   <ds:schemaRefs>
     <ds:schemaRef ds:uri="http://schemas.openxmlformats.org/officeDocument/2006/bibliography"/>
   </ds:schemaRefs>

</xml_diff>